<commit_message>
Spacing tweaks and skills list cleanup
</commit_message>
<xml_diff>
--- a/GregShapiro_Resume.docx
+++ b/GregShapiro_Resume.docx
@@ -542,16 +542,6 @@
             <w:pPr>
               <w:pStyle w:val="CompanyName"/>
               <w:spacing w:before="120" w:after="120"/>
-              <w:rPr>
-                <w:b/>
-                <w:bCs/>
-              </w:rPr>
-            </w:pPr>
-          </w:p>
-          <w:p>
-            <w:pPr>
-              <w:pStyle w:val="CompanyName"/>
-              <w:spacing w:before="120" w:after="120"/>
             </w:pPr>
             <w:r>
               <w:rPr>
@@ -1344,7 +1334,16 @@
               <w:t xml:space="preserve">: </w:t>
             </w:r>
             <w:r>
-              <w:t>Econometrics, Stochastic Modeling, Data Presentation</w:t>
+              <w:t xml:space="preserve">Econometrics, </w:t>
+            </w:r>
+            <w:r>
+              <w:t>Machine Learning (on the way, currently enrolled in coursera ml class)</w:t>
+            </w:r>
+            <w:r>
+              <w:t xml:space="preserve">, Data </w:t>
+            </w:r>
+            <w:r>
+              <w:t>visualization</w:t>
             </w:r>
           </w:p>
           <w:p>

</xml_diff>

<commit_message>
Stick to the short form of my name, because life is sweet
</commit_message>
<xml_diff>
--- a/GregShapiro_Resume.docx
+++ b/GregShapiro_Resume.docx
@@ -19,7 +19,7 @@
           <w:bCs/>
           <w:sz w:val="26"/>
         </w:rPr>
-        <w:t>Greg</w:t>
+        <w:t xml:space="preserve">Greg </w:t>
       </w:r>
       <w:r>
         <w:rPr>
@@ -27,15 +27,7 @@
           <w:bCs/>
           <w:sz w:val="26"/>
         </w:rPr>
-        <w:t>ory d.</w:t>
-      </w:r>
-      <w:r>
-        <w:rPr>
-          <w:b/>
-          <w:bCs/>
-          <w:sz w:val="26"/>
-        </w:rPr>
-        <w:t xml:space="preserve"> Shapiro</w:t>
+        <w:t>Shapiro</w:t>
       </w:r>
     </w:p>
     <w:p>

</xml_diff>

<commit_message>
Tweaks to skills section
</commit_message>
<xml_diff>
--- a/GregShapiro_Resume.docx
+++ b/GregShapiro_Resume.docx
@@ -1256,7 +1256,13 @@
               <w:rPr>
                 <w:b/>
               </w:rPr>
-              <w:t>Programming Languages</w:t>
+              <w:t>Languages</w:t>
+            </w:r>
+            <w:r>
+              <w:rPr>
+                <w:b/>
+              </w:rPr>
+              <w:t xml:space="preserve"> and Markup</w:t>
             </w:r>
             <w:r>
               <w:t xml:space="preserve">: </w:t>
@@ -1312,7 +1318,19 @@
               <w:t>Jira</w:t>
             </w:r>
             <w:r>
-              <w:t>, Github, Hipchat</w:t>
+              <w:t xml:space="preserve"> &amp; API</w:t>
+            </w:r>
+            <w:r>
+              <w:t>, Github</w:t>
+            </w:r>
+            <w:r>
+              <w:t xml:space="preserve"> &amp; API</w:t>
+            </w:r>
+            <w:r>
+              <w:t>, Hipchat</w:t>
+            </w:r>
+            <w:r>
+              <w:t xml:space="preserve"> &amp; API, Once upon a time lots of Team Foundation Server</w:t>
             </w:r>
           </w:p>
           <w:p>
@@ -1329,7 +1347,19 @@
               <w:t xml:space="preserve">Econometrics, </w:t>
             </w:r>
             <w:r>
-              <w:t>Machine Learning (on the way, currently enrolled in coursera ml class)</w:t>
+              <w:t xml:space="preserve">Machine </w:t>
+            </w:r>
+            <w:r>
+              <w:t>Learning (on the way, enrolled in C</w:t>
+            </w:r>
+            <w:r>
+              <w:t xml:space="preserve">oursera </w:t>
+            </w:r>
+            <w:r>
+              <w:t>ML</w:t>
+            </w:r>
+            <w:r>
+              <w:t xml:space="preserve"> class)</w:t>
             </w:r>
             <w:r>
               <w:t xml:space="preserve">, Data </w:t>

</xml_diff>

<commit_message>
Tweaks to early college gigs
</commit_message>
<xml_diff>
--- a/GregShapiro_Resume.docx
+++ b/GregShapiro_Resume.docx
@@ -914,7 +914,28 @@
               <w:ind w:left="374"/>
             </w:pPr>
             <w:r>
-              <w:t>Created a web-based tool to collect and analyze data from course book lists, class schedule, and final exam dates</w:t>
+              <w:t>Created a tool to collect and aggregate</w:t>
+            </w:r>
+            <w:r>
+              <w:t xml:space="preserve"> data from course </w:t>
+            </w:r>
+            <w:r>
+              <w:t>syllabi</w:t>
+            </w:r>
+            <w:r>
+              <w:t>, class schedule</w:t>
+            </w:r>
+            <w:r>
+              <w:t>s</w:t>
+            </w:r>
+            <w:r>
+              <w:t xml:space="preserve">, </w:t>
+            </w:r>
+            <w:r>
+              <w:t xml:space="preserve">online prices, </w:t>
+            </w:r>
+            <w:r>
+              <w:t>and final exam dates</w:t>
             </w:r>
           </w:p>
           <w:p>
@@ -927,7 +948,16 @@
               <w:ind w:left="374"/>
             </w:pPr>
             <w:r>
-              <w:t>Analyzed data to determine the most productive buying opportunities based on book price, class size, demographics, and exam date; applied analysis to personally achieve top commission tier by volume</w:t>
+              <w:t>Combined and a</w:t>
+            </w:r>
+            <w:r>
+              <w:t xml:space="preserve">nalyzed data to determine the most productive buying opportunities based on book price, class size, </w:t>
+            </w:r>
+            <w:r>
+              <w:t>student level</w:t>
+            </w:r>
+            <w:r>
+              <w:t>, and exam date; applied analysis to personally achieve top commission tier by volume</w:t>
             </w:r>
           </w:p>
           <w:p>
@@ -1027,7 +1057,19 @@
               <w:rPr>
                 <w:i/>
               </w:rPr>
-              <w:t>User Interface and Design Consultant</w:t>
+              <w:t xml:space="preserve">User </w:t>
+            </w:r>
+            <w:r>
+              <w:rPr>
+                <w:i/>
+              </w:rPr>
+              <w:t>Experience</w:t>
+            </w:r>
+            <w:r>
+              <w:rPr>
+                <w:i/>
+              </w:rPr>
+              <w:t xml:space="preserve"> and Design Consultant</w:t>
             </w:r>
             <w:r>
               <w:t xml:space="preserve">      </w:t>
@@ -1036,7 +1078,10 @@
               <w:t xml:space="preserve">          </w:t>
             </w:r>
             <w:r>
-              <w:t xml:space="preserve">                           7/2007 - 8/2007</w:t>
+              <w:t xml:space="preserve">                       </w:t>
+            </w:r>
+            <w:r>
+              <w:t>7/2007 - 8/2007</w:t>
             </w:r>
           </w:p>
           <w:p>
@@ -1068,7 +1113,16 @@
               </w:rPr>
             </w:pPr>
             <w:r>
-              <w:t>Advised the CEO of My Big School on Western design and user interface principles</w:t>
+              <w:t>Advised the CEO of My Big School on design a</w:t>
+            </w:r>
+            <w:r>
+              <w:t xml:space="preserve">nd UX </w:t>
+            </w:r>
+            <w:r>
+              <w:t>principles</w:t>
+            </w:r>
+            <w:r>
+              <w:t xml:space="preserve"> for Western audiences</w:t>
             </w:r>
           </w:p>
         </w:tc>

</xml_diff>

<commit_message>
Update with work at CID, make NGPVAN past tense
</commit_message>
<xml_diff>
--- a/GregShapiro_Resume.docx
+++ b/GregShapiro_Resume.docx
@@ -87,8 +87,6 @@
         </w:rPr>
         <w:t>.com</w:t>
       </w:r>
-      <w:bookmarkStart w:id="0" w:name="_GoBack"/>
-      <w:bookmarkEnd w:id="0"/>
       <w:r>
         <w:rPr>
           <w:caps/>
@@ -162,47 +160,24 @@
             <w:tcW w:w="4721" w:type="pct"/>
           </w:tcPr>
           <w:p>
-            <w:pPr>
-              <w:pStyle w:val="CompanyName"/>
-              <w:spacing w:before="120" w:after="120"/>
+            <w:r>
               <w:rPr>
                 <w:b/>
                 <w:bCs/>
               </w:rPr>
-            </w:pPr>
-            <w:r>
-              <w:rPr>
-                <w:b/>
-                <w:bCs/>
-              </w:rPr>
-              <w:t>NGP VAN</w:t>
-            </w:r>
-            <w:r>
-              <w:rPr>
-                <w:b/>
-              </w:rPr>
-              <w:t>,</w:t>
-            </w:r>
-            <w:r>
-              <w:rPr>
-                <w:b/>
-              </w:rPr>
-              <w:t xml:space="preserve"> Inc</w:t>
+              <w:t>Center for International Development, Harvard</w:t>
             </w:r>
             <w:r>
               <w:t xml:space="preserve"> </w:t>
             </w:r>
             <w:r>
-              <w:t>Somerville</w:t>
+              <w:t>Cambridge</w:t>
             </w:r>
             <w:r>
               <w:t xml:space="preserve">, </w:t>
             </w:r>
             <w:r>
-              <w:t>M</w:t>
-            </w:r>
-            <w:r>
-              <w:t>A</w:t>
+              <w:t>MA</w:t>
             </w:r>
             <w:r>
               <w:t xml:space="preserve">, </w:t>
@@ -211,37 +186,10 @@
               <w:rPr>
                 <w:i/>
               </w:rPr>
-              <w:t>T</w:t>
-            </w:r>
-            <w:r>
-              <w:rPr>
-                <w:i/>
-              </w:rPr>
-              <w:t>echnical T</w:t>
-            </w:r>
-            <w:r>
-              <w:rPr>
-                <w:i/>
-              </w:rPr>
-              <w:t>eam Lead</w:t>
-            </w:r>
-            <w:r>
-              <w:t xml:space="preserve">                               </w:t>
-            </w:r>
-            <w:r>
-              <w:t xml:space="preserve">                    </w:t>
-            </w:r>
-            <w:r>
-              <w:t xml:space="preserve">                     </w:t>
-            </w:r>
-            <w:r>
-              <w:t xml:space="preserve"> 11/2011</w:t>
-            </w:r>
-            <w:r>
-              <w:t xml:space="preserve"> - </w:t>
-            </w:r>
-            <w:r>
-              <w:t>Present</w:t>
+              <w:t>Product Architect</w:t>
+            </w:r>
+            <w:r>
+              <w:t xml:space="preserve">                      05/2015 – present</w:t>
             </w:r>
           </w:p>
           <w:p>
@@ -254,10 +202,7 @@
               <w:ind w:left="374"/>
             </w:pPr>
             <w:r>
-              <w:t>I currently lead a geographically dispersed team of software engineers, frontend specialists, and QA automation engineers in an agile scrum environment. As the technical lead I am ultimately responsible for making sure we produce fast</w:t>
-            </w:r>
-            <w:r>
-              <w:t xml:space="preserve"> iterations of product features and technical improvements, meanwhile creating well architected code that is as extensible and bug free as is practical.</w:t>
+              <w:t>Leading another geographically dispersed team of software engineers, UX, UI developers, visualization researcher</w:t>
             </w:r>
           </w:p>
           <w:p>
@@ -270,58 +215,37 @@
               <w:ind w:left="374"/>
             </w:pPr>
             <w:r>
-              <w:t>Negotiating</w:t>
-            </w:r>
-            <w:r>
-              <w:t xml:space="preserve"> with </w:t>
-            </w:r>
-            <w:r>
-              <w:t xml:space="preserve">our </w:t>
-            </w:r>
-            <w:r>
-              <w:t xml:space="preserve">product </w:t>
-            </w:r>
-            <w:r>
-              <w:t xml:space="preserve">team, </w:t>
-            </w:r>
-            <w:r>
-              <w:t>support</w:t>
-            </w:r>
-            <w:r>
-              <w:t>, and other stakeholders</w:t>
-            </w:r>
-            <w:r>
-              <w:t>, I work</w:t>
-            </w:r>
-            <w:r>
-              <w:t xml:space="preserve"> to </w:t>
-            </w:r>
-            <w:r>
-              <w:t>determine minimum viable products that satisfy our most important user stories</w:t>
-            </w:r>
-            <w:r>
-              <w:t xml:space="preserve">. Sometimes this means finding a way for clients to satisfy their needs using existing features, sometimes it means building something </w:t>
-            </w:r>
-            <w:r>
-              <w:t xml:space="preserve">small </w:t>
-            </w:r>
-            <w:r>
-              <w:t xml:space="preserve">that solves the most important 80% of user stories, </w:t>
-            </w:r>
-            <w:r>
-              <w:t xml:space="preserve">and </w:t>
-            </w:r>
-            <w:r>
-              <w:t>sometimes it means breaking a</w:t>
-            </w:r>
-            <w:r>
-              <w:t xml:space="preserve"> necessarily</w:t>
-            </w:r>
-            <w:r>
-              <w:t xml:space="preserve"> large project into small chunks that we can constantly </w:t>
-            </w:r>
-            <w:r>
-              <w:t>deliver.</w:t>
+              <w:t xml:space="preserve">Took over </w:t>
+            </w:r>
+            <w:r>
+              <w:t>two</w:t>
+            </w:r>
+            <w:r>
+              <w:t xml:space="preserve"> software projects that were </w:t>
+            </w:r>
+            <w:r>
+              <w:t>behind schedule and slipping fast</w:t>
+            </w:r>
+            <w:r>
+              <w:t xml:space="preserve">, </w:t>
+            </w:r>
+            <w:r>
+              <w:t>learned</w:t>
+            </w:r>
+            <w:r>
+              <w:t xml:space="preserve"> when the </w:t>
+            </w:r>
+            <w:r>
+              <w:t>contractual deadlines were</w:t>
+            </w:r>
+            <w:r>
+              <w:t>,</w:t>
+            </w:r>
+            <w:r>
+              <w:t xml:space="preserve"> and got the projects back on track</w:t>
+            </w:r>
+            <w:r>
+              <w:t>, launching data driven, internationalized web apps for use by researchers policymakers in Mexico and Colombia</w:t>
             </w:r>
           </w:p>
           <w:p>
@@ -334,25 +258,30 @@
               <w:ind w:left="374"/>
             </w:pPr>
             <w:r>
-              <w:t>Oversee peer code reviews to make sure we’re producing solid new code, and improving old code</w:t>
-            </w:r>
-            <w:r>
-              <w:t>. I also plan so that</w:t>
+              <w:t xml:space="preserve">Wrote the first </w:t>
+            </w:r>
+            <w:r>
+              <w:t>shared</w:t>
             </w:r>
             <w:r>
               <w:t xml:space="preserve"> </w:t>
             </w:r>
-            <w:r>
-              <w:t>our new feature work has time built in for code refactoring and</w:t>
-            </w:r>
-            <w:r>
-              <w:t xml:space="preserve"> learning new technology</w:t>
-            </w:r>
-            <w:r>
-              <w:t xml:space="preserve"> </w:t>
-            </w:r>
-            <w:r>
-              <w:t xml:space="preserve"> </w:t>
+            <w:proofErr w:type="spellStart"/>
+            <w:r>
+              <w:t>G</w:t>
+            </w:r>
+            <w:r>
+              <w:t>it</w:t>
+            </w:r>
+            <w:proofErr w:type="spellEnd"/>
+            <w:r>
+              <w:t xml:space="preserve"> workflow and instructions for </w:t>
+            </w:r>
+            <w:r>
+              <w:t xml:space="preserve">software </w:t>
+            </w:r>
+            <w:r>
+              <w:t>team members</w:t>
             </w:r>
           </w:p>
           <w:p>
@@ -365,10 +294,7 @@
               <w:ind w:left="374"/>
             </w:pPr>
             <w:r>
-              <w:t xml:space="preserve">Protect the momentum of my team by planning around blockages, rejecting scope creep, appropriately prioritizing production incidents, and providing a line of defense between the team and </w:t>
-            </w:r>
-            <w:r>
-              <w:t>any unplanned work</w:t>
+              <w:t xml:space="preserve">Established the sprints, planning meetings, retrospectives, story point estimating, and the first estimates of project completion based on team velocity </w:t>
             </w:r>
           </w:p>
           <w:p>
@@ -381,7 +307,15 @@
               <w:ind w:left="374"/>
             </w:pPr>
             <w:r>
-              <w:t>Provide architectural direction and rapid prototypes for long term projects</w:t>
+              <w:t xml:space="preserve">Created work tracking process using JIRA and </w:t>
+            </w:r>
+            <w:proofErr w:type="spellStart"/>
+            <w:r>
+              <w:t>github</w:t>
+            </w:r>
+            <w:proofErr w:type="spellEnd"/>
+            <w:r>
+              <w:t xml:space="preserve"> integration</w:t>
             </w:r>
           </w:p>
           <w:p>
@@ -394,43 +328,107 @@
               <w:ind w:left="374"/>
             </w:pPr>
             <w:r>
-              <w:t>As a proponent of using D3 + AngularJs for visualizations, I shipped the first such visualization</w:t>
-            </w:r>
-            <w:r>
+              <w:t>Created single roadmap and cohesive planning for all software projects, where before the same team was working on multiple projects without account for overlapping capacity or competing deadlines</w:t>
+            </w:r>
+            <w:bookmarkStart w:id="0" w:name="_GoBack"/>
+            <w:bookmarkEnd w:id="0"/>
+          </w:p>
+          <w:p/>
+          <w:p>
+            <w:pPr>
+              <w:pStyle w:val="CompanyName"/>
+              <w:spacing w:before="120" w:after="120"/>
+              <w:rPr>
+                <w:b/>
+                <w:bCs/>
+              </w:rPr>
+            </w:pPr>
+            <w:r>
+              <w:rPr>
+                <w:b/>
+                <w:bCs/>
+              </w:rPr>
+              <w:t>NGP VAN</w:t>
+            </w:r>
+            <w:r>
+              <w:rPr>
+                <w:b/>
+              </w:rPr>
+              <w:t>,</w:t>
+            </w:r>
+            <w:r>
+              <w:rPr>
+                <w:b/>
+              </w:rPr>
               <w:t xml:space="preserve"> </w:t>
             </w:r>
-            <w:r>
-              <w:t xml:space="preserve">in </w:t>
-            </w:r>
-            <w:r>
-              <w:t>Votebuilder</w:t>
-            </w:r>
-            <w:r>
-              <w:t>,</w:t>
-            </w:r>
-            <w:r>
-              <w:t xml:space="preserve"> our</w:t>
-            </w:r>
-            <w:r>
-              <w:t xml:space="preserve"> main product</w:t>
-            </w:r>
-            <w:r>
-              <w:t>. A Sankey diagram for voter registration progress,</w:t>
-            </w:r>
+            <w:proofErr w:type="spellStart"/>
+            <w:r>
+              <w:rPr>
+                <w:b/>
+              </w:rPr>
+              <w:t>Inc</w:t>
+            </w:r>
+            <w:proofErr w:type="spellEnd"/>
             <w:r>
               <w:t xml:space="preserve"> </w:t>
             </w:r>
             <w:r>
-              <w:t xml:space="preserve">it was </w:t>
-            </w:r>
-            <w:r>
-              <w:t>adapt</w:t>
-            </w:r>
-            <w:r>
-              <w:t>ed</w:t>
-            </w:r>
-            <w:r>
-              <w:t xml:space="preserve"> from one of my internal hackathon projects. </w:t>
+              <w:t>Somerville</w:t>
+            </w:r>
+            <w:r>
+              <w:t xml:space="preserve">, </w:t>
+            </w:r>
+            <w:r>
+              <w:t>M</w:t>
+            </w:r>
+            <w:r>
+              <w:t>A</w:t>
+            </w:r>
+            <w:r>
+              <w:t xml:space="preserve">, </w:t>
+            </w:r>
+            <w:r>
+              <w:rPr>
+                <w:i/>
+              </w:rPr>
+              <w:t>Software Engineering</w:t>
+            </w:r>
+            <w:r>
+              <w:rPr>
+                <w:i/>
+              </w:rPr>
+              <w:t xml:space="preserve"> T</w:t>
+            </w:r>
+            <w:r>
+              <w:rPr>
+                <w:i/>
+              </w:rPr>
+              <w:t>eam Lead</w:t>
+            </w:r>
+            <w:r>
+              <w:t xml:space="preserve">                               </w:t>
+            </w:r>
+            <w:r>
+              <w:t xml:space="preserve">                    </w:t>
+            </w:r>
+            <w:r>
+              <w:t xml:space="preserve">   </w:t>
+            </w:r>
+            <w:r>
+              <w:t>11/2011</w:t>
+            </w:r>
+            <w:r>
+              <w:t xml:space="preserve"> </w:t>
+            </w:r>
+            <w:r>
+              <w:t>–</w:t>
+            </w:r>
+            <w:r>
+              <w:t xml:space="preserve"> </w:t>
+            </w:r>
+            <w:r>
+              <w:t>05/2015</w:t>
             </w:r>
           </w:p>
           <w:p>
@@ -443,13 +441,28 @@
               <w:ind w:left="374"/>
             </w:pPr>
             <w:r>
-              <w:t>Instruct on Git</w:t>
-            </w:r>
-            <w:r>
-              <w:t xml:space="preserve"> workflow, ensuring kosher source control history </w:t>
-            </w:r>
-            <w:r>
-              <w:t>and solving problems for my team and others</w:t>
+              <w:t>Led</w:t>
+            </w:r>
+            <w:r>
+              <w:t xml:space="preserve"> a geographically dispersed team of software engineers, </w:t>
+            </w:r>
+            <w:r>
+              <w:t>UI developers</w:t>
+            </w:r>
+            <w:r>
+              <w:t xml:space="preserve">, and </w:t>
+            </w:r>
+            <w:r>
+              <w:t>QA/automated test engineers</w:t>
+            </w:r>
+            <w:r>
+              <w:t xml:space="preserve"> in a</w:t>
+            </w:r>
+            <w:r>
+              <w:t xml:space="preserve"> mostly Agile Scrum</w:t>
+            </w:r>
+            <w:r>
+              <w:t xml:space="preserve"> environment. </w:t>
             </w:r>
           </w:p>
           <w:p>
@@ -462,7 +475,25 @@
               <w:ind w:left="374"/>
             </w:pPr>
             <w:r>
-              <w:t>Work with team members to determine individual growth goals and regularly check in on these to ensure progress and team morale</w:t>
+              <w:t>U</w:t>
+            </w:r>
+            <w:r>
+              <w:t>ltimately responsible for making sure we produce</w:t>
+            </w:r>
+            <w:r>
+              <w:t>d</w:t>
+            </w:r>
+            <w:r>
+              <w:t xml:space="preserve"> fast</w:t>
+            </w:r>
+            <w:r>
+              <w:t xml:space="preserve"> iterations of product featu</w:t>
+            </w:r>
+            <w:r>
+              <w:t>res and technical improvements while maintaining a well crafted codebase with pragmatic architecture choices</w:t>
+            </w:r>
+            <w:r>
+              <w:t>.</w:t>
             </w:r>
           </w:p>
           <w:p>
@@ -475,10 +506,103 @@
               <w:ind w:left="374"/>
             </w:pPr>
             <w:r>
-              <w:t xml:space="preserve">Analyze usage of existing product features to help inform </w:t>
-            </w:r>
-            <w:r>
-              <w:t>and prioritize new feature work</w:t>
+              <w:t>Negotiating</w:t>
+            </w:r>
+            <w:r>
+              <w:t xml:space="preserve"> with </w:t>
+            </w:r>
+            <w:r>
+              <w:t xml:space="preserve">our </w:t>
+            </w:r>
+            <w:r>
+              <w:t xml:space="preserve">product </w:t>
+            </w:r>
+            <w:r>
+              <w:t xml:space="preserve">team, </w:t>
+            </w:r>
+            <w:r>
+              <w:t>client services</w:t>
+            </w:r>
+            <w:r>
+              <w:t>, and other stakeholders</w:t>
+            </w:r>
+            <w:r>
+              <w:t>, I work</w:t>
+            </w:r>
+            <w:r>
+              <w:t>ed</w:t>
+            </w:r>
+            <w:r>
+              <w:t xml:space="preserve"> to </w:t>
+            </w:r>
+            <w:r>
+              <w:t xml:space="preserve">determine minimum viable </w:t>
+            </w:r>
+            <w:r>
+              <w:t>products that satisfied</w:t>
+            </w:r>
+            <w:r>
+              <w:t xml:space="preserve"> our most important user </w:t>
+            </w:r>
+            <w:r>
+              <w:t>stories</w:t>
+            </w:r>
+            <w:r>
+              <w:t xml:space="preserve">. Sometimes this </w:t>
+            </w:r>
+            <w:r>
+              <w:t>meant</w:t>
+            </w:r>
+            <w:r>
+              <w:t xml:space="preserve"> finding a way for clients to satisfy their needs using exist</w:t>
+            </w:r>
+            <w:r>
+              <w:t>ing features, sometimes it meant</w:t>
+            </w:r>
+            <w:r>
+              <w:t xml:space="preserve"> building something </w:t>
+            </w:r>
+            <w:r>
+              <w:t xml:space="preserve">small </w:t>
+            </w:r>
+            <w:r>
+              <w:t>that solved</w:t>
+            </w:r>
+            <w:r>
+              <w:t xml:space="preserve"> the most important 80% of user stories, </w:t>
+            </w:r>
+            <w:r>
+              <w:t xml:space="preserve">and </w:t>
+            </w:r>
+            <w:r>
+              <w:t>someti</w:t>
+            </w:r>
+            <w:r>
+              <w:t>mes it meant</w:t>
+            </w:r>
+            <w:r>
+              <w:t xml:space="preserve"> breaking a</w:t>
+            </w:r>
+            <w:r>
+              <w:t xml:space="preserve"> necessarily</w:t>
+            </w:r>
+            <w:r>
+              <w:t xml:space="preserve"> large project into small chunks that we </w:t>
+            </w:r>
+            <w:r>
+              <w:t>could</w:t>
+            </w:r>
+            <w:r>
+              <w:t xml:space="preserve"> </w:t>
+            </w:r>
+            <w:r>
+              <w:t>iteratively</w:t>
+            </w:r>
+            <w:r>
+              <w:t xml:space="preserve"> </w:t>
+            </w:r>
+            <w:r>
+              <w:t>deliver.</w:t>
             </w:r>
           </w:p>
           <w:p>
@@ -491,69 +615,13 @@
               <w:ind w:left="374"/>
             </w:pPr>
             <w:r>
-              <w:t>Analyzed usage patterns and error logs to predict when our upstream vendors and partners would have capacity issues during peak election times.</w:t>
-            </w:r>
-          </w:p>
-          <w:p>
-            <w:pPr>
-              <w:pStyle w:val="CompanyName"/>
-              <w:spacing w:before="120" w:after="120"/>
-              <w:rPr>
-                <w:b/>
-                <w:bCs/>
-              </w:rPr>
-            </w:pPr>
-          </w:p>
-          <w:p>
-            <w:pPr>
-              <w:pStyle w:val="CompanyName"/>
-              <w:spacing w:before="120" w:after="120"/>
-            </w:pPr>
-            <w:r>
-              <w:rPr>
-                <w:b/>
-                <w:bCs/>
-              </w:rPr>
-              <w:t>Sino Investments</w:t>
-            </w:r>
-            <w:r>
-              <w:t xml:space="preserve">, </w:t>
-            </w:r>
-            <w:r>
-              <w:t>Detroit</w:t>
-            </w:r>
-            <w:r>
-              <w:t xml:space="preserve">, </w:t>
-            </w:r>
-            <w:r>
-              <w:t>MI</w:t>
-            </w:r>
-            <w:r>
-              <w:t xml:space="preserve">, </w:t>
-            </w:r>
-            <w:r>
-              <w:rPr>
-                <w:i/>
-              </w:rPr>
-              <w:t xml:space="preserve">Co-Founder, Technical </w:t>
-            </w:r>
-            <w:r>
-              <w:rPr>
-                <w:i/>
-              </w:rPr>
-              <w:t>Director</w:t>
-            </w:r>
-            <w:r>
-              <w:t xml:space="preserve">                               </w:t>
-            </w:r>
-            <w:r>
-              <w:t xml:space="preserve">  </w:t>
-            </w:r>
-            <w:r>
-              <w:t xml:space="preserve">                              </w:t>
-            </w:r>
-            <w:r>
-              <w:t>10/2010 - 9/2011</w:t>
+              <w:t>Mentored developers and worked on process improvements to balance short term business needs with peer code review, refactoring and prototyping opportunities, and professional development</w:t>
+            </w:r>
+            <w:r>
+              <w:t xml:space="preserve"> </w:t>
+            </w:r>
+            <w:r>
+              <w:t xml:space="preserve"> </w:t>
             </w:r>
           </w:p>
           <w:p>
@@ -566,13 +634,16 @@
               <w:ind w:left="374"/>
             </w:pPr>
             <w:r>
-              <w:t xml:space="preserve">Created financial model supporting $1.2 million microbrewery expansion: modeled expansion effects including changes to labor allocation, equipment depreciation, distribution of sales across </w:t>
-            </w:r>
-            <w:r>
-              <w:t xml:space="preserve">120 </w:t>
-            </w:r>
-            <w:r>
-              <w:t>beer varieties, material costs and financing costs, leading to comprehensive pro forma balance sheet, income statement, and statement of cash flows</w:t>
+              <w:t>Protect</w:t>
+            </w:r>
+            <w:r>
+              <w:t>ed</w:t>
+            </w:r>
+            <w:r>
+              <w:t xml:space="preserve"> the momentum of my team by planning around blockages, rejecting scope creep, appropriately prioritizing production incidents, and providing a line of defense between the team and </w:t>
+            </w:r>
+            <w:r>
+              <w:t>unexpected challenges</w:t>
             </w:r>
           </w:p>
           <w:p>
@@ -585,7 +656,13 @@
               <w:ind w:left="374"/>
             </w:pPr>
             <w:r>
-              <w:t>Interfaced with clients to translate business and industry knowledge into financial model design specifications</w:t>
+              <w:t>Provide</w:t>
+            </w:r>
+            <w:r>
+              <w:t>d</w:t>
+            </w:r>
+            <w:r>
+              <w:t xml:space="preserve"> architectural direction and rapid prototypes for long term projects</w:t>
             </w:r>
           </w:p>
           <w:p>
@@ -598,7 +675,69 @@
               <w:ind w:left="374"/>
             </w:pPr>
             <w:r>
-              <w:t>Responsible for internal technical operations as well as technical problem-solving for clients: internal and external financial projections, crm system, time tracking, project budgeting, website design and hosting, email, file sharing</w:t>
+              <w:t xml:space="preserve">As a proponent of using D3 + </w:t>
+            </w:r>
+            <w:proofErr w:type="spellStart"/>
+            <w:r>
+              <w:t>AngularJs</w:t>
+            </w:r>
+            <w:proofErr w:type="spellEnd"/>
+            <w:r>
+              <w:t xml:space="preserve"> for visualizations, I shipped the first such visualization</w:t>
+            </w:r>
+            <w:r>
+              <w:t xml:space="preserve"> </w:t>
+            </w:r>
+            <w:r>
+              <w:t xml:space="preserve">in </w:t>
+            </w:r>
+            <w:proofErr w:type="spellStart"/>
+            <w:r>
+              <w:t>Votebuilder</w:t>
+            </w:r>
+            <w:proofErr w:type="spellEnd"/>
+            <w:r>
+              <w:t>,</w:t>
+            </w:r>
+            <w:r>
+              <w:t xml:space="preserve"> our</w:t>
+            </w:r>
+            <w:r>
+              <w:t xml:space="preserve"> main product</w:t>
+            </w:r>
+            <w:r>
+              <w:t xml:space="preserve">. A </w:t>
+            </w:r>
+            <w:proofErr w:type="spellStart"/>
+            <w:r>
+              <w:t>Sankey</w:t>
+            </w:r>
+            <w:proofErr w:type="spellEnd"/>
+            <w:r>
+              <w:t xml:space="preserve"> diagram for voter registration progress,</w:t>
+            </w:r>
+            <w:r>
+              <w:t xml:space="preserve"> </w:t>
+            </w:r>
+            <w:r>
+              <w:t xml:space="preserve">it was </w:t>
+            </w:r>
+            <w:r>
+              <w:t>adapt</w:t>
+            </w:r>
+            <w:r>
+              <w:t>ed</w:t>
+            </w:r>
+            <w:r>
+              <w:t xml:space="preserve"> from one of my internal </w:t>
+            </w:r>
+            <w:proofErr w:type="spellStart"/>
+            <w:r>
+              <w:t>hackathon</w:t>
+            </w:r>
+            <w:proofErr w:type="spellEnd"/>
+            <w:r>
+              <w:t xml:space="preserve"> projects. </w:t>
             </w:r>
           </w:p>
           <w:p>
@@ -611,53 +750,30 @@
               <w:ind w:left="374"/>
             </w:pPr>
             <w:r>
-              <w:t>Signed memorandum of understanding with 4.7 Billion RMB development project in Guangzhou, China</w:t>
-            </w:r>
-          </w:p>
-          <w:p>
-            <w:pPr>
-              <w:pStyle w:val="CompanyName"/>
-              <w:spacing w:before="200" w:after="120"/>
-            </w:pPr>
-            <w:r>
-              <w:rPr>
-                <w:b/>
-                <w:bCs/>
-              </w:rPr>
-              <w:t xml:space="preserve">IBM OpenPages </w:t>
-            </w:r>
-            <w:r>
-              <w:rPr>
-                <w:bCs/>
-              </w:rPr>
-              <w:t>(t</w:t>
-            </w:r>
-            <w:r>
-              <w:rPr>
-                <w:bCs/>
-              </w:rPr>
-              <w:t>hen OpenPages, Inc.)</w:t>
-            </w:r>
-            <w:r>
-              <w:t xml:space="preserve">, </w:t>
-            </w:r>
-            <w:r>
-              <w:t>Waltham</w:t>
-            </w:r>
-            <w:r>
-              <w:t xml:space="preserve">, </w:t>
-            </w:r>
-            <w:r>
-              <w:t xml:space="preserve">MA, </w:t>
-            </w:r>
-            <w:r>
-              <w:rPr>
-                <w:i/>
-              </w:rPr>
-              <w:t xml:space="preserve">Software Engineering                                     </w:t>
-            </w:r>
-            <w:r>
-              <w:t>7/2010 - 12/2010</w:t>
+              <w:t>Instruct</w:t>
+            </w:r>
+            <w:r>
+              <w:t>ed</w:t>
+            </w:r>
+            <w:r>
+              <w:t xml:space="preserve"> on </w:t>
+            </w:r>
+            <w:proofErr w:type="spellStart"/>
+            <w:r>
+              <w:t>Git</w:t>
+            </w:r>
+            <w:proofErr w:type="spellEnd"/>
+            <w:r>
+              <w:t xml:space="preserve"> workflow</w:t>
+            </w:r>
+            <w:r>
+              <w:t>s</w:t>
+            </w:r>
+            <w:r>
+              <w:t xml:space="preserve">, ensuring kosher source control history </w:t>
+            </w:r>
+            <w:r>
+              <w:t>and solving problems for my team and others</w:t>
             </w:r>
           </w:p>
           <w:p>
@@ -670,13 +786,22 @@
               <w:ind w:left="374"/>
             </w:pPr>
             <w:r>
-              <w:t xml:space="preserve">Architected and coded a java </w:t>
-            </w:r>
-            <w:r>
-              <w:t xml:space="preserve">desktop </w:t>
-            </w:r>
-            <w:r>
-              <w:t>app to aid multinational companies in global IT risk management planning</w:t>
+              <w:t>Work</w:t>
+            </w:r>
+            <w:r>
+              <w:t>ed</w:t>
+            </w:r>
+            <w:r>
+              <w:t xml:space="preserve"> with </w:t>
+            </w:r>
+            <w:r>
+              <w:t xml:space="preserve">my </w:t>
+            </w:r>
+            <w:r>
+              <w:t xml:space="preserve">team to determine individual growth goals and </w:t>
+            </w:r>
+            <w:r>
+              <w:t>build a process for addressing these goals every week, rather than waiting for reviews once a year</w:t>
             </w:r>
           </w:p>
           <w:p>
@@ -689,7 +814,16 @@
               <w:ind w:left="374"/>
             </w:pPr>
             <w:r>
-              <w:t xml:space="preserve">Helped make OpenPages the first in their industry to provide a quick and powerful way to build a set of compliance guidelines based on Unified Compliance Framework data. The UCF data consisted of 25k+ pieces of regulation and industry guidance, and customers used the tool to find pieces relevant their business, de-dupe similar articles, and easily import the final results into </w:t>
+              <w:t>Analyze</w:t>
+            </w:r>
+            <w:r>
+              <w:t>d</w:t>
+            </w:r>
+            <w:r>
+              <w:t xml:space="preserve"> usage of existing product features to help inform </w:t>
+            </w:r>
+            <w:r>
+              <w:t>and prioritize new feature work</w:t>
             </w:r>
           </w:p>
           <w:p>
@@ -702,19 +836,7 @@
               <w:ind w:left="374"/>
             </w:pPr>
             <w:r>
-              <w:t>Applied streaming XM</w:t>
-            </w:r>
-            <w:r>
-              <w:t xml:space="preserve">L parsing, multi-threading, and </w:t>
-            </w:r>
-            <w:r>
-              <w:t xml:space="preserve">indexing to </w:t>
-            </w:r>
-            <w:r>
-              <w:t>maximize UI responsiveness</w:t>
-            </w:r>
-            <w:r>
-              <w:t xml:space="preserve"> while managing memory use</w:t>
+              <w:t>Analyzed usage patterns and error logs to predict when our upstream vendors and partners would have capacity issues during peak election times.</w:t>
             </w:r>
           </w:p>
           <w:p>
@@ -727,13 +849,75 @@
               <w:ind w:left="374"/>
             </w:pPr>
             <w:r>
-              <w:t>Used Apache POI to export</w:t>
-            </w:r>
-            <w:r>
-              <w:t xml:space="preserve"> results to .xls for a matrix view of the selected data, and to </w:t>
-            </w:r>
-            <w:r>
-              <w:t>OpenPages proprietary excel format for important complex object heirarchies</w:t>
+              <w:t>Recruited and conducted interviews</w:t>
+            </w:r>
+            <w:r>
+              <w:t xml:space="preserve"> for software engineers, </w:t>
+            </w:r>
+            <w:r>
+              <w:t>interns, software engineers in test</w:t>
+            </w:r>
+          </w:p>
+          <w:p>
+            <w:pPr>
+              <w:pStyle w:val="CompanyName"/>
+              <w:spacing w:before="120" w:after="120"/>
+              <w:rPr>
+                <w:b/>
+                <w:bCs/>
+              </w:rPr>
+            </w:pPr>
+          </w:p>
+          <w:p>
+            <w:pPr>
+              <w:pStyle w:val="CompanyName"/>
+              <w:spacing w:before="120" w:after="120"/>
+            </w:pPr>
+            <w:r>
+              <w:rPr>
+                <w:b/>
+                <w:bCs/>
+              </w:rPr>
+              <w:t>Sino Investments</w:t>
+            </w:r>
+            <w:r>
+              <w:t xml:space="preserve">, </w:t>
+            </w:r>
+            <w:r>
+              <w:t>Detroit</w:t>
+            </w:r>
+            <w:r>
+              <w:t xml:space="preserve">, </w:t>
+            </w:r>
+            <w:r>
+              <w:t>MI</w:t>
+            </w:r>
+            <w:r>
+              <w:t xml:space="preserve">, </w:t>
+            </w:r>
+            <w:r>
+              <w:rPr>
+                <w:i/>
+              </w:rPr>
+              <w:t xml:space="preserve">Co-Founder, Technical </w:t>
+            </w:r>
+            <w:r>
+              <w:rPr>
+                <w:i/>
+              </w:rPr>
+              <w:t>Director</w:t>
+            </w:r>
+            <w:r>
+              <w:t xml:space="preserve">                               </w:t>
+            </w:r>
+            <w:r>
+              <w:t xml:space="preserve">  </w:t>
+            </w:r>
+            <w:r>
+              <w:t xml:space="preserve">                              </w:t>
+            </w:r>
+            <w:r>
+              <w:t>10/2010 - 9/2011</w:t>
             </w:r>
           </w:p>
           <w:p>
@@ -746,32 +930,13 @@
               <w:ind w:left="374"/>
             </w:pPr>
             <w:r>
-              <w:t>Created and performed testing plans for OpenPages JSP modules, created testing plan and testing tools for IT risk application</w:t>
-            </w:r>
-          </w:p>
-          <w:p>
-            <w:pPr>
-              <w:pStyle w:val="CompanyName"/>
-              <w:spacing w:before="200" w:after="120"/>
-            </w:pPr>
-            <w:r>
-              <w:rPr>
-                <w:b/>
-                <w:bCs/>
-              </w:rPr>
-              <w:t>Econometric Analysis of Chinese Character Learning on Skritter.com</w:t>
-            </w:r>
-            <w:r>
-              <w:t xml:space="preserve"> </w:t>
-            </w:r>
-            <w:r>
-              <w:rPr>
-                <w:i/>
-              </w:rPr>
-              <w:t>(Senior Research Project)</w:t>
-            </w:r>
-            <w:r>
-              <w:t xml:space="preserve">       2/2010 - 6/2010</w:t>
+              <w:t xml:space="preserve">Created financial model supporting $1.2 million microbrewery expansion: modeled expansion effects including changes to labor allocation, equipment depreciation, distribution of sales across </w:t>
+            </w:r>
+            <w:r>
+              <w:t xml:space="preserve">120 </w:t>
+            </w:r>
+            <w:r>
+              <w:t>beer varieties, material costs and financing costs, leading to comprehensive pro forma balance sheet, income statement, and statement of cash flows</w:t>
             </w:r>
           </w:p>
           <w:p>
@@ -784,8 +949,7 @@
               <w:ind w:left="374"/>
             </w:pPr>
             <w:r>
-              <w:lastRenderedPageBreak/>
-              <w:t>Modeled the probability that a learner will forget a character at a certain time after review</w:t>
+              <w:t>Interfaced with clients to translate business and industry knowledge into financial model design specifications</w:t>
             </w:r>
           </w:p>
           <w:p>
@@ -798,7 +962,15 @@
               <w:ind w:left="374"/>
             </w:pPr>
             <w:r>
-              <w:t>Analyzed over 15 million data points from 3,000+ learners, using 30+ key learner characteristic as variables</w:t>
+              <w:t xml:space="preserve">Responsible for internal technical operations as well as technical problem-solving for clients: internal and external financial projections, </w:t>
+            </w:r>
+            <w:proofErr w:type="spellStart"/>
+            <w:r>
+              <w:t>crm</w:t>
+            </w:r>
+            <w:proofErr w:type="spellEnd"/>
+            <w:r>
+              <w:t xml:space="preserve"> system, time tracking, project budgeting, website design and hosting, email, file sharing</w:t>
             </w:r>
           </w:p>
           <w:p>
@@ -811,22 +983,83 @@
               <w:ind w:left="374"/>
             </w:pPr>
             <w:r>
-              <w:t>Designed and coded</w:t>
-            </w:r>
-            <w:r>
+              <w:t>Signed memorandum of understanding with 4.7 Billion RMB development project in Guangzhou, China</w:t>
+            </w:r>
+          </w:p>
+          <w:p>
+            <w:pPr>
+              <w:pStyle w:val="CompanyName"/>
+              <w:spacing w:before="200" w:after="120"/>
+            </w:pPr>
+            <w:r>
+              <w:rPr>
+                <w:b/>
+                <w:bCs/>
+              </w:rPr>
+              <w:t xml:space="preserve">IBM </w:t>
+            </w:r>
+            <w:proofErr w:type="spellStart"/>
+            <w:r>
+              <w:rPr>
+                <w:b/>
+                <w:bCs/>
+              </w:rPr>
+              <w:t>OpenPages</w:t>
+            </w:r>
+            <w:proofErr w:type="spellEnd"/>
+            <w:r>
+              <w:rPr>
+                <w:b/>
+                <w:bCs/>
+              </w:rPr>
               <w:t xml:space="preserve"> </w:t>
             </w:r>
             <w:r>
-              <w:t xml:space="preserve">a </w:t>
-            </w:r>
-            <w:r>
-              <w:t xml:space="preserve">web dashboard (php, jQuery, JavaScript, HTML, CSS), </w:t>
-            </w:r>
-            <w:r>
-              <w:t xml:space="preserve">database (mySQL), </w:t>
-            </w:r>
-            <w:r>
-              <w:t>export scripts (PHP, SQL), and econometric software scripting (STATA) to support research and analysis</w:t>
+              <w:rPr>
+                <w:bCs/>
+              </w:rPr>
+              <w:t>(t</w:t>
+            </w:r>
+            <w:r>
+              <w:rPr>
+                <w:bCs/>
+              </w:rPr>
+              <w:t xml:space="preserve">hen </w:t>
+            </w:r>
+            <w:proofErr w:type="spellStart"/>
+            <w:r>
+              <w:rPr>
+                <w:bCs/>
+              </w:rPr>
+              <w:t>OpenPages</w:t>
+            </w:r>
+            <w:proofErr w:type="spellEnd"/>
+            <w:r>
+              <w:rPr>
+                <w:bCs/>
+              </w:rPr>
+              <w:t>, Inc.)</w:t>
+            </w:r>
+            <w:r>
+              <w:t xml:space="preserve">, </w:t>
+            </w:r>
+            <w:r>
+              <w:t>Waltham</w:t>
+            </w:r>
+            <w:r>
+              <w:t xml:space="preserve">, </w:t>
+            </w:r>
+            <w:r>
+              <w:t xml:space="preserve">MA, </w:t>
+            </w:r>
+            <w:r>
+              <w:rPr>
+                <w:i/>
+              </w:rPr>
+              <w:t xml:space="preserve">Software Engineering                                     </w:t>
+            </w:r>
+            <w:r>
+              <w:t>7/2010 - 12/2010</w:t>
             </w:r>
           </w:p>
           <w:p>
@@ -839,7 +1072,118 @@
               <w:ind w:left="374"/>
             </w:pPr>
             <w:r>
-              <w:t>Identified inconsistency in core product algorithm results, showing opportunity for enhanced learner productivity</w:t>
+              <w:lastRenderedPageBreak/>
+              <w:t xml:space="preserve">Architected and coded a java </w:t>
+            </w:r>
+            <w:r>
+              <w:t xml:space="preserve">desktop </w:t>
+            </w:r>
+            <w:r>
+              <w:t>app to aid multinational companies in global IT risk management planning</w:t>
+            </w:r>
+          </w:p>
+          <w:p>
+            <w:pPr>
+              <w:pStyle w:val="Achievement"/>
+              <w:numPr>
+                <w:ilvl w:val="0"/>
+                <w:numId w:val="2"/>
+              </w:numPr>
+              <w:ind w:left="374"/>
+            </w:pPr>
+            <w:r>
+              <w:t xml:space="preserve">Helped make </w:t>
+            </w:r>
+            <w:proofErr w:type="spellStart"/>
+            <w:r>
+              <w:t>OpenPages</w:t>
+            </w:r>
+            <w:proofErr w:type="spellEnd"/>
+            <w:r>
+              <w:t xml:space="preserve"> the first in their industry to provide a quick and powerful way to build a set of compliance guidelines based on Unified Compliance Framework data. The UCF data consisted of 25k+ pieces of regulation and industry guidance, and customers used the tool to find pieces relevant their business, de-dupe similar articles, and easily import the final results into </w:t>
+            </w:r>
+          </w:p>
+          <w:p>
+            <w:pPr>
+              <w:pStyle w:val="Achievement"/>
+              <w:numPr>
+                <w:ilvl w:val="0"/>
+                <w:numId w:val="2"/>
+              </w:numPr>
+              <w:ind w:left="374"/>
+            </w:pPr>
+            <w:r>
+              <w:t>Applied streaming XM</w:t>
+            </w:r>
+            <w:r>
+              <w:t xml:space="preserve">L parsing, multi-threading, and </w:t>
+            </w:r>
+            <w:r>
+              <w:t xml:space="preserve">indexing to </w:t>
+            </w:r>
+            <w:r>
+              <w:t>maximize UI responsiveness</w:t>
+            </w:r>
+            <w:r>
+              <w:t xml:space="preserve"> while managing memory use</w:t>
+            </w:r>
+          </w:p>
+          <w:p>
+            <w:pPr>
+              <w:pStyle w:val="Achievement"/>
+              <w:numPr>
+                <w:ilvl w:val="0"/>
+                <w:numId w:val="2"/>
+              </w:numPr>
+              <w:ind w:left="374"/>
+            </w:pPr>
+            <w:r>
+              <w:t>Used Apache POI to export</w:t>
+            </w:r>
+            <w:r>
+              <w:t xml:space="preserve"> results to .</w:t>
+            </w:r>
+            <w:proofErr w:type="spellStart"/>
+            <w:r>
+              <w:t>xls</w:t>
+            </w:r>
+            <w:proofErr w:type="spellEnd"/>
+            <w:r>
+              <w:t xml:space="preserve"> for a matrix view of the selected data, and to </w:t>
+            </w:r>
+            <w:proofErr w:type="spellStart"/>
+            <w:r>
+              <w:t>OpenPages</w:t>
+            </w:r>
+            <w:proofErr w:type="spellEnd"/>
+            <w:r>
+              <w:t xml:space="preserve"> proprietary excel format for important complex object </w:t>
+            </w:r>
+            <w:proofErr w:type="spellStart"/>
+            <w:r>
+              <w:t>heirarchies</w:t>
+            </w:r>
+            <w:proofErr w:type="spellEnd"/>
+          </w:p>
+          <w:p>
+            <w:pPr>
+              <w:pStyle w:val="Achievement"/>
+              <w:numPr>
+                <w:ilvl w:val="0"/>
+                <w:numId w:val="2"/>
+              </w:numPr>
+              <w:ind w:left="374"/>
+            </w:pPr>
+            <w:r>
+              <w:t xml:space="preserve">Created and performed testing plans for </w:t>
+            </w:r>
+            <w:proofErr w:type="spellStart"/>
+            <w:r>
+              <w:t>OpenPages</w:t>
+            </w:r>
+            <w:proofErr w:type="spellEnd"/>
+            <w:r>
+              <w:t xml:space="preserve"> JSP modules, created testing plan and testing tools for IT risk application</w:t>
             </w:r>
           </w:p>
           <w:p>
@@ -852,7 +1196,143 @@
                 <w:b/>
                 <w:bCs/>
               </w:rPr>
-              <w:t xml:space="preserve">Belltower Books, </w:t>
+              <w:t>Econometric Analysis of Chinese Character Learning on Skritter.com</w:t>
+            </w:r>
+            <w:r>
+              <w:t xml:space="preserve"> </w:t>
+            </w:r>
+            <w:r>
+              <w:rPr>
+                <w:i/>
+              </w:rPr>
+              <w:t>(Senior Research Project</w:t>
+            </w:r>
+            <w:proofErr w:type="gramStart"/>
+            <w:r>
+              <w:rPr>
+                <w:i/>
+              </w:rPr>
+              <w:t>)</w:t>
+            </w:r>
+            <w:r>
+              <w:t xml:space="preserve">       2</w:t>
+            </w:r>
+            <w:proofErr w:type="gramEnd"/>
+            <w:r>
+              <w:t>/2010 - 6/2010</w:t>
+            </w:r>
+          </w:p>
+          <w:p>
+            <w:pPr>
+              <w:pStyle w:val="Achievement"/>
+              <w:numPr>
+                <w:ilvl w:val="0"/>
+                <w:numId w:val="2"/>
+              </w:numPr>
+              <w:ind w:left="374"/>
+            </w:pPr>
+            <w:r>
+              <w:t>Modeled the probability that a learner will forget a character at a certain time after review</w:t>
+            </w:r>
+          </w:p>
+          <w:p>
+            <w:pPr>
+              <w:pStyle w:val="Achievement"/>
+              <w:numPr>
+                <w:ilvl w:val="0"/>
+                <w:numId w:val="2"/>
+              </w:numPr>
+              <w:ind w:left="374"/>
+            </w:pPr>
+            <w:r>
+              <w:t>Analyzed over 15 million data points from 3,000+ learners, using 30+ key learner characteristic as variables</w:t>
+            </w:r>
+          </w:p>
+          <w:p>
+            <w:pPr>
+              <w:pStyle w:val="Achievement"/>
+              <w:numPr>
+                <w:ilvl w:val="0"/>
+                <w:numId w:val="2"/>
+              </w:numPr>
+              <w:ind w:left="374"/>
+            </w:pPr>
+            <w:r>
+              <w:t>Designed and coded</w:t>
+            </w:r>
+            <w:r>
+              <w:t xml:space="preserve"> </w:t>
+            </w:r>
+            <w:r>
+              <w:t xml:space="preserve">a </w:t>
+            </w:r>
+            <w:r>
+              <w:t>web dashboard (</w:t>
+            </w:r>
+            <w:proofErr w:type="spellStart"/>
+            <w:r>
+              <w:t>php</w:t>
+            </w:r>
+            <w:proofErr w:type="spellEnd"/>
+            <w:r>
+              <w:t xml:space="preserve">, </w:t>
+            </w:r>
+            <w:proofErr w:type="spellStart"/>
+            <w:r>
+              <w:t>jQuery</w:t>
+            </w:r>
+            <w:proofErr w:type="spellEnd"/>
+            <w:r>
+              <w:t xml:space="preserve">, JavaScript, HTML, CSS), </w:t>
+            </w:r>
+            <w:r>
+              <w:t>database (</w:t>
+            </w:r>
+            <w:proofErr w:type="spellStart"/>
+            <w:r>
+              <w:t>mySQL</w:t>
+            </w:r>
+            <w:proofErr w:type="spellEnd"/>
+            <w:r>
+              <w:t xml:space="preserve">), </w:t>
+            </w:r>
+            <w:r>
+              <w:t>export scripts (PHP, SQL), and econometric software scripting (STATA) to support research and analysis</w:t>
+            </w:r>
+          </w:p>
+          <w:p>
+            <w:pPr>
+              <w:pStyle w:val="Achievement"/>
+              <w:numPr>
+                <w:ilvl w:val="0"/>
+                <w:numId w:val="2"/>
+              </w:numPr>
+              <w:ind w:left="374"/>
+            </w:pPr>
+            <w:r>
+              <w:t>Identified inconsistency in core product algorithm results, showing opportunity for enhanced learner productivity</w:t>
+            </w:r>
+          </w:p>
+          <w:p>
+            <w:pPr>
+              <w:pStyle w:val="CompanyName"/>
+              <w:spacing w:before="200" w:after="120"/>
+            </w:pPr>
+            <w:proofErr w:type="spellStart"/>
+            <w:r>
+              <w:rPr>
+                <w:b/>
+                <w:bCs/>
+              </w:rPr>
+              <w:t>Belltower</w:t>
+            </w:r>
+            <w:proofErr w:type="spellEnd"/>
+            <w:r>
+              <w:rPr>
+                <w:b/>
+                <w:bCs/>
+              </w:rPr>
+              <w:t xml:space="preserve"> Books, </w:t>
             </w:r>
             <w:r>
               <w:t>Washington</w:t>
@@ -1298,7 +1778,21 @@
               <w:t xml:space="preserve">: </w:t>
             </w:r>
             <w:r>
-              <w:t>C#, SQL, JavaScript, VB.Net, Java, Python, HTML+CSS</w:t>
+              <w:t xml:space="preserve">C#, SQL, JavaScript, Python, </w:t>
+            </w:r>
+            <w:r>
+              <w:t xml:space="preserve">still a </w:t>
+            </w:r>
+            <w:proofErr w:type="spellStart"/>
+            <w:r>
+              <w:t>noob</w:t>
+            </w:r>
+            <w:proofErr w:type="spellEnd"/>
+            <w:r>
+              <w:t xml:space="preserve"> at </w:t>
+            </w:r>
+            <w:r>
+              <w:t>HTML+CSS</w:t>
             </w:r>
           </w:p>
           <w:p>
@@ -1311,8 +1805,27 @@
             <w:r>
               <w:t xml:space="preserve">: </w:t>
             </w:r>
-            <w:r>
-              <w:t>.Net MVC, Web API and Web Forms, RESTful API design, D3.js AngularJs, JSON, MS Azure</w:t>
+            <w:proofErr w:type="spellStart"/>
+            <w:r>
+              <w:t>RESTful</w:t>
+            </w:r>
+            <w:proofErr w:type="spellEnd"/>
+            <w:r>
+              <w:t xml:space="preserve"> API design, D3.js </w:t>
+            </w:r>
+            <w:proofErr w:type="spellStart"/>
+            <w:r>
+              <w:t>AngularJs</w:t>
+            </w:r>
+            <w:proofErr w:type="spellEnd"/>
+            <w:r>
+              <w:t xml:space="preserve">, JSON, AWS and MS Azure, </w:t>
+            </w:r>
+            <w:r>
+              <w:t>.</w:t>
+            </w:r>
+            <w:r>
+              <w:t>Net MVC, Web API and Web Forms, not afraid of SOAP APIs though I prefer not to go there</w:t>
             </w:r>
           </w:p>
           <w:p>
@@ -1323,7 +1836,24 @@
               <w:t>Software</w:t>
             </w:r>
             <w:r>
-              <w:t>: Git, Curl, Bash terminal, MS Excel, MS Visual Studio, Matlab, Eclipse, TeamCity</w:t>
+              <w:t xml:space="preserve">: </w:t>
+            </w:r>
+            <w:r>
+              <w:t xml:space="preserve">Pretty legit </w:t>
+            </w:r>
+            <w:proofErr w:type="spellStart"/>
+            <w:r>
+              <w:t>Git</w:t>
+            </w:r>
+            <w:proofErr w:type="spellEnd"/>
+            <w:r>
+              <w:t xml:space="preserve"> user</w:t>
+            </w:r>
+            <w:r>
+              <w:t xml:space="preserve">, </w:t>
+            </w:r>
+            <w:r>
+              <w:t>Better than I care to admit with MS Excel, Ok but not amazing in: Bash, *nix</w:t>
             </w:r>
           </w:p>
           <w:p>
@@ -1344,23 +1874,55 @@
               </w:rPr>
               <w:t xml:space="preserve"> </w:t>
             </w:r>
+            <w:proofErr w:type="spellStart"/>
             <w:r>
               <w:t>Jira</w:t>
             </w:r>
+            <w:proofErr w:type="spellEnd"/>
             <w:r>
               <w:t xml:space="preserve"> &amp; API</w:t>
             </w:r>
             <w:r>
-              <w:t>, Github</w:t>
-            </w:r>
+              <w:t xml:space="preserve">, </w:t>
+            </w:r>
+            <w:proofErr w:type="spellStart"/>
+            <w:r>
+              <w:t>Github</w:t>
+            </w:r>
+            <w:proofErr w:type="spellEnd"/>
             <w:r>
               <w:t xml:space="preserve"> &amp; API</w:t>
             </w:r>
             <w:r>
-              <w:t>, Hipchat</w:t>
-            </w:r>
-            <w:r>
-              <w:t xml:space="preserve"> &amp; API, Once upon a time lots of Team Foundation Server</w:t>
+              <w:t xml:space="preserve">, </w:t>
+            </w:r>
+            <w:proofErr w:type="spellStart"/>
+            <w:r>
+              <w:t>Hipchat</w:t>
+            </w:r>
+            <w:proofErr w:type="spellEnd"/>
+            <w:r>
+              <w:t xml:space="preserve"> &amp; API, Once upon a time</w:t>
+            </w:r>
+            <w:r>
+              <w:t xml:space="preserve"> I did</w:t>
+            </w:r>
+            <w:r>
+              <w:t xml:space="preserve"> lots of </w:t>
+            </w:r>
+            <w:proofErr w:type="spellStart"/>
+            <w:r>
+              <w:t>MSBuild</w:t>
+            </w:r>
+            <w:proofErr w:type="spellEnd"/>
+            <w:r>
+              <w:t xml:space="preserve"> and </w:t>
+            </w:r>
+            <w:r>
+              <w:t>Team Foundation Server</w:t>
+            </w:r>
+            <w:r>
+              <w:t xml:space="preserve"> customization</w:t>
             </w:r>
           </w:p>
           <w:p>
@@ -1380,10 +1942,18 @@
               <w:t xml:space="preserve">Machine </w:t>
             </w:r>
             <w:r>
-              <w:t>Learning (on the way, enrolled in C</w:t>
-            </w:r>
-            <w:r>
-              <w:t xml:space="preserve">oursera </w:t>
+              <w:t xml:space="preserve">Learning (on the way, enrolled in </w:t>
+            </w:r>
+            <w:proofErr w:type="spellStart"/>
+            <w:r>
+              <w:t>C</w:t>
+            </w:r>
+            <w:r>
+              <w:t>oursera</w:t>
+            </w:r>
+            <w:proofErr w:type="spellEnd"/>
+            <w:r>
+              <w:t xml:space="preserve"> </w:t>
             </w:r>
             <w:r>
               <w:t>ML</w:t>
@@ -1488,15 +2058,31 @@
               <w:t xml:space="preserve">: </w:t>
             </w:r>
             <w:r>
-              <w:t>Tutor comp sci, math, ESL and other subjects at Cambridge Rindge &amp; Latin</w:t>
-            </w:r>
-          </w:p>
-          <w:p>
+              <w:t xml:space="preserve">Tutor comp </w:t>
+            </w:r>
+            <w:proofErr w:type="spellStart"/>
+            <w:r>
+              <w:t>sci</w:t>
+            </w:r>
+            <w:proofErr w:type="spellEnd"/>
+            <w:r>
+              <w:t>, math, ESL and other subjects at Cambridge Rindge &amp; Latin</w:t>
+            </w:r>
+          </w:p>
+          <w:p>
+            <w:proofErr w:type="spellStart"/>
             <w:r>
               <w:rPr>
                 <w:b/>
               </w:rPr>
-              <w:t>Carrol Center for the Blind/Courageous Sailing Center</w:t>
+              <w:t>Carrol</w:t>
+            </w:r>
+            <w:proofErr w:type="spellEnd"/>
+            <w:r>
+              <w:rPr>
+                <w:b/>
+              </w:rPr>
+              <w:t xml:space="preserve"> Center for the Blind/Courageous Sailing Center</w:t>
             </w:r>
             <w:r>
               <w:t xml:space="preserve">: </w:t>

</xml_diff>

<commit_message>
Cleanup for existing CID and NGPVAN bullets, listing my cell #
</commit_message>
<xml_diff>
--- a/GregShapiro_Resume.docx
+++ b/GregShapiro_Resume.docx
@@ -57,14 +57,42 @@
           <w:caps/>
           <w:sz w:val="18"/>
         </w:rPr>
-        <w:t>781</w:t>
+        <w:t>617</w:t>
       </w:r>
       <w:r>
         <w:rPr>
           <w:caps/>
           <w:sz w:val="18"/>
         </w:rPr>
-        <w:t xml:space="preserve">) 354-7356 • </w:t>
+        <w:t xml:space="preserve">) </w:t>
+      </w:r>
+      <w:r>
+        <w:rPr>
+          <w:caps/>
+          <w:sz w:val="18"/>
+        </w:rPr>
+        <w:t>943</w:t>
+      </w:r>
+      <w:r>
+        <w:rPr>
+          <w:caps/>
+          <w:sz w:val="18"/>
+        </w:rPr>
+        <w:t>-</w:t>
+      </w:r>
+      <w:r>
+        <w:rPr>
+          <w:caps/>
+          <w:sz w:val="18"/>
+        </w:rPr>
+        <w:t>9870</w:t>
+      </w:r>
+      <w:r>
+        <w:rPr>
+          <w:caps/>
+          <w:sz w:val="18"/>
+        </w:rPr>
+        <w:t xml:space="preserve"> • </w:t>
       </w:r>
       <w:r>
         <w:rPr>
@@ -202,7 +230,25 @@
               <w:ind w:left="374"/>
             </w:pPr>
             <w:r>
-              <w:t>Leading another geographically dispersed team of software engineers, UX, UI developers, visualization researcher</w:t>
+              <w:t xml:space="preserve">Leading </w:t>
+            </w:r>
+            <w:r>
+              <w:t>a</w:t>
+            </w:r>
+            <w:r>
+              <w:t xml:space="preserve"> geographically dispersed </w:t>
+            </w:r>
+            <w:r>
+              <w:t>team of software engineers, UX /</w:t>
+            </w:r>
+            <w:r>
+              <w:t xml:space="preserve">UI </w:t>
+            </w:r>
+            <w:r>
+              <w:t>designer</w:t>
+            </w:r>
+            <w:r>
+              <w:t>, visualization researcher</w:t>
             </w:r>
           </w:p>
           <w:p>
@@ -215,37 +261,85 @@
               <w:ind w:left="374"/>
             </w:pPr>
             <w:r>
-              <w:t xml:space="preserve">Took over </w:t>
+              <w:t xml:space="preserve">When I joined CID, </w:t>
+            </w:r>
+            <w:r>
+              <w:t xml:space="preserve">I took </w:t>
+            </w:r>
+            <w:r>
+              <w:t xml:space="preserve">over </w:t>
             </w:r>
             <w:r>
               <w:t>two</w:t>
             </w:r>
             <w:r>
-              <w:t xml:space="preserve"> software projects that were </w:t>
-            </w:r>
-            <w:r>
-              <w:t>behind schedule and slipping fast</w:t>
-            </w:r>
-            <w:r>
-              <w:t xml:space="preserve">, </w:t>
-            </w:r>
-            <w:r>
-              <w:t>learned</w:t>
-            </w:r>
-            <w:r>
-              <w:t xml:space="preserve"> when the </w:t>
-            </w:r>
-            <w:r>
-              <w:t>contractual deadlines were</w:t>
+              <w:t xml:space="preserve"> software </w:t>
+            </w:r>
+            <w:r>
+              <w:t xml:space="preserve">and data </w:t>
+            </w:r>
+            <w:r>
+              <w:t xml:space="preserve">projects that were </w:t>
+            </w:r>
+            <w:r>
+              <w:t>almost a year behind</w:t>
+            </w:r>
+            <w:r>
+              <w:t xml:space="preserve"> schedule and slipping fast</w:t>
+            </w:r>
+            <w:r>
+              <w:t>.</w:t>
+            </w:r>
+            <w:r>
+              <w:t xml:space="preserve"> </w:t>
+            </w:r>
+            <w:r>
+              <w:t>After learning</w:t>
+            </w:r>
+            <w:r>
+              <w:t xml:space="preserve"> </w:t>
+            </w:r>
+            <w:r>
+              <w:t>what contractual deadlines and commitments were already in place,</w:t>
+            </w:r>
+            <w:r>
+              <w:t xml:space="preserve"> I worked with the team to focus and protect the most important aspects for creating a viable product.</w:t>
+            </w:r>
+            <w:r>
+              <w:t xml:space="preserve"> </w:t>
+            </w:r>
+            <w:r>
+              <w:t xml:space="preserve">Between May and October, </w:t>
+            </w:r>
+            <w:r>
+              <w:t>my team</w:t>
+            </w:r>
+            <w:r>
+              <w:t xml:space="preserve"> got the projects back on track</w:t>
             </w:r>
             <w:r>
               <w:t>,</w:t>
             </w:r>
             <w:r>
-              <w:t xml:space="preserve"> and got the projects back on track</w:t>
-            </w:r>
-            <w:r>
-              <w:t>, launching data driven, internationalized web apps for use by researchers policymakers in Mexico and Colombia</w:t>
+              <w:t xml:space="preserve"> eventually</w:t>
+            </w:r>
+            <w:r>
+              <w:t xml:space="preserve"> launching data driven, </w:t>
+            </w:r>
+            <w:r>
+              <w:t xml:space="preserve">visualization intensive, English/Spanish </w:t>
+            </w:r>
+            <w:r>
+              <w:t xml:space="preserve">internationalized web apps for use by researchers </w:t>
+            </w:r>
+            <w:r>
+              <w:t xml:space="preserve">and </w:t>
+            </w:r>
+            <w:r>
+              <w:t>policymakers in Mexico and Colombia</w:t>
+            </w:r>
+            <w:r>
+              <w:t>, along with launching smaller experimental visualizations along the way.</w:t>
             </w:r>
           </w:p>
           <w:p>
@@ -258,30 +352,22 @@
               <w:ind w:left="374"/>
             </w:pPr>
             <w:r>
-              <w:t xml:space="preserve">Wrote the first </w:t>
-            </w:r>
-            <w:r>
-              <w:t>shared</w:t>
-            </w:r>
-            <w:r>
-              <w:t xml:space="preserve"> </w:t>
-            </w:r>
-            <w:proofErr w:type="spellStart"/>
-            <w:r>
-              <w:t>G</w:t>
-            </w:r>
-            <w:r>
-              <w:t>it</w:t>
-            </w:r>
-            <w:proofErr w:type="spellEnd"/>
-            <w:r>
-              <w:t xml:space="preserve"> workflow and instructions for </w:t>
-            </w:r>
-            <w:r>
-              <w:t xml:space="preserve">software </w:t>
-            </w:r>
-            <w:r>
-              <w:t>team members</w:t>
+              <w:t xml:space="preserve">While the team was using Git for most projects, I wrote up </w:t>
+            </w:r>
+            <w:r>
+              <w:t>a standard</w:t>
+            </w:r>
+            <w:r>
+              <w:t xml:space="preserve"> workflow so that </w:t>
+            </w:r>
+            <w:r>
+              <w:t>all developers could use the same</w:t>
+            </w:r>
+            <w:r>
+              <w:t xml:space="preserve"> branching,</w:t>
+            </w:r>
+            <w:r>
+              <w:t xml:space="preserve"> naming, and merging strategies</w:t>
             </w:r>
           </w:p>
           <w:p>
@@ -309,13 +395,11 @@
             <w:r>
               <w:t xml:space="preserve">Created work tracking process using JIRA and </w:t>
             </w:r>
-            <w:proofErr w:type="spellStart"/>
-            <w:r>
-              <w:t>github</w:t>
-            </w:r>
-            <w:proofErr w:type="spellEnd"/>
-            <w:r>
-              <w:t xml:space="preserve"> integration</w:t>
+            <w:r>
+              <w:t>G</w:t>
+            </w:r>
+            <w:r>
+              <w:t>ithub integration</w:t>
             </w:r>
           </w:p>
           <w:p>
@@ -328,10 +412,16 @@
               <w:ind w:left="374"/>
             </w:pPr>
             <w:r>
-              <w:t>Created single roadmap and cohesive planning for all software projects, where before the same team was working on multiple projects without account for overlapping capacity or competing deadlines</w:t>
+              <w:t>Created single roadmap and cohesive planning for all software projects, where</w:t>
+            </w:r>
+            <w:r>
+              <w:t>as</w:t>
             </w:r>
             <w:bookmarkStart w:id="0" w:name="_GoBack"/>
             <w:bookmarkEnd w:id="0"/>
+            <w:r>
+              <w:t xml:space="preserve"> before the same team was working on multiple projects without account for overlapping capacity or competing deadlines</w:t>
+            </w:r>
           </w:p>
           <w:p/>
           <w:p>
@@ -360,16 +450,8 @@
               <w:rPr>
                 <w:b/>
               </w:rPr>
-              <w:t xml:space="preserve"> </w:t>
-            </w:r>
-            <w:proofErr w:type="spellStart"/>
-            <w:r>
-              <w:rPr>
-                <w:b/>
-              </w:rPr>
-              <w:t>Inc</w:t>
-            </w:r>
-            <w:proofErr w:type="spellEnd"/>
+              <w:t xml:space="preserve"> Inc</w:t>
+            </w:r>
             <w:r>
               <w:t xml:space="preserve"> </w:t>
             </w:r>
@@ -441,7 +523,7 @@
               <w:ind w:left="374"/>
             </w:pPr>
             <w:r>
-              <w:t>Led</w:t>
+              <w:t>Technical lead of</w:t>
             </w:r>
             <w:r>
               <w:t xml:space="preserve"> a geographically dispersed team of software engineers, </w:t>
@@ -675,15 +757,7 @@
               <w:ind w:left="374"/>
             </w:pPr>
             <w:r>
-              <w:t xml:space="preserve">As a proponent of using D3 + </w:t>
-            </w:r>
-            <w:proofErr w:type="spellStart"/>
-            <w:r>
-              <w:t>AngularJs</w:t>
-            </w:r>
-            <w:proofErr w:type="spellEnd"/>
-            <w:r>
-              <w:t xml:space="preserve"> for visualizations, I shipped the first such visualization</w:t>
+              <w:t>As a proponent of using D3 + AngularJs for visualizations, I shipped the first such visualization</w:t>
             </w:r>
             <w:r>
               <w:t xml:space="preserve"> </w:t>
@@ -691,11 +765,9 @@
             <w:r>
               <w:t xml:space="preserve">in </w:t>
             </w:r>
-            <w:proofErr w:type="spellStart"/>
             <w:r>
               <w:t>Votebuilder</w:t>
             </w:r>
-            <w:proofErr w:type="spellEnd"/>
             <w:r>
               <w:t>,</w:t>
             </w:r>
@@ -706,15 +778,7 @@
               <w:t xml:space="preserve"> main product</w:t>
             </w:r>
             <w:r>
-              <w:t xml:space="preserve">. A </w:t>
-            </w:r>
-            <w:proofErr w:type="spellStart"/>
-            <w:r>
-              <w:t>Sankey</w:t>
-            </w:r>
-            <w:proofErr w:type="spellEnd"/>
-            <w:r>
-              <w:t xml:space="preserve"> diagram for voter registration progress,</w:t>
+              <w:t>. A Sankey diagram for voter registration progress,</w:t>
             </w:r>
             <w:r>
               <w:t xml:space="preserve"> </w:t>
@@ -729,15 +793,7 @@
               <w:t>ed</w:t>
             </w:r>
             <w:r>
-              <w:t xml:space="preserve"> from one of my internal </w:t>
-            </w:r>
-            <w:proofErr w:type="spellStart"/>
-            <w:r>
-              <w:t>hackathon</w:t>
-            </w:r>
-            <w:proofErr w:type="spellEnd"/>
-            <w:r>
-              <w:t xml:space="preserve"> projects. </w:t>
+              <w:t xml:space="preserve"> from one of my internal hackathon projects. </w:t>
             </w:r>
           </w:p>
           <w:p>
@@ -756,18 +812,16 @@
               <w:t>ed</w:t>
             </w:r>
             <w:r>
-              <w:t xml:space="preserve"> on </w:t>
-            </w:r>
-            <w:proofErr w:type="spellStart"/>
-            <w:r>
-              <w:t>Git</w:t>
-            </w:r>
-            <w:proofErr w:type="spellEnd"/>
+              <w:t xml:space="preserve"> on Git</w:t>
+            </w:r>
             <w:r>
               <w:t xml:space="preserve"> workflow</w:t>
             </w:r>
             <w:r>
               <w:t>s</w:t>
+            </w:r>
+            <w:r>
+              <w:t xml:space="preserve"> as we transitioned from TFS</w:t>
             </w:r>
             <w:r>
               <w:t xml:space="preserve">, ensuring kosher source control history </w:t>
@@ -962,15 +1016,8 @@
               <w:ind w:left="374"/>
             </w:pPr>
             <w:r>
-              <w:t xml:space="preserve">Responsible for internal technical operations as well as technical problem-solving for clients: internal and external financial projections, </w:t>
-            </w:r>
-            <w:proofErr w:type="spellStart"/>
-            <w:r>
-              <w:t>crm</w:t>
-            </w:r>
-            <w:proofErr w:type="spellEnd"/>
-            <w:r>
-              <w:t xml:space="preserve"> system, time tracking, project budgeting, website design and hosting, email, file sharing</w:t>
+              <w:lastRenderedPageBreak/>
+              <w:t>Responsible for internal technical operations as well as technical problem-solving for clients: internal and external financial projections, crm system, time tracking, project budgeting, website design and hosting, email, file sharing</w:t>
             </w:r>
           </w:p>
           <w:p>
@@ -996,49 +1043,19 @@
                 <w:b/>
                 <w:bCs/>
               </w:rPr>
-              <w:t xml:space="preserve">IBM </w:t>
-            </w:r>
-            <w:proofErr w:type="spellStart"/>
-            <w:r>
-              <w:rPr>
-                <w:b/>
+              <w:t xml:space="preserve">IBM OpenPages </w:t>
+            </w:r>
+            <w:r>
+              <w:rPr>
                 <w:bCs/>
               </w:rPr>
-              <w:t>OpenPages</w:t>
-            </w:r>
-            <w:proofErr w:type="spellEnd"/>
-            <w:r>
-              <w:rPr>
-                <w:b/>
+              <w:t>(t</w:t>
+            </w:r>
+            <w:r>
+              <w:rPr>
                 <w:bCs/>
               </w:rPr>
-              <w:t xml:space="preserve"> </w:t>
-            </w:r>
-            <w:r>
-              <w:rPr>
-                <w:bCs/>
-              </w:rPr>
-              <w:t>(t</w:t>
-            </w:r>
-            <w:r>
-              <w:rPr>
-                <w:bCs/>
-              </w:rPr>
-              <w:t xml:space="preserve">hen </w:t>
-            </w:r>
-            <w:proofErr w:type="spellStart"/>
-            <w:r>
-              <w:rPr>
-                <w:bCs/>
-              </w:rPr>
-              <w:t>OpenPages</w:t>
-            </w:r>
-            <w:proofErr w:type="spellEnd"/>
-            <w:r>
-              <w:rPr>
-                <w:bCs/>
-              </w:rPr>
-              <w:t>, Inc.)</w:t>
+              <w:t>hen OpenPages, Inc.)</w:t>
             </w:r>
             <w:r>
               <w:t xml:space="preserve">, </w:t>
@@ -1072,7 +1089,6 @@
               <w:ind w:left="374"/>
             </w:pPr>
             <w:r>
-              <w:lastRenderedPageBreak/>
               <w:t xml:space="preserve">Architected and coded a java </w:t>
             </w:r>
             <w:r>
@@ -1092,15 +1108,7 @@
               <w:ind w:left="374"/>
             </w:pPr>
             <w:r>
-              <w:t xml:space="preserve">Helped make </w:t>
-            </w:r>
-            <w:proofErr w:type="spellStart"/>
-            <w:r>
-              <w:t>OpenPages</w:t>
-            </w:r>
-            <w:proofErr w:type="spellEnd"/>
-            <w:r>
-              <w:t xml:space="preserve"> the first in their industry to provide a quick and powerful way to build a set of compliance guidelines based on Unified Compliance Framework data. The UCF data consisted of 25k+ pieces of regulation and industry guidance, and customers used the tool to find pieces relevant their business, de-dupe similar articles, and easily import the final results into </w:t>
+              <w:t xml:space="preserve">Helped make OpenPages the first in their industry to provide a quick and powerful way to build a set of compliance guidelines based on Unified Compliance Framework data. The UCF data consisted of 25k+ pieces of regulation and industry guidance, and customers used the tool to find pieces relevant their business, de-dupe similar articles, and easily import the final results into </w:t>
             </w:r>
           </w:p>
           <w:p>
@@ -1141,29 +1149,11 @@
               <w:t>Used Apache POI to export</w:t>
             </w:r>
             <w:r>
-              <w:t xml:space="preserve"> results to .</w:t>
-            </w:r>
-            <w:proofErr w:type="spellStart"/>
-            <w:r>
-              <w:t>xls</w:t>
-            </w:r>
-            <w:proofErr w:type="spellEnd"/>
-            <w:r>
-              <w:t xml:space="preserve"> for a matrix view of the selected data, and to </w:t>
-            </w:r>
-            <w:proofErr w:type="spellStart"/>
-            <w:r>
-              <w:t>OpenPages</w:t>
-            </w:r>
-            <w:proofErr w:type="spellEnd"/>
-            <w:r>
-              <w:t xml:space="preserve"> proprietary excel format for important complex object </w:t>
-            </w:r>
-            <w:proofErr w:type="spellStart"/>
-            <w:r>
-              <w:t>heirarchies</w:t>
-            </w:r>
-            <w:proofErr w:type="spellEnd"/>
+              <w:t xml:space="preserve"> results to .xls for a matrix view of the selected data, and to </w:t>
+            </w:r>
+            <w:r>
+              <w:t>OpenPages proprietary excel format for important complex object heirarchies</w:t>
+            </w:r>
           </w:p>
           <w:p>
             <w:pPr>
@@ -1175,15 +1165,7 @@
               <w:ind w:left="374"/>
             </w:pPr>
             <w:r>
-              <w:t xml:space="preserve">Created and performed testing plans for </w:t>
-            </w:r>
-            <w:proofErr w:type="spellStart"/>
-            <w:r>
-              <w:t>OpenPages</w:t>
-            </w:r>
-            <w:proofErr w:type="spellEnd"/>
-            <w:r>
-              <w:t xml:space="preserve"> JSP modules, created testing plan and testing tools for IT risk application</w:t>
+              <w:t>Created and performed testing plans for OpenPages JSP modules, created testing plan and testing tools for IT risk application</w:t>
             </w:r>
           </w:p>
           <w:p>
@@ -1205,21 +1187,10 @@
               <w:rPr>
                 <w:i/>
               </w:rPr>
-              <w:t>(Senior Research Project</w:t>
-            </w:r>
-            <w:proofErr w:type="gramStart"/>
-            <w:r>
-              <w:rPr>
-                <w:i/>
-              </w:rPr>
-              <w:t>)</w:t>
-            </w:r>
-            <w:r>
-              <w:t xml:space="preserve">       2</w:t>
-            </w:r>
-            <w:proofErr w:type="gramEnd"/>
-            <w:r>
-              <w:t>/2010 - 6/2010</w:t>
+              <w:t>(Senior Research Project)</w:t>
+            </w:r>
+            <w:r>
+              <w:t xml:space="preserve">       2/2010 - 6/2010</w:t>
             </w:r>
           </w:p>
           <w:p>
@@ -1267,34 +1238,10 @@
               <w:t xml:space="preserve">a </w:t>
             </w:r>
             <w:r>
-              <w:t>web dashboard (</w:t>
-            </w:r>
-            <w:proofErr w:type="spellStart"/>
-            <w:r>
-              <w:t>php</w:t>
-            </w:r>
-            <w:proofErr w:type="spellEnd"/>
-            <w:r>
-              <w:t xml:space="preserve">, </w:t>
-            </w:r>
-            <w:proofErr w:type="spellStart"/>
-            <w:r>
-              <w:t>jQuery</w:t>
-            </w:r>
-            <w:proofErr w:type="spellEnd"/>
-            <w:r>
-              <w:t xml:space="preserve">, JavaScript, HTML, CSS), </w:t>
-            </w:r>
-            <w:r>
-              <w:t>database (</w:t>
-            </w:r>
-            <w:proofErr w:type="spellStart"/>
-            <w:r>
-              <w:t>mySQL</w:t>
-            </w:r>
-            <w:proofErr w:type="spellEnd"/>
-            <w:r>
-              <w:t xml:space="preserve">), </w:t>
+              <w:t xml:space="preserve">web dashboard (php, jQuery, JavaScript, HTML, CSS), </w:t>
+            </w:r>
+            <w:r>
+              <w:t xml:space="preserve">database (mySQL), </w:t>
             </w:r>
             <w:r>
               <w:t>export scripts (PHP, SQL), and econometric software scripting (STATA) to support research and analysis</w:t>
@@ -1318,21 +1265,12 @@
               <w:pStyle w:val="CompanyName"/>
               <w:spacing w:before="200" w:after="120"/>
             </w:pPr>
-            <w:proofErr w:type="spellStart"/>
             <w:r>
               <w:rPr>
                 <w:b/>
                 <w:bCs/>
               </w:rPr>
-              <w:t>Belltower</w:t>
-            </w:r>
-            <w:proofErr w:type="spellEnd"/>
-            <w:r>
-              <w:rPr>
-                <w:b/>
-                <w:bCs/>
-              </w:rPr>
-              <w:t xml:space="preserve"> Books, </w:t>
+              <w:t xml:space="preserve">Belltower Books, </w:t>
             </w:r>
             <w:r>
               <w:t>Washington</w:t>
@@ -1781,15 +1719,7 @@
               <w:t xml:space="preserve">C#, SQL, JavaScript, Python, </w:t>
             </w:r>
             <w:r>
-              <w:t xml:space="preserve">still a </w:t>
-            </w:r>
-            <w:proofErr w:type="spellStart"/>
-            <w:r>
-              <w:t>noob</w:t>
-            </w:r>
-            <w:proofErr w:type="spellEnd"/>
-            <w:r>
-              <w:t xml:space="preserve"> at </w:t>
+              <w:t xml:space="preserve">still a noob at </w:t>
             </w:r>
             <w:r>
               <w:t>HTML+CSS</w:t>
@@ -1805,21 +1735,8 @@
             <w:r>
               <w:t xml:space="preserve">: </w:t>
             </w:r>
-            <w:proofErr w:type="spellStart"/>
-            <w:r>
-              <w:t>RESTful</w:t>
-            </w:r>
-            <w:proofErr w:type="spellEnd"/>
-            <w:r>
-              <w:t xml:space="preserve"> API design, D3.js </w:t>
-            </w:r>
-            <w:proofErr w:type="spellStart"/>
-            <w:r>
-              <w:t>AngularJs</w:t>
-            </w:r>
-            <w:proofErr w:type="spellEnd"/>
-            <w:r>
-              <w:t xml:space="preserve">, JSON, AWS and MS Azure, </w:t>
+            <w:r>
+              <w:t xml:space="preserve">RESTful API design, D3.js AngularJs, JSON, AWS and MS Azure, </w:t>
             </w:r>
             <w:r>
               <w:t>.</w:t>
@@ -1841,11 +1758,9 @@
             <w:r>
               <w:t xml:space="preserve">Pretty legit </w:t>
             </w:r>
-            <w:proofErr w:type="spellStart"/>
             <w:r>
               <w:t>Git</w:t>
             </w:r>
-            <w:proofErr w:type="spellEnd"/>
             <w:r>
               <w:t xml:space="preserve"> user</w:t>
             </w:r>
@@ -1874,33 +1789,21 @@
               </w:rPr>
               <w:t xml:space="preserve"> </w:t>
             </w:r>
-            <w:proofErr w:type="spellStart"/>
             <w:r>
               <w:t>Jira</w:t>
             </w:r>
-            <w:proofErr w:type="spellEnd"/>
             <w:r>
               <w:t xml:space="preserve"> &amp; API</w:t>
             </w:r>
             <w:r>
-              <w:t xml:space="preserve">, </w:t>
-            </w:r>
-            <w:proofErr w:type="spellStart"/>
-            <w:r>
-              <w:t>Github</w:t>
-            </w:r>
-            <w:proofErr w:type="spellEnd"/>
+              <w:t>, Github</w:t>
+            </w:r>
             <w:r>
               <w:t xml:space="preserve"> &amp; API</w:t>
             </w:r>
             <w:r>
-              <w:t xml:space="preserve">, </w:t>
-            </w:r>
-            <w:proofErr w:type="spellStart"/>
-            <w:r>
-              <w:t>Hipchat</w:t>
-            </w:r>
-            <w:proofErr w:type="spellEnd"/>
+              <w:t>, Hipchat</w:t>
+            </w:r>
             <w:r>
               <w:t xml:space="preserve"> &amp; API, Once upon a time</w:t>
             </w:r>
@@ -1910,13 +1813,8 @@
             <w:r>
               <w:t xml:space="preserve"> lots of </w:t>
             </w:r>
-            <w:proofErr w:type="spellStart"/>
-            <w:r>
-              <w:t>MSBuild</w:t>
-            </w:r>
-            <w:proofErr w:type="spellEnd"/>
-            <w:r>
-              <w:t xml:space="preserve"> and </w:t>
+            <w:r>
+              <w:t xml:space="preserve">MSBuild and </w:t>
             </w:r>
             <w:r>
               <w:t>Team Foundation Server</w:t>
@@ -1942,18 +1840,10 @@
               <w:t xml:space="preserve">Machine </w:t>
             </w:r>
             <w:r>
-              <w:t xml:space="preserve">Learning (on the way, enrolled in </w:t>
-            </w:r>
-            <w:proofErr w:type="spellStart"/>
-            <w:r>
-              <w:t>C</w:t>
-            </w:r>
-            <w:r>
-              <w:t>oursera</w:t>
-            </w:r>
-            <w:proofErr w:type="spellEnd"/>
-            <w:r>
-              <w:t xml:space="preserve"> </w:t>
+              <w:t>Learning (on the way, enrolled in C</w:t>
+            </w:r>
+            <w:r>
+              <w:t xml:space="preserve">oursera </w:t>
             </w:r>
             <w:r>
               <w:t>ML</w:t>
@@ -2058,31 +1948,15 @@
               <w:t xml:space="preserve">: </w:t>
             </w:r>
             <w:r>
-              <w:t xml:space="preserve">Tutor comp </w:t>
-            </w:r>
-            <w:proofErr w:type="spellStart"/>
-            <w:r>
-              <w:t>sci</w:t>
-            </w:r>
-            <w:proofErr w:type="spellEnd"/>
-            <w:r>
-              <w:t>, math, ESL and other subjects at Cambridge Rindge &amp; Latin</w:t>
-            </w:r>
-          </w:p>
-          <w:p>
-            <w:proofErr w:type="spellStart"/>
+              <w:t>Tutor comp sci, math, ESL and other subjects at Cambridge Rindge &amp; Latin</w:t>
+            </w:r>
+          </w:p>
+          <w:p>
             <w:r>
               <w:rPr>
                 <w:b/>
               </w:rPr>
-              <w:t>Carrol</w:t>
-            </w:r>
-            <w:proofErr w:type="spellEnd"/>
-            <w:r>
-              <w:rPr>
-                <w:b/>
-              </w:rPr>
-              <w:t xml:space="preserve"> Center for the Blind/Courageous Sailing Center</w:t>
+              <w:t>Carrol Center for the Blind/Courageous Sailing Center</w:t>
             </w:r>
             <w:r>
               <w:t xml:space="preserve">: </w:t>

</xml_diff>

<commit_message>
Everybody likes URLs lets add some
</commit_message>
<xml_diff>
--- a/GregShapiro_Resume.docx
+++ b/GregShapiro_Resume.docx
@@ -230,7 +230,13 @@
               <w:ind w:left="374"/>
             </w:pPr>
             <w:r>
-              <w:t xml:space="preserve">Leading </w:t>
+              <w:t>Le</w:t>
+            </w:r>
+            <w:r>
+              <w:t>d</w:t>
+            </w:r>
+            <w:r>
+              <w:t xml:space="preserve"> </w:t>
             </w:r>
             <w:r>
               <w:t>a</w:t>
@@ -239,7 +245,13 @@
               <w:t xml:space="preserve"> geographically dispersed </w:t>
             </w:r>
             <w:r>
-              <w:t>team of software engineers, UX /</w:t>
+              <w:t>team of</w:t>
+            </w:r>
+            <w:r>
+              <w:t xml:space="preserve"> 3</w:t>
+            </w:r>
+            <w:r>
+              <w:t xml:space="preserve"> software engineers, UX /</w:t>
             </w:r>
             <w:r>
               <w:t xml:space="preserve">UI </w:t>
@@ -349,25 +361,36 @@
                 <w:ilvl w:val="0"/>
                 <w:numId w:val="2"/>
               </w:numPr>
-              <w:ind w:left="374"/>
-            </w:pPr>
-            <w:r>
-              <w:t xml:space="preserve">While the team was using Git for most projects, I wrote up </w:t>
-            </w:r>
-            <w:r>
-              <w:t>a standard</w:t>
-            </w:r>
-            <w:r>
-              <w:t xml:space="preserve"> workflow so that </w:t>
-            </w:r>
-            <w:r>
-              <w:t>all developers could use the same</w:t>
-            </w:r>
-            <w:r>
-              <w:t xml:space="preserve"> branching,</w:t>
-            </w:r>
-            <w:r>
-              <w:t xml:space="preserve"> naming, and merging strategies</w:t>
+              <w:ind w:left="960"/>
+            </w:pPr>
+            <w:r>
+              <w:t>Oversaw fast-paced greenfield development for complejidad.datos.gob.mx and datlascolombia.com</w:t>
+            </w:r>
+          </w:p>
+          <w:p>
+            <w:pPr>
+              <w:pStyle w:val="Achievement"/>
+              <w:numPr>
+                <w:ilvl w:val="0"/>
+                <w:numId w:val="2"/>
+              </w:numPr>
+              <w:ind w:left="960"/>
+            </w:pPr>
+            <w:r>
+              <w:t>Worked with the team on architectural planning and code review across multiple codebases and systems using</w:t>
+            </w:r>
+            <w:bookmarkStart w:id="0" w:name="_GoBack"/>
+            <w:bookmarkEnd w:id="0"/>
+            <w:r>
+              <w:t xml:space="preserve"> python, </w:t>
+            </w:r>
+            <w:proofErr w:type="spellStart"/>
+            <w:r>
+              <w:t>EmberJs</w:t>
+            </w:r>
+            <w:proofErr w:type="spellEnd"/>
+            <w:r>
+              <w:t>, D3.js, Sass, AWS</w:t>
             </w:r>
           </w:p>
           <w:p>
@@ -380,7 +403,30 @@
               <w:ind w:left="374"/>
             </w:pPr>
             <w:r>
-              <w:t xml:space="preserve">Established the sprints, planning meetings, retrospectives, story point estimating, and the first estimates of project completion based on team velocity </w:t>
+              <w:t xml:space="preserve">While the team was using </w:t>
+            </w:r>
+            <w:proofErr w:type="spellStart"/>
+            <w:r>
+              <w:t>Git</w:t>
+            </w:r>
+            <w:proofErr w:type="spellEnd"/>
+            <w:r>
+              <w:t xml:space="preserve"> for most projects, I wrote up </w:t>
+            </w:r>
+            <w:r>
+              <w:t>a standard</w:t>
+            </w:r>
+            <w:r>
+              <w:t xml:space="preserve"> workflow so that </w:t>
+            </w:r>
+            <w:r>
+              <w:t>all developers could use the same</w:t>
+            </w:r>
+            <w:r>
+              <w:t xml:space="preserve"> branching,</w:t>
+            </w:r>
+            <w:r>
+              <w:t xml:space="preserve"> naming, and merging strategies</w:t>
             </w:r>
           </w:p>
           <w:p>
@@ -393,13 +439,7 @@
               <w:ind w:left="374"/>
             </w:pPr>
             <w:r>
-              <w:t xml:space="preserve">Created work tracking process using JIRA and </w:t>
-            </w:r>
-            <w:r>
-              <w:t>G</w:t>
-            </w:r>
-            <w:r>
-              <w:t>ithub integration</w:t>
+              <w:t xml:space="preserve">Established the sprints, planning meetings, retrospectives, story point estimating, and the first estimates of project completion based on team velocity </w:t>
             </w:r>
           </w:p>
           <w:p>
@@ -412,105 +452,32 @@
               <w:ind w:left="374"/>
             </w:pPr>
             <w:r>
-              <w:t>Created single roadmap and cohesive planning for all software projects, where</w:t>
-            </w:r>
-            <w:r>
-              <w:t>as</w:t>
-            </w:r>
-            <w:bookmarkStart w:id="0" w:name="_GoBack"/>
-            <w:bookmarkEnd w:id="0"/>
-            <w:r>
-              <w:t xml:space="preserve"> before the same team was working on multiple projects without account for overlapping capacity or competing deadlines</w:t>
-            </w:r>
-          </w:p>
-          <w:p/>
-          <w:p>
-            <w:pPr>
-              <w:pStyle w:val="CompanyName"/>
-              <w:spacing w:before="120" w:after="120"/>
-              <w:rPr>
-                <w:b/>
-                <w:bCs/>
-              </w:rPr>
-            </w:pPr>
-            <w:r>
-              <w:rPr>
-                <w:b/>
-                <w:bCs/>
-              </w:rPr>
-              <w:t>NGP VAN</w:t>
-            </w:r>
-            <w:r>
-              <w:rPr>
-                <w:b/>
-              </w:rPr>
-              <w:t>,</w:t>
-            </w:r>
-            <w:r>
-              <w:rPr>
-                <w:b/>
-              </w:rPr>
-              <w:t xml:space="preserve"> Inc</w:t>
-            </w:r>
-            <w:r>
-              <w:t xml:space="preserve"> </w:t>
-            </w:r>
-            <w:r>
-              <w:t>Somerville</w:t>
-            </w:r>
-            <w:r>
-              <w:t xml:space="preserve">, </w:t>
-            </w:r>
-            <w:r>
-              <w:t>M</w:t>
-            </w:r>
-            <w:r>
-              <w:t>A</w:t>
-            </w:r>
-            <w:r>
-              <w:t xml:space="preserve">, </w:t>
-            </w:r>
-            <w:r>
-              <w:rPr>
-                <w:i/>
-              </w:rPr>
-              <w:t>Software Engineering</w:t>
-            </w:r>
-            <w:r>
-              <w:rPr>
-                <w:i/>
-              </w:rPr>
-              <w:t xml:space="preserve"> T</w:t>
-            </w:r>
-            <w:r>
-              <w:rPr>
-                <w:i/>
-              </w:rPr>
-              <w:t>eam Lead</w:t>
-            </w:r>
-            <w:r>
-              <w:t xml:space="preserve">                               </w:t>
-            </w:r>
-            <w:r>
-              <w:t xml:space="preserve">                    </w:t>
-            </w:r>
-            <w:r>
-              <w:t xml:space="preserve">   </w:t>
-            </w:r>
-            <w:r>
-              <w:t>11/2011</w:t>
-            </w:r>
-            <w:r>
-              <w:t xml:space="preserve"> </w:t>
-            </w:r>
-            <w:r>
-              <w:t>–</w:t>
-            </w:r>
-            <w:r>
-              <w:t xml:space="preserve"> </w:t>
-            </w:r>
-            <w:r>
-              <w:t>05/2015</w:t>
+              <w:t xml:space="preserve">Acted as an </w:t>
+            </w:r>
+            <w:proofErr w:type="gramStart"/>
+            <w:r>
+              <w:t>Agile</w:t>
+            </w:r>
+            <w:proofErr w:type="gramEnd"/>
+            <w:r>
+              <w:t xml:space="preserve"> coach, setting up process and culture around sprint planning, retrospectives, work tracking and dashboards with</w:t>
+            </w:r>
+            <w:r>
+              <w:t xml:space="preserve"> JIRA and </w:t>
+            </w:r>
+            <w:proofErr w:type="spellStart"/>
+            <w:r>
+              <w:t>G</w:t>
+            </w:r>
+            <w:r>
+              <w:t>ithub</w:t>
+            </w:r>
+            <w:proofErr w:type="spellEnd"/>
+            <w:r>
+              <w:t xml:space="preserve"> integration</w:t>
+            </w:r>
+            <w:r>
+              <w:t xml:space="preserve">. </w:t>
             </w:r>
           </w:p>
           <w:p>
@@ -523,28 +490,7 @@
               <w:ind w:left="374"/>
             </w:pPr>
             <w:r>
-              <w:t>Technical lead of</w:t>
-            </w:r>
-            <w:r>
-              <w:t xml:space="preserve"> a geographically dispersed team of software engineers, </w:t>
-            </w:r>
-            <w:r>
-              <w:t>UI developers</w:t>
-            </w:r>
-            <w:r>
-              <w:t xml:space="preserve">, and </w:t>
-            </w:r>
-            <w:r>
-              <w:t>QA/automated test engineers</w:t>
-            </w:r>
-            <w:r>
-              <w:t xml:space="preserve"> in a</w:t>
-            </w:r>
-            <w:r>
-              <w:t xml:space="preserve"> mostly Agile Scrum</w:t>
-            </w:r>
-            <w:r>
-              <w:t xml:space="preserve"> environment. </w:t>
+              <w:t>Changed work culture from individual tasks to cohesive team planning</w:t>
             </w:r>
           </w:p>
           <w:p>
@@ -557,25 +503,19 @@
               <w:ind w:left="374"/>
             </w:pPr>
             <w:r>
-              <w:t>U</w:t>
-            </w:r>
-            <w:r>
-              <w:t>ltimately responsible for making sure we produce</w:t>
-            </w:r>
-            <w:r>
-              <w:t>d</w:t>
-            </w:r>
-            <w:r>
-              <w:t xml:space="preserve"> fast</w:t>
-            </w:r>
-            <w:r>
-              <w:t xml:space="preserve"> iterations of product featu</w:t>
-            </w:r>
-            <w:r>
-              <w:t>res and technical improvements while maintaining a well crafted codebase with pragmatic architecture choices</w:t>
-            </w:r>
-            <w:r>
-              <w:t>.</w:t>
+              <w:t>Created single roadmap and cohesive planning for all software projects, where</w:t>
+            </w:r>
+            <w:r>
+              <w:t>as</w:t>
+            </w:r>
+            <w:r>
+              <w:t xml:space="preserve"> before the same team was working on multiple projects without </w:t>
+            </w:r>
+            <w:r>
+              <w:t>consideration</w:t>
+            </w:r>
+            <w:r>
+              <w:t xml:space="preserve"> for overlapping capacity or competing deadlines</w:t>
             </w:r>
           </w:p>
           <w:p>
@@ -588,103 +528,115 @@
               <w:ind w:left="374"/>
             </w:pPr>
             <w:r>
-              <w:t>Negotiating</w:t>
-            </w:r>
-            <w:r>
-              <w:t xml:space="preserve"> with </w:t>
-            </w:r>
-            <w:r>
-              <w:t xml:space="preserve">our </w:t>
-            </w:r>
-            <w:r>
-              <w:t xml:space="preserve">product </w:t>
-            </w:r>
-            <w:r>
-              <w:t xml:space="preserve">team, </w:t>
-            </w:r>
-            <w:r>
-              <w:t>client services</w:t>
-            </w:r>
-            <w:r>
-              <w:t>, and other stakeholders</w:t>
-            </w:r>
-            <w:r>
-              <w:t>, I work</w:t>
-            </w:r>
-            <w:r>
-              <w:t>ed</w:t>
-            </w:r>
-            <w:r>
-              <w:t xml:space="preserve"> to </w:t>
-            </w:r>
-            <w:r>
-              <w:t xml:space="preserve">determine minimum viable </w:t>
-            </w:r>
-            <w:r>
-              <w:t>products that satisfied</w:t>
-            </w:r>
-            <w:r>
-              <w:t xml:space="preserve"> our most important user </w:t>
-            </w:r>
-            <w:r>
-              <w:t>stories</w:t>
-            </w:r>
-            <w:r>
-              <w:t xml:space="preserve">. Sometimes this </w:t>
-            </w:r>
-            <w:r>
-              <w:t>meant</w:t>
-            </w:r>
-            <w:r>
-              <w:t xml:space="preserve"> finding a way for clients to satisfy their needs using exist</w:t>
-            </w:r>
-            <w:r>
-              <w:t>ing features, sometimes it meant</w:t>
-            </w:r>
-            <w:r>
-              <w:t xml:space="preserve"> building something </w:t>
-            </w:r>
-            <w:r>
-              <w:t xml:space="preserve">small </w:t>
-            </w:r>
-            <w:r>
-              <w:t>that solved</w:t>
-            </w:r>
-            <w:r>
-              <w:t xml:space="preserve"> the most important 80% of user stories, </w:t>
-            </w:r>
-            <w:r>
-              <w:t xml:space="preserve">and </w:t>
-            </w:r>
-            <w:r>
-              <w:t>someti</w:t>
-            </w:r>
-            <w:r>
-              <w:t>mes it meant</w:t>
-            </w:r>
-            <w:r>
-              <w:t xml:space="preserve"> breaking a</w:t>
-            </w:r>
-            <w:r>
-              <w:t xml:space="preserve"> necessarily</w:t>
-            </w:r>
-            <w:r>
-              <w:t xml:space="preserve"> large project into small chunks that we </w:t>
-            </w:r>
-            <w:r>
-              <w:t>could</w:t>
-            </w:r>
-            <w:r>
+              <w:t>Gathered requirements and performed usability testing with lead investigator, researchers, potential users, and project sponsors from Mexico, Colombia and Peru</w:t>
+            </w:r>
+          </w:p>
+          <w:p>
+            <w:pPr>
+              <w:pStyle w:val="Achievement"/>
+              <w:numPr>
+                <w:ilvl w:val="0"/>
+                <w:numId w:val="0"/>
+              </w:numPr>
+              <w:ind w:left="134"/>
+            </w:pPr>
+          </w:p>
+          <w:p/>
+          <w:p>
+            <w:pPr>
+              <w:pStyle w:val="CompanyName"/>
+              <w:spacing w:before="120" w:after="120"/>
+              <w:rPr>
+                <w:b/>
+                <w:bCs/>
+              </w:rPr>
+            </w:pPr>
+            <w:r>
+              <w:rPr>
+                <w:b/>
+                <w:bCs/>
+              </w:rPr>
+              <w:t>NGP VAN</w:t>
+            </w:r>
+            <w:r>
+              <w:rPr>
+                <w:b/>
+              </w:rPr>
+              <w:t>,</w:t>
+            </w:r>
+            <w:r>
+              <w:rPr>
+                <w:b/>
+              </w:rPr>
               <w:t xml:space="preserve"> </w:t>
             </w:r>
-            <w:r>
-              <w:t>iteratively</w:t>
-            </w:r>
+            <w:proofErr w:type="spellStart"/>
+            <w:r>
+              <w:rPr>
+                <w:b/>
+              </w:rPr>
+              <w:t>Inc</w:t>
+            </w:r>
+            <w:proofErr w:type="spellEnd"/>
             <w:r>
               <w:t xml:space="preserve"> </w:t>
             </w:r>
             <w:r>
-              <w:t>deliver.</w:t>
+              <w:t>Somerville</w:t>
+            </w:r>
+            <w:r>
+              <w:t xml:space="preserve">, </w:t>
+            </w:r>
+            <w:r>
+              <w:t>M</w:t>
+            </w:r>
+            <w:r>
+              <w:t>A</w:t>
+            </w:r>
+            <w:r>
+              <w:t xml:space="preserve">, </w:t>
+            </w:r>
+            <w:r>
+              <w:rPr>
+                <w:i/>
+              </w:rPr>
+              <w:t>Software Engineering</w:t>
+            </w:r>
+            <w:r>
+              <w:rPr>
+                <w:i/>
+              </w:rPr>
+              <w:t xml:space="preserve"> T</w:t>
+            </w:r>
+            <w:r>
+              <w:rPr>
+                <w:i/>
+              </w:rPr>
+              <w:t>eam Lead</w:t>
+            </w:r>
+            <w:r>
+              <w:t xml:space="preserve">                               </w:t>
+            </w:r>
+            <w:r>
+              <w:t xml:space="preserve">                    </w:t>
+            </w:r>
+            <w:r>
+              <w:t xml:space="preserve">   </w:t>
+            </w:r>
+            <w:r>
+              <w:t>11/2011</w:t>
+            </w:r>
+            <w:r>
+              <w:t xml:space="preserve"> </w:t>
+            </w:r>
+            <w:r>
+              <w:t>–</w:t>
+            </w:r>
+            <w:r>
+              <w:t xml:space="preserve"> </w:t>
+            </w:r>
+            <w:r>
+              <w:t>05/2015</w:t>
             </w:r>
           </w:p>
           <w:p>
@@ -697,13 +649,28 @@
               <w:ind w:left="374"/>
             </w:pPr>
             <w:r>
-              <w:t>Mentored developers and worked on process improvements to balance short term business needs with peer code review, refactoring and prototyping opportunities, and professional development</w:t>
-            </w:r>
-            <w:r>
-              <w:t xml:space="preserve"> </w:t>
-            </w:r>
-            <w:r>
-              <w:t xml:space="preserve"> </w:t>
+              <w:t>Technical lead of</w:t>
+            </w:r>
+            <w:r>
+              <w:t xml:space="preserve"> a geographically dispersed team of software engineers, </w:t>
+            </w:r>
+            <w:r>
+              <w:t>UI developers</w:t>
+            </w:r>
+            <w:r>
+              <w:t xml:space="preserve">, and </w:t>
+            </w:r>
+            <w:r>
+              <w:t>QA/automated test engineers</w:t>
+            </w:r>
+            <w:r>
+              <w:t xml:space="preserve"> in a</w:t>
+            </w:r>
+            <w:r>
+              <w:t xml:space="preserve"> mostly Agile Scrum</w:t>
+            </w:r>
+            <w:r>
+              <w:t xml:space="preserve"> environment. </w:t>
             </w:r>
           </w:p>
           <w:p>
@@ -716,16 +683,25 @@
               <w:ind w:left="374"/>
             </w:pPr>
             <w:r>
-              <w:t>Protect</w:t>
-            </w:r>
-            <w:r>
-              <w:t>ed</w:t>
-            </w:r>
-            <w:r>
-              <w:t xml:space="preserve"> the momentum of my team by planning around blockages, rejecting scope creep, appropriately prioritizing production incidents, and providing a line of defense between the team and </w:t>
-            </w:r>
-            <w:r>
-              <w:t>unexpected challenges</w:t>
+              <w:t>U</w:t>
+            </w:r>
+            <w:r>
+              <w:t>ltimately responsible for making sure we produce</w:t>
+            </w:r>
+            <w:r>
+              <w:t>d</w:t>
+            </w:r>
+            <w:r>
+              <w:t xml:space="preserve"> fast</w:t>
+            </w:r>
+            <w:r>
+              <w:t xml:space="preserve"> iterations of product featu</w:t>
+            </w:r>
+            <w:r>
+              <w:t>res and technical improvements while maintaining a well crafted codebase with pragmatic architecture choices</w:t>
+            </w:r>
+            <w:r>
+              <w:t>.</w:t>
             </w:r>
           </w:p>
           <w:p>
@@ -738,13 +714,103 @@
               <w:ind w:left="374"/>
             </w:pPr>
             <w:r>
-              <w:t>Provide</w:t>
-            </w:r>
-            <w:r>
-              <w:t>d</w:t>
-            </w:r>
-            <w:r>
-              <w:t xml:space="preserve"> architectural direction and rapid prototypes for long term projects</w:t>
+              <w:t>Negotiating</w:t>
+            </w:r>
+            <w:r>
+              <w:t xml:space="preserve"> with </w:t>
+            </w:r>
+            <w:r>
+              <w:t xml:space="preserve">our </w:t>
+            </w:r>
+            <w:r>
+              <w:t xml:space="preserve">product </w:t>
+            </w:r>
+            <w:r>
+              <w:t xml:space="preserve">team, </w:t>
+            </w:r>
+            <w:r>
+              <w:t>client services</w:t>
+            </w:r>
+            <w:r>
+              <w:t>, and other stakeholders</w:t>
+            </w:r>
+            <w:r>
+              <w:t>, I work</w:t>
+            </w:r>
+            <w:r>
+              <w:t>ed</w:t>
+            </w:r>
+            <w:r>
+              <w:t xml:space="preserve"> to </w:t>
+            </w:r>
+            <w:r>
+              <w:t xml:space="preserve">determine minimum viable </w:t>
+            </w:r>
+            <w:r>
+              <w:t>products that satisfied</w:t>
+            </w:r>
+            <w:r>
+              <w:t xml:space="preserve"> our most important user </w:t>
+            </w:r>
+            <w:r>
+              <w:t>stories</w:t>
+            </w:r>
+            <w:r>
+              <w:t xml:space="preserve">. Sometimes this </w:t>
+            </w:r>
+            <w:r>
+              <w:t>meant</w:t>
+            </w:r>
+            <w:r>
+              <w:t xml:space="preserve"> finding a way for clients to satisfy their needs using exist</w:t>
+            </w:r>
+            <w:r>
+              <w:t>ing features, sometimes it meant</w:t>
+            </w:r>
+            <w:r>
+              <w:t xml:space="preserve"> building something </w:t>
+            </w:r>
+            <w:r>
+              <w:t xml:space="preserve">small </w:t>
+            </w:r>
+            <w:r>
+              <w:t>that solved</w:t>
+            </w:r>
+            <w:r>
+              <w:t xml:space="preserve"> the most important 80% of user stories, </w:t>
+            </w:r>
+            <w:r>
+              <w:t xml:space="preserve">and </w:t>
+            </w:r>
+            <w:r>
+              <w:t>someti</w:t>
+            </w:r>
+            <w:r>
+              <w:t>mes it meant</w:t>
+            </w:r>
+            <w:r>
+              <w:t xml:space="preserve"> breaking a</w:t>
+            </w:r>
+            <w:r>
+              <w:t xml:space="preserve"> necessarily</w:t>
+            </w:r>
+            <w:r>
+              <w:t xml:space="preserve"> large project into small chunks that we </w:t>
+            </w:r>
+            <w:r>
+              <w:t>could</w:t>
+            </w:r>
+            <w:r>
+              <w:t xml:space="preserve"> </w:t>
+            </w:r>
+            <w:r>
+              <w:t>iteratively</w:t>
+            </w:r>
+            <w:r>
+              <w:t xml:space="preserve"> </w:t>
+            </w:r>
+            <w:r>
+              <w:t>deliver.</w:t>
             </w:r>
           </w:p>
           <w:p>
@@ -757,43 +823,13 @@
               <w:ind w:left="374"/>
             </w:pPr>
             <w:r>
-              <w:t>As a proponent of using D3 + AngularJs for visualizations, I shipped the first such visualization</w:t>
+              <w:t>Mentored developers and worked on process improvements to balance short term business needs with peer code review, refactoring and prototyping opportunities, and professional development</w:t>
             </w:r>
             <w:r>
               <w:t xml:space="preserve"> </w:t>
             </w:r>
             <w:r>
-              <w:t xml:space="preserve">in </w:t>
-            </w:r>
-            <w:r>
-              <w:t>Votebuilder</w:t>
-            </w:r>
-            <w:r>
-              <w:t>,</w:t>
-            </w:r>
-            <w:r>
-              <w:t xml:space="preserve"> our</w:t>
-            </w:r>
-            <w:r>
-              <w:t xml:space="preserve"> main product</w:t>
-            </w:r>
-            <w:r>
-              <w:t>. A Sankey diagram for voter registration progress,</w:t>
-            </w:r>
-            <w:r>
               <w:t xml:space="preserve"> </w:t>
-            </w:r>
-            <w:r>
-              <w:t xml:space="preserve">it was </w:t>
-            </w:r>
-            <w:r>
-              <w:t>adapt</w:t>
-            </w:r>
-            <w:r>
-              <w:t>ed</w:t>
-            </w:r>
-            <w:r>
-              <w:t xml:space="preserve"> from one of my internal hackathon projects. </w:t>
             </w:r>
           </w:p>
           <w:p>
@@ -806,28 +842,16 @@
               <w:ind w:left="374"/>
             </w:pPr>
             <w:r>
-              <w:t>Instruct</w:t>
+              <w:t>Protect</w:t>
             </w:r>
             <w:r>
               <w:t>ed</w:t>
             </w:r>
             <w:r>
-              <w:t xml:space="preserve"> on Git</w:t>
-            </w:r>
-            <w:r>
-              <w:t xml:space="preserve"> workflow</w:t>
-            </w:r>
-            <w:r>
-              <w:t>s</w:t>
-            </w:r>
-            <w:r>
-              <w:t xml:space="preserve"> as we transitioned from TFS</w:t>
-            </w:r>
-            <w:r>
-              <w:t xml:space="preserve">, ensuring kosher source control history </w:t>
-            </w:r>
-            <w:r>
-              <w:t>and solving problems for my team and others</w:t>
+              <w:t xml:space="preserve"> the momentum of my team by planning around blockages, rejecting scope creep, appropriately prioritizing production incidents, and providing a line of defense between the team and </w:t>
+            </w:r>
+            <w:r>
+              <w:t>unexpected challenges</w:t>
             </w:r>
           </w:p>
           <w:p>
@@ -840,22 +864,13 @@
               <w:ind w:left="374"/>
             </w:pPr>
             <w:r>
-              <w:t>Work</w:t>
-            </w:r>
-            <w:r>
-              <w:t>ed</w:t>
-            </w:r>
-            <w:r>
-              <w:t xml:space="preserve"> with </w:t>
-            </w:r>
-            <w:r>
-              <w:t xml:space="preserve">my </w:t>
-            </w:r>
-            <w:r>
-              <w:t xml:space="preserve">team to determine individual growth goals and </w:t>
-            </w:r>
-            <w:r>
-              <w:t>build a process for addressing these goals every week, rather than waiting for reviews once a year</w:t>
+              <w:t>Provide</w:t>
+            </w:r>
+            <w:r>
+              <w:t>d</w:t>
+            </w:r>
+            <w:r>
+              <w:t xml:space="preserve"> architectural direction and rapid prototypes for long term projects</w:t>
             </w:r>
           </w:p>
           <w:p>
@@ -868,16 +883,69 @@
               <w:ind w:left="374"/>
             </w:pPr>
             <w:r>
-              <w:t>Analyze</w:t>
-            </w:r>
-            <w:r>
-              <w:t>d</w:t>
-            </w:r>
-            <w:r>
-              <w:t xml:space="preserve"> usage of existing product features to help inform </w:t>
-            </w:r>
-            <w:r>
-              <w:t>and prioritize new feature work</w:t>
+              <w:t xml:space="preserve">As a proponent of using D3 + </w:t>
+            </w:r>
+            <w:proofErr w:type="spellStart"/>
+            <w:r>
+              <w:t>AngularJs</w:t>
+            </w:r>
+            <w:proofErr w:type="spellEnd"/>
+            <w:r>
+              <w:t xml:space="preserve"> for visualizations, I shipped the first such visualization</w:t>
+            </w:r>
+            <w:r>
+              <w:t xml:space="preserve"> </w:t>
+            </w:r>
+            <w:r>
+              <w:t xml:space="preserve">in </w:t>
+            </w:r>
+            <w:proofErr w:type="spellStart"/>
+            <w:r>
+              <w:t>Votebuilder</w:t>
+            </w:r>
+            <w:proofErr w:type="spellEnd"/>
+            <w:r>
+              <w:t>,</w:t>
+            </w:r>
+            <w:r>
+              <w:t xml:space="preserve"> our</w:t>
+            </w:r>
+            <w:r>
+              <w:t xml:space="preserve"> main product</w:t>
+            </w:r>
+            <w:r>
+              <w:t xml:space="preserve">. A </w:t>
+            </w:r>
+            <w:proofErr w:type="spellStart"/>
+            <w:r>
+              <w:t>Sankey</w:t>
+            </w:r>
+            <w:proofErr w:type="spellEnd"/>
+            <w:r>
+              <w:t xml:space="preserve"> diagram for voter registration progress,</w:t>
+            </w:r>
+            <w:r>
+              <w:t xml:space="preserve"> </w:t>
+            </w:r>
+            <w:r>
+              <w:t xml:space="preserve">it was </w:t>
+            </w:r>
+            <w:r>
+              <w:t>adapt</w:t>
+            </w:r>
+            <w:r>
+              <w:t>ed</w:t>
+            </w:r>
+            <w:r>
+              <w:t xml:space="preserve"> from one of my internal </w:t>
+            </w:r>
+            <w:proofErr w:type="spellStart"/>
+            <w:r>
+              <w:t>hackathon</w:t>
+            </w:r>
+            <w:proofErr w:type="spellEnd"/>
+            <w:r>
+              <w:t xml:space="preserve"> projects. </w:t>
             </w:r>
           </w:p>
           <w:p>
@@ -890,7 +958,33 @@
               <w:ind w:left="374"/>
             </w:pPr>
             <w:r>
-              <w:t>Analyzed usage patterns and error logs to predict when our upstream vendors and partners would have capacity issues during peak election times.</w:t>
+              <w:t>Instruct</w:t>
+            </w:r>
+            <w:r>
+              <w:t>ed</w:t>
+            </w:r>
+            <w:r>
+              <w:t xml:space="preserve"> on </w:t>
+            </w:r>
+            <w:proofErr w:type="spellStart"/>
+            <w:r>
+              <w:t>Git</w:t>
+            </w:r>
+            <w:proofErr w:type="spellEnd"/>
+            <w:r>
+              <w:t xml:space="preserve"> workflow</w:t>
+            </w:r>
+            <w:r>
+              <w:t>s</w:t>
+            </w:r>
+            <w:r>
+              <w:t xml:space="preserve"> as we transitioned from TFS</w:t>
+            </w:r>
+            <w:r>
+              <w:t xml:space="preserve">, ensuring kosher source control history </w:t>
+            </w:r>
+            <w:r>
+              <w:t>and solving problems for my team and others</w:t>
             </w:r>
           </w:p>
           <w:p>
@@ -903,75 +997,22 @@
               <w:ind w:left="374"/>
             </w:pPr>
             <w:r>
-              <w:t>Recruited and conducted interviews</w:t>
-            </w:r>
-            <w:r>
-              <w:t xml:space="preserve"> for software engineers, </w:t>
-            </w:r>
-            <w:r>
-              <w:t>interns, software engineers in test</w:t>
-            </w:r>
-          </w:p>
-          <w:p>
-            <w:pPr>
-              <w:pStyle w:val="CompanyName"/>
-              <w:spacing w:before="120" w:after="120"/>
-              <w:rPr>
-                <w:b/>
-                <w:bCs/>
-              </w:rPr>
-            </w:pPr>
-          </w:p>
-          <w:p>
-            <w:pPr>
-              <w:pStyle w:val="CompanyName"/>
-              <w:spacing w:before="120" w:after="120"/>
-            </w:pPr>
-            <w:r>
-              <w:rPr>
-                <w:b/>
-                <w:bCs/>
-              </w:rPr>
-              <w:t>Sino Investments</w:t>
-            </w:r>
-            <w:r>
-              <w:t xml:space="preserve">, </w:t>
-            </w:r>
-            <w:r>
-              <w:t>Detroit</w:t>
-            </w:r>
-            <w:r>
-              <w:t xml:space="preserve">, </w:t>
-            </w:r>
-            <w:r>
-              <w:t>MI</w:t>
-            </w:r>
-            <w:r>
-              <w:t xml:space="preserve">, </w:t>
-            </w:r>
-            <w:r>
-              <w:rPr>
-                <w:i/>
-              </w:rPr>
-              <w:t xml:space="preserve">Co-Founder, Technical </w:t>
-            </w:r>
-            <w:r>
-              <w:rPr>
-                <w:i/>
-              </w:rPr>
-              <w:t>Director</w:t>
-            </w:r>
-            <w:r>
-              <w:t xml:space="preserve">                               </w:t>
-            </w:r>
-            <w:r>
-              <w:t xml:space="preserve">  </w:t>
-            </w:r>
-            <w:r>
-              <w:t xml:space="preserve">                              </w:t>
-            </w:r>
-            <w:r>
-              <w:t>10/2010 - 9/2011</w:t>
+              <w:t>Work</w:t>
+            </w:r>
+            <w:r>
+              <w:t>ed</w:t>
+            </w:r>
+            <w:r>
+              <w:t xml:space="preserve"> with </w:t>
+            </w:r>
+            <w:r>
+              <w:t xml:space="preserve">my </w:t>
+            </w:r>
+            <w:r>
+              <w:t xml:space="preserve">team to determine individual growth goals and </w:t>
+            </w:r>
+            <w:r>
+              <w:t>build a process for addressing these goals every week, rather than waiting for reviews once a year</w:t>
             </w:r>
           </w:p>
           <w:p>
@@ -984,13 +1025,16 @@
               <w:ind w:left="374"/>
             </w:pPr>
             <w:r>
-              <w:t xml:space="preserve">Created financial model supporting $1.2 million microbrewery expansion: modeled expansion effects including changes to labor allocation, equipment depreciation, distribution of sales across </w:t>
-            </w:r>
-            <w:r>
-              <w:t xml:space="preserve">120 </w:t>
-            </w:r>
-            <w:r>
-              <w:t>beer varieties, material costs and financing costs, leading to comprehensive pro forma balance sheet, income statement, and statement of cash flows</w:t>
+              <w:t>Analyze</w:t>
+            </w:r>
+            <w:r>
+              <w:t>d</w:t>
+            </w:r>
+            <w:r>
+              <w:t xml:space="preserve"> usage of existing product features to help inform </w:t>
+            </w:r>
+            <w:r>
+              <w:t>and prioritize new feature work</w:t>
             </w:r>
           </w:p>
           <w:p>
@@ -1003,7 +1047,7 @@
               <w:ind w:left="374"/>
             </w:pPr>
             <w:r>
-              <w:t>Interfaced with clients to translate business and industry knowledge into financial model design specifications</w:t>
+              <w:t>Analyzed usage patterns and error logs to predict when our upstream vendors and partners would have capacity issues during peak election times.</w:t>
             </w:r>
           </w:p>
           <w:p>
@@ -1016,8 +1060,75 @@
               <w:ind w:left="374"/>
             </w:pPr>
             <w:r>
-              <w:lastRenderedPageBreak/>
-              <w:t>Responsible for internal technical operations as well as technical problem-solving for clients: internal and external financial projections, crm system, time tracking, project budgeting, website design and hosting, email, file sharing</w:t>
+              <w:t>Recruited and conducted interviews</w:t>
+            </w:r>
+            <w:r>
+              <w:t xml:space="preserve"> for software engineers, </w:t>
+            </w:r>
+            <w:r>
+              <w:t>interns, software engineers in test</w:t>
+            </w:r>
+          </w:p>
+          <w:p>
+            <w:pPr>
+              <w:pStyle w:val="CompanyName"/>
+              <w:spacing w:before="120" w:after="120"/>
+              <w:rPr>
+                <w:b/>
+                <w:bCs/>
+              </w:rPr>
+            </w:pPr>
+          </w:p>
+          <w:p>
+            <w:pPr>
+              <w:pStyle w:val="CompanyName"/>
+              <w:spacing w:before="120" w:after="120"/>
+            </w:pPr>
+            <w:r>
+              <w:rPr>
+                <w:b/>
+                <w:bCs/>
+              </w:rPr>
+              <w:t>Sino Investments</w:t>
+            </w:r>
+            <w:r>
+              <w:t xml:space="preserve">, </w:t>
+            </w:r>
+            <w:r>
+              <w:t>Detroit</w:t>
+            </w:r>
+            <w:r>
+              <w:t xml:space="preserve">, </w:t>
+            </w:r>
+            <w:r>
+              <w:t>MI</w:t>
+            </w:r>
+            <w:r>
+              <w:t xml:space="preserve">, </w:t>
+            </w:r>
+            <w:r>
+              <w:rPr>
+                <w:i/>
+              </w:rPr>
+              <w:t xml:space="preserve">Co-Founder, Technical </w:t>
+            </w:r>
+            <w:r>
+              <w:rPr>
+                <w:i/>
+              </w:rPr>
+              <w:t>Director</w:t>
+            </w:r>
+            <w:r>
+              <w:t xml:space="preserve">                               </w:t>
+            </w:r>
+            <w:r>
+              <w:t xml:space="preserve">  </w:t>
+            </w:r>
+            <w:r>
+              <w:t xml:space="preserve">                              </w:t>
+            </w:r>
+            <w:r>
+              <w:t>10/2010 - 9/2011</w:t>
             </w:r>
           </w:p>
           <w:p>
@@ -1030,53 +1141,13 @@
               <w:ind w:left="374"/>
             </w:pPr>
             <w:r>
-              <w:t>Signed memorandum of understanding with 4.7 Billion RMB development project in Guangzhou, China</w:t>
-            </w:r>
-          </w:p>
-          <w:p>
-            <w:pPr>
-              <w:pStyle w:val="CompanyName"/>
-              <w:spacing w:before="200" w:after="120"/>
-            </w:pPr>
-            <w:r>
-              <w:rPr>
-                <w:b/>
-                <w:bCs/>
-              </w:rPr>
-              <w:t xml:space="preserve">IBM OpenPages </w:t>
-            </w:r>
-            <w:r>
-              <w:rPr>
-                <w:bCs/>
-              </w:rPr>
-              <w:t>(t</w:t>
-            </w:r>
-            <w:r>
-              <w:rPr>
-                <w:bCs/>
-              </w:rPr>
-              <w:t>hen OpenPages, Inc.)</w:t>
-            </w:r>
-            <w:r>
-              <w:t xml:space="preserve">, </w:t>
-            </w:r>
-            <w:r>
-              <w:t>Waltham</w:t>
-            </w:r>
-            <w:r>
-              <w:t xml:space="preserve">, </w:t>
-            </w:r>
-            <w:r>
-              <w:t xml:space="preserve">MA, </w:t>
-            </w:r>
-            <w:r>
-              <w:rPr>
-                <w:i/>
-              </w:rPr>
-              <w:t xml:space="preserve">Software Engineering                                     </w:t>
-            </w:r>
-            <w:r>
-              <w:t>7/2010 - 12/2010</w:t>
+              <w:t xml:space="preserve">Created financial model supporting $1.2 million microbrewery expansion: modeled expansion effects including changes to labor allocation, equipment depreciation, distribution of sales across </w:t>
+            </w:r>
+            <w:r>
+              <w:t xml:space="preserve">120 </w:t>
+            </w:r>
+            <w:r>
+              <w:t>beer varieties, material costs and financing costs, leading to comprehensive pro forma balance sheet, income statement, and statement of cash flows</w:t>
             </w:r>
           </w:p>
           <w:p>
@@ -1089,13 +1160,7 @@
               <w:ind w:left="374"/>
             </w:pPr>
             <w:r>
-              <w:t xml:space="preserve">Architected and coded a java </w:t>
-            </w:r>
-            <w:r>
-              <w:t xml:space="preserve">desktop </w:t>
-            </w:r>
-            <w:r>
-              <w:t>app to aid multinational companies in global IT risk management planning</w:t>
+              <w:t>Interfaced with clients to translate business and industry knowledge into financial model design specifications</w:t>
             </w:r>
           </w:p>
           <w:p>
@@ -1108,7 +1173,15 @@
               <w:ind w:left="374"/>
             </w:pPr>
             <w:r>
-              <w:t xml:space="preserve">Helped make OpenPages the first in their industry to provide a quick and powerful way to build a set of compliance guidelines based on Unified Compliance Framework data. The UCF data consisted of 25k+ pieces of regulation and industry guidance, and customers used the tool to find pieces relevant their business, de-dupe similar articles, and easily import the final results into </w:t>
+              <w:t xml:space="preserve">Responsible for internal technical operations as well as technical problem-solving for clients: internal and external financial projections, </w:t>
+            </w:r>
+            <w:proofErr w:type="spellStart"/>
+            <w:r>
+              <w:t>crm</w:t>
+            </w:r>
+            <w:proofErr w:type="spellEnd"/>
+            <w:r>
+              <w:t xml:space="preserve"> system, time tracking, project budgeting, website design and hosting, email, file sharing</w:t>
             </w:r>
           </w:p>
           <w:p>
@@ -1121,19 +1194,83 @@
               <w:ind w:left="374"/>
             </w:pPr>
             <w:r>
-              <w:t>Applied streaming XM</w:t>
-            </w:r>
-            <w:r>
-              <w:t xml:space="preserve">L parsing, multi-threading, and </w:t>
-            </w:r>
-            <w:r>
-              <w:t xml:space="preserve">indexing to </w:t>
-            </w:r>
-            <w:r>
-              <w:t>maximize UI responsiveness</w:t>
-            </w:r>
-            <w:r>
-              <w:t xml:space="preserve"> while managing memory use</w:t>
+              <w:t>Signed memorandum of understanding with 4.7 Billion RMB development project in Guangzhou, China</w:t>
+            </w:r>
+          </w:p>
+          <w:p>
+            <w:pPr>
+              <w:pStyle w:val="CompanyName"/>
+              <w:spacing w:before="200" w:after="120"/>
+            </w:pPr>
+            <w:r>
+              <w:rPr>
+                <w:b/>
+                <w:bCs/>
+              </w:rPr>
+              <w:t xml:space="preserve">IBM </w:t>
+            </w:r>
+            <w:proofErr w:type="spellStart"/>
+            <w:r>
+              <w:rPr>
+                <w:b/>
+                <w:bCs/>
+              </w:rPr>
+              <w:t>OpenPages</w:t>
+            </w:r>
+            <w:proofErr w:type="spellEnd"/>
+            <w:r>
+              <w:rPr>
+                <w:b/>
+                <w:bCs/>
+              </w:rPr>
+              <w:t xml:space="preserve"> </w:t>
+            </w:r>
+            <w:r>
+              <w:rPr>
+                <w:bCs/>
+              </w:rPr>
+              <w:t>(t</w:t>
+            </w:r>
+            <w:r>
+              <w:rPr>
+                <w:bCs/>
+              </w:rPr>
+              <w:t xml:space="preserve">hen </w:t>
+            </w:r>
+            <w:proofErr w:type="spellStart"/>
+            <w:r>
+              <w:rPr>
+                <w:bCs/>
+              </w:rPr>
+              <w:t>OpenPages</w:t>
+            </w:r>
+            <w:proofErr w:type="spellEnd"/>
+            <w:r>
+              <w:rPr>
+                <w:bCs/>
+              </w:rPr>
+              <w:t>, Inc.)</w:t>
+            </w:r>
+            <w:r>
+              <w:t xml:space="preserve">, </w:t>
+            </w:r>
+            <w:r>
+              <w:t>Waltham</w:t>
+            </w:r>
+            <w:r>
+              <w:t xml:space="preserve">, </w:t>
+            </w:r>
+            <w:r>
+              <w:t xml:space="preserve">MA, </w:t>
+            </w:r>
+            <w:r>
+              <w:rPr>
+                <w:i/>
+              </w:rPr>
+              <w:t xml:space="preserve">Software Engineering                                     </w:t>
+            </w:r>
+            <w:r>
+              <w:t>7/2010 - 12/2010</w:t>
             </w:r>
           </w:p>
           <w:p>
@@ -1146,13 +1283,13 @@
               <w:ind w:left="374"/>
             </w:pPr>
             <w:r>
-              <w:t>Used Apache POI to export</w:t>
-            </w:r>
-            <w:r>
-              <w:t xml:space="preserve"> results to .xls for a matrix view of the selected data, and to </w:t>
-            </w:r>
-            <w:r>
-              <w:t>OpenPages proprietary excel format for important complex object heirarchies</w:t>
+              <w:t xml:space="preserve">Architected and coded a java </w:t>
+            </w:r>
+            <w:r>
+              <w:t xml:space="preserve">desktop </w:t>
+            </w:r>
+            <w:r>
+              <w:t>app to aid multinational companies in global IT risk management planning</w:t>
             </w:r>
           </w:p>
           <w:p>
@@ -1165,32 +1302,15 @@
               <w:ind w:left="374"/>
             </w:pPr>
             <w:r>
-              <w:t>Created and performed testing plans for OpenPages JSP modules, created testing plan and testing tools for IT risk application</w:t>
-            </w:r>
-          </w:p>
-          <w:p>
-            <w:pPr>
-              <w:pStyle w:val="CompanyName"/>
-              <w:spacing w:before="200" w:after="120"/>
-            </w:pPr>
-            <w:r>
-              <w:rPr>
-                <w:b/>
-                <w:bCs/>
-              </w:rPr>
-              <w:t>Econometric Analysis of Chinese Character Learning on Skritter.com</w:t>
-            </w:r>
-            <w:r>
-              <w:t xml:space="preserve"> </w:t>
-            </w:r>
-            <w:r>
-              <w:rPr>
-                <w:i/>
-              </w:rPr>
-              <w:t>(Senior Research Project)</w:t>
-            </w:r>
-            <w:r>
-              <w:t xml:space="preserve">       2/2010 - 6/2010</w:t>
+              <w:t xml:space="preserve">Helped make </w:t>
+            </w:r>
+            <w:proofErr w:type="spellStart"/>
+            <w:r>
+              <w:t>OpenPages</w:t>
+            </w:r>
+            <w:proofErr w:type="spellEnd"/>
+            <w:r>
+              <w:t xml:space="preserve"> the first in their industry to provide a quick and powerful way to build a set of compliance guidelines based on Unified Compliance Framework data. The UCF data consisted of 25k+ pieces of regulation and industry guidance, and customers used the tool to find pieces relevant their business, de-dupe similar articles, and easily import the final results into </w:t>
             </w:r>
           </w:p>
           <w:p>
@@ -1203,7 +1323,19 @@
               <w:ind w:left="374"/>
             </w:pPr>
             <w:r>
-              <w:t>Modeled the probability that a learner will forget a character at a certain time after review</w:t>
+              <w:t>Applied streaming XM</w:t>
+            </w:r>
+            <w:r>
+              <w:t xml:space="preserve">L parsing, multi-threading, and </w:t>
+            </w:r>
+            <w:r>
+              <w:t xml:space="preserve">indexing to </w:t>
+            </w:r>
+            <w:r>
+              <w:t>maximize UI responsiveness</w:t>
+            </w:r>
+            <w:r>
+              <w:t xml:space="preserve"> while managing memory use</w:t>
             </w:r>
           </w:p>
           <w:p>
@@ -1216,8 +1348,32 @@
               <w:ind w:left="374"/>
             </w:pPr>
             <w:r>
-              <w:t>Analyzed over 15 million data points from 3,000+ learners, using 30+ key learner characteristic as variables</w:t>
-            </w:r>
+              <w:t>Used Apache POI to export</w:t>
+            </w:r>
+            <w:r>
+              <w:t xml:space="preserve"> results to .</w:t>
+            </w:r>
+            <w:proofErr w:type="spellStart"/>
+            <w:r>
+              <w:t>xls</w:t>
+            </w:r>
+            <w:proofErr w:type="spellEnd"/>
+            <w:r>
+              <w:t xml:space="preserve"> for a matrix view of the selected data, and to </w:t>
+            </w:r>
+            <w:proofErr w:type="spellStart"/>
+            <w:r>
+              <w:t>OpenPages</w:t>
+            </w:r>
+            <w:proofErr w:type="spellEnd"/>
+            <w:r>
+              <w:t xml:space="preserve"> proprietary excel format for important complex object </w:t>
+            </w:r>
+            <w:proofErr w:type="spellStart"/>
+            <w:r>
+              <w:t>heirarchies</w:t>
+            </w:r>
+            <w:proofErr w:type="spellEnd"/>
           </w:p>
           <w:p>
             <w:pPr>
@@ -1229,22 +1385,51 @@
               <w:ind w:left="374"/>
             </w:pPr>
             <w:r>
-              <w:t>Designed and coded</w:t>
+              <w:t xml:space="preserve">Created and performed testing plans for </w:t>
+            </w:r>
+            <w:proofErr w:type="spellStart"/>
+            <w:r>
+              <w:t>OpenPages</w:t>
+            </w:r>
+            <w:proofErr w:type="spellEnd"/>
+            <w:r>
+              <w:t xml:space="preserve"> JSP modules, created testing plan and testing tools for IT risk application</w:t>
+            </w:r>
+          </w:p>
+          <w:p>
+            <w:pPr>
+              <w:pStyle w:val="CompanyName"/>
+              <w:spacing w:before="200" w:after="120"/>
+            </w:pPr>
+            <w:r>
+              <w:rPr>
+                <w:b/>
+                <w:bCs/>
+              </w:rPr>
+              <w:t>Econometric Analysis of Chinese Character Learning on Skritter.com</w:t>
             </w:r>
             <w:r>
               <w:t xml:space="preserve"> </w:t>
             </w:r>
             <w:r>
-              <w:t xml:space="preserve">a </w:t>
-            </w:r>
-            <w:r>
-              <w:t xml:space="preserve">web dashboard (php, jQuery, JavaScript, HTML, CSS), </w:t>
-            </w:r>
-            <w:r>
-              <w:t xml:space="preserve">database (mySQL), </w:t>
-            </w:r>
-            <w:r>
-              <w:t>export scripts (PHP, SQL), and econometric software scripting (STATA) to support research and analysis</w:t>
+              <w:rPr>
+                <w:i/>
+              </w:rPr>
+              <w:t>(Senior Research Project</w:t>
+            </w:r>
+            <w:proofErr w:type="gramStart"/>
+            <w:r>
+              <w:rPr>
+                <w:i/>
+              </w:rPr>
+              <w:t>)</w:t>
+            </w:r>
+            <w:r>
+              <w:t xml:space="preserve">       2</w:t>
+            </w:r>
+            <w:proofErr w:type="gramEnd"/>
+            <w:r>
+              <w:t>/2010 - 6/2010</w:t>
             </w:r>
           </w:p>
           <w:p>
@@ -1257,6 +1442,84 @@
               <w:ind w:left="374"/>
             </w:pPr>
             <w:r>
+              <w:t>Modeled the probability that a learner will forget a character at a certain time after review</w:t>
+            </w:r>
+          </w:p>
+          <w:p>
+            <w:pPr>
+              <w:pStyle w:val="Achievement"/>
+              <w:numPr>
+                <w:ilvl w:val="0"/>
+                <w:numId w:val="2"/>
+              </w:numPr>
+              <w:ind w:left="374"/>
+            </w:pPr>
+            <w:r>
+              <w:t>Analyzed over 15 million data points from 3,000+ learners, using 30+ key learner characteristic as variables</w:t>
+            </w:r>
+          </w:p>
+          <w:p>
+            <w:pPr>
+              <w:pStyle w:val="Achievement"/>
+              <w:numPr>
+                <w:ilvl w:val="0"/>
+                <w:numId w:val="2"/>
+              </w:numPr>
+              <w:ind w:left="374"/>
+            </w:pPr>
+            <w:r>
+              <w:t>Designed and coded</w:t>
+            </w:r>
+            <w:r>
+              <w:t xml:space="preserve"> </w:t>
+            </w:r>
+            <w:r>
+              <w:t xml:space="preserve">a </w:t>
+            </w:r>
+            <w:r>
+              <w:t>web dashboard (</w:t>
+            </w:r>
+            <w:proofErr w:type="spellStart"/>
+            <w:r>
+              <w:t>php</w:t>
+            </w:r>
+            <w:proofErr w:type="spellEnd"/>
+            <w:r>
+              <w:t xml:space="preserve">, </w:t>
+            </w:r>
+            <w:proofErr w:type="spellStart"/>
+            <w:r>
+              <w:t>jQuery</w:t>
+            </w:r>
+            <w:proofErr w:type="spellEnd"/>
+            <w:r>
+              <w:t xml:space="preserve">, JavaScript, HTML, CSS), </w:t>
+            </w:r>
+            <w:r>
+              <w:t>database (</w:t>
+            </w:r>
+            <w:proofErr w:type="spellStart"/>
+            <w:r>
+              <w:t>mySQL</w:t>
+            </w:r>
+            <w:proofErr w:type="spellEnd"/>
+            <w:r>
+              <w:t xml:space="preserve">), </w:t>
+            </w:r>
+            <w:r>
+              <w:t>export scripts (PHP, SQL), and econometric software scripting (STATA) to support research and analysis</w:t>
+            </w:r>
+          </w:p>
+          <w:p>
+            <w:pPr>
+              <w:pStyle w:val="Achievement"/>
+              <w:numPr>
+                <w:ilvl w:val="0"/>
+                <w:numId w:val="2"/>
+              </w:numPr>
+              <w:ind w:left="374"/>
+            </w:pPr>
+            <w:r>
               <w:t>Identified inconsistency in core product algorithm results, showing opportunity for enhanced learner productivity</w:t>
             </w:r>
           </w:p>
@@ -1265,12 +1528,21 @@
               <w:pStyle w:val="CompanyName"/>
               <w:spacing w:before="200" w:after="120"/>
             </w:pPr>
+            <w:proofErr w:type="spellStart"/>
             <w:r>
               <w:rPr>
                 <w:b/>
                 <w:bCs/>
               </w:rPr>
-              <w:t xml:space="preserve">Belltower Books, </w:t>
+              <w:t>Belltower</w:t>
+            </w:r>
+            <w:proofErr w:type="spellEnd"/>
+            <w:r>
+              <w:rPr>
+                <w:b/>
+                <w:bCs/>
+              </w:rPr>
+              <w:t xml:space="preserve"> Books, </w:t>
             </w:r>
             <w:r>
               <w:t>Washington</w:t>
@@ -1719,7 +1991,15 @@
               <w:t xml:space="preserve">C#, SQL, JavaScript, Python, </w:t>
             </w:r>
             <w:r>
-              <w:t xml:space="preserve">still a noob at </w:t>
+              <w:t xml:space="preserve">still a </w:t>
+            </w:r>
+            <w:proofErr w:type="spellStart"/>
+            <w:r>
+              <w:t>noob</w:t>
+            </w:r>
+            <w:proofErr w:type="spellEnd"/>
+            <w:r>
+              <w:t xml:space="preserve"> at </w:t>
             </w:r>
             <w:r>
               <w:t>HTML+CSS</w:t>
@@ -1735,8 +2015,21 @@
             <w:r>
               <w:t xml:space="preserve">: </w:t>
             </w:r>
-            <w:r>
-              <w:t xml:space="preserve">RESTful API design, D3.js AngularJs, JSON, AWS and MS Azure, </w:t>
+            <w:proofErr w:type="spellStart"/>
+            <w:r>
+              <w:t>RESTful</w:t>
+            </w:r>
+            <w:proofErr w:type="spellEnd"/>
+            <w:r>
+              <w:t xml:space="preserve"> API design, D3.js </w:t>
+            </w:r>
+            <w:proofErr w:type="spellStart"/>
+            <w:r>
+              <w:t>AngularJs</w:t>
+            </w:r>
+            <w:proofErr w:type="spellEnd"/>
+            <w:r>
+              <w:t xml:space="preserve">, JSON, AWS and MS Azure, </w:t>
             </w:r>
             <w:r>
               <w:t>.</w:t>
@@ -1758,9 +2051,11 @@
             <w:r>
               <w:t xml:space="preserve">Pretty legit </w:t>
             </w:r>
+            <w:proofErr w:type="spellStart"/>
             <w:r>
               <w:t>Git</w:t>
             </w:r>
+            <w:proofErr w:type="spellEnd"/>
             <w:r>
               <w:t xml:space="preserve"> user</w:t>
             </w:r>
@@ -1789,21 +2084,33 @@
               </w:rPr>
               <w:t xml:space="preserve"> </w:t>
             </w:r>
+            <w:proofErr w:type="spellStart"/>
             <w:r>
               <w:t>Jira</w:t>
             </w:r>
+            <w:proofErr w:type="spellEnd"/>
             <w:r>
               <w:t xml:space="preserve"> &amp; API</w:t>
             </w:r>
             <w:r>
-              <w:t>, Github</w:t>
-            </w:r>
+              <w:t xml:space="preserve">, </w:t>
+            </w:r>
+            <w:proofErr w:type="spellStart"/>
+            <w:r>
+              <w:t>Github</w:t>
+            </w:r>
+            <w:proofErr w:type="spellEnd"/>
             <w:r>
               <w:t xml:space="preserve"> &amp; API</w:t>
             </w:r>
             <w:r>
-              <w:t>, Hipchat</w:t>
-            </w:r>
+              <w:t xml:space="preserve">, </w:t>
+            </w:r>
+            <w:proofErr w:type="spellStart"/>
+            <w:r>
+              <w:t>Hipchat</w:t>
+            </w:r>
+            <w:proofErr w:type="spellEnd"/>
             <w:r>
               <w:t xml:space="preserve"> &amp; API, Once upon a time</w:t>
             </w:r>
@@ -1813,8 +2120,13 @@
             <w:r>
               <w:t xml:space="preserve"> lots of </w:t>
             </w:r>
-            <w:r>
-              <w:t xml:space="preserve">MSBuild and </w:t>
+            <w:proofErr w:type="spellStart"/>
+            <w:r>
+              <w:t>MSBuild</w:t>
+            </w:r>
+            <w:proofErr w:type="spellEnd"/>
+            <w:r>
+              <w:t xml:space="preserve"> and </w:t>
             </w:r>
             <w:r>
               <w:t>Team Foundation Server</w:t>
@@ -1840,10 +2152,18 @@
               <w:t xml:space="preserve">Machine </w:t>
             </w:r>
             <w:r>
-              <w:t>Learning (on the way, enrolled in C</w:t>
-            </w:r>
-            <w:r>
-              <w:t xml:space="preserve">oursera </w:t>
+              <w:t xml:space="preserve">Learning (on the way, enrolled in </w:t>
+            </w:r>
+            <w:proofErr w:type="spellStart"/>
+            <w:r>
+              <w:t>C</w:t>
+            </w:r>
+            <w:r>
+              <w:t>oursera</w:t>
+            </w:r>
+            <w:proofErr w:type="spellEnd"/>
+            <w:r>
+              <w:t xml:space="preserve"> </w:t>
             </w:r>
             <w:r>
               <w:t>ML</w:t>
@@ -1948,15 +2268,31 @@
               <w:t xml:space="preserve">: </w:t>
             </w:r>
             <w:r>
-              <w:t>Tutor comp sci, math, ESL and other subjects at Cambridge Rindge &amp; Latin</w:t>
-            </w:r>
-          </w:p>
-          <w:p>
+              <w:t xml:space="preserve">Tutor comp </w:t>
+            </w:r>
+            <w:proofErr w:type="spellStart"/>
+            <w:r>
+              <w:t>sci</w:t>
+            </w:r>
+            <w:proofErr w:type="spellEnd"/>
+            <w:r>
+              <w:t>, math, ESL and other subjects at Cambridge Rindge &amp; Latin</w:t>
+            </w:r>
+          </w:p>
+          <w:p>
+            <w:proofErr w:type="spellStart"/>
             <w:r>
               <w:rPr>
                 <w:b/>
               </w:rPr>
-              <w:t>Carrol Center for the Blind/Courageous Sailing Center</w:t>
+              <w:t>Carrol</w:t>
+            </w:r>
+            <w:proofErr w:type="spellEnd"/>
+            <w:r>
+              <w:rPr>
+                <w:b/>
+              </w:rPr>
+              <w:t xml:space="preserve"> Center for the Blind/Courageous Sailing Center</w:t>
             </w:r>
             <w:r>
               <w:t xml:space="preserve">: </w:t>

</xml_diff>

<commit_message>
Clean up skills a bit
</commit_message>
<xml_diff>
--- a/GregShapiro_Resume.docx
+++ b/GregShapiro_Resume.docx
@@ -377,12 +377,7 @@
               <w:ind w:left="960"/>
             </w:pPr>
             <w:r>
-              <w:t>Worked with the team on architectural planning and code review across multiple codebases and systems using</w:t>
-            </w:r>
-            <w:bookmarkStart w:id="0" w:name="_GoBack"/>
-            <w:bookmarkEnd w:id="0"/>
-            <w:r>
-              <w:t xml:space="preserve"> python, </w:t>
+              <w:t xml:space="preserve">Worked with the team on architectural planning and code review across multiple codebases and systems using python, </w:t>
             </w:r>
             <w:proofErr w:type="spellStart"/>
             <w:r>
@@ -1888,10 +1883,24 @@
               <w:ind w:left="374" w:hanging="270"/>
             </w:pPr>
             <w:r>
-              <w:t>Awarded and maintained m</w:t>
-            </w:r>
-            <w:r>
-              <w:t>erit-based full tuitio</w:t>
+              <w:t xml:space="preserve">Awarded </w:t>
+            </w:r>
+            <w:r>
+              <w:rPr>
+                <w:i/>
+              </w:rPr>
+              <w:t>School of Engineering and Applied Science</w:t>
+            </w:r>
+            <w:r>
+              <w:t xml:space="preserve"> m</w:t>
+            </w:r>
+            <w:r>
+              <w:t>erit-base</w:t>
+            </w:r>
+            <w:bookmarkStart w:id="0" w:name="_GoBack"/>
+            <w:bookmarkEnd w:id="0"/>
+            <w:r>
+              <w:t>d full tuitio</w:t>
             </w:r>
             <w:r>
               <w:t xml:space="preserve">n scholarship, total value </w:t>
@@ -2146,36 +2155,13 @@
               <w:t xml:space="preserve">: </w:t>
             </w:r>
             <w:r>
-              <w:t xml:space="preserve">Econometrics, </w:t>
-            </w:r>
-            <w:r>
-              <w:t xml:space="preserve">Machine </w:t>
-            </w:r>
-            <w:r>
-              <w:t xml:space="preserve">Learning (on the way, enrolled in </w:t>
-            </w:r>
-            <w:proofErr w:type="spellStart"/>
-            <w:r>
-              <w:t>C</w:t>
-            </w:r>
-            <w:r>
-              <w:t>oursera</w:t>
-            </w:r>
-            <w:proofErr w:type="spellEnd"/>
-            <w:r>
-              <w:t xml:space="preserve"> </w:t>
-            </w:r>
-            <w:r>
-              <w:t>ML</w:t>
-            </w:r>
-            <w:r>
-              <w:t xml:space="preserve"> class)</w:t>
-            </w:r>
-            <w:r>
-              <w:t xml:space="preserve">, Data </w:t>
-            </w:r>
-            <w:r>
-              <w:t>visualization</w:t>
+              <w:t>Some rusty e</w:t>
+            </w:r>
+            <w:r>
+              <w:t xml:space="preserve">conometrics, </w:t>
+            </w:r>
+            <w:r>
+              <w:t>Learning more Machine Learning</w:t>
             </w:r>
           </w:p>
           <w:p>
@@ -2186,7 +2172,16 @@
               <w:t>Languages:</w:t>
             </w:r>
             <w:r>
-              <w:t xml:space="preserve"> Mandarin Chinese – advanced written and spoken proficiency (Self Studied)</w:t>
+              <w:t xml:space="preserve"> Mandarin Chinese – </w:t>
+            </w:r>
+            <w:r>
+              <w:t>intermediate</w:t>
+            </w:r>
+            <w:r>
+              <w:t xml:space="preserve"> written and </w:t>
+            </w:r>
+            <w:r>
+              <w:t xml:space="preserve">spoken proficiency </w:t>
             </w:r>
           </w:p>
         </w:tc>
@@ -2268,7 +2263,13 @@
               <w:t xml:space="preserve">: </w:t>
             </w:r>
             <w:r>
-              <w:t xml:space="preserve">Tutor comp </w:t>
+              <w:t>Tutor</w:t>
+            </w:r>
+            <w:r>
+              <w:t>ing</w:t>
+            </w:r>
+            <w:r>
+              <w:t xml:space="preserve"> comp </w:t>
             </w:r>
             <w:proofErr w:type="spellStart"/>
             <w:r>

</xml_diff>

<commit_message>
Adding detail about NGPVAN technical stack.
This resume is getting rather long.
</commit_message>
<xml_diff>
--- a/GregShapiro_Resume.docx
+++ b/GregShapiro_Resume.docx
@@ -678,6 +678,134 @@
               <w:ind w:left="374"/>
             </w:pPr>
             <w:r>
+              <w:t>Promoted twice, 2</w:t>
+            </w:r>
+            <w:r>
+              <w:rPr>
+                <w:vertAlign w:val="superscript"/>
+              </w:rPr>
+              <w:t>nd</w:t>
+            </w:r>
+            <w:r>
+              <w:t xml:space="preserve"> time resulting in the team lead position</w:t>
+            </w:r>
+          </w:p>
+          <w:p>
+            <w:pPr>
+              <w:pStyle w:val="Achievement"/>
+              <w:numPr>
+                <w:ilvl w:val="0"/>
+                <w:numId w:val="2"/>
+              </w:numPr>
+              <w:ind w:left="374"/>
+            </w:pPr>
+            <w:r>
+              <w:t>Planned, designed, coded and code reviewed work ranging from yearlong projects to emergency production bugs</w:t>
+            </w:r>
+          </w:p>
+          <w:p>
+            <w:pPr>
+              <w:pStyle w:val="Achievement"/>
+              <w:numPr>
+                <w:ilvl w:val="0"/>
+                <w:numId w:val="2"/>
+              </w:numPr>
+              <w:ind w:left="374"/>
+            </w:pPr>
+            <w:r>
+              <w:t xml:space="preserve">Most of my work was in C# or VB, asp.net, .net Web API, </w:t>
+            </w:r>
+            <w:proofErr w:type="spellStart"/>
+            <w:r>
+              <w:t>AngularJS</w:t>
+            </w:r>
+            <w:proofErr w:type="spellEnd"/>
+            <w:r>
+              <w:t xml:space="preserve">, SQL Server, </w:t>
+            </w:r>
+            <w:proofErr w:type="spellStart"/>
+            <w:r>
+              <w:t>RabbitMQ</w:t>
+            </w:r>
+            <w:proofErr w:type="spellEnd"/>
+          </w:p>
+          <w:p>
+            <w:pPr>
+              <w:pStyle w:val="Achievement"/>
+              <w:numPr>
+                <w:ilvl w:val="0"/>
+                <w:numId w:val="2"/>
+              </w:numPr>
+              <w:ind w:left="374"/>
+            </w:pPr>
+            <w:r>
+              <w:t>Led the development of browser based products taking into account desktop, tablet and mobile users</w:t>
+            </w:r>
+            <w:bookmarkStart w:id="0" w:name="_GoBack"/>
+            <w:bookmarkEnd w:id="0"/>
+          </w:p>
+          <w:p>
+            <w:pPr>
+              <w:pStyle w:val="Achievement"/>
+              <w:numPr>
+                <w:ilvl w:val="0"/>
+                <w:numId w:val="2"/>
+              </w:numPr>
+              <w:ind w:left="374"/>
+            </w:pPr>
+            <w:r>
+              <w:t>My team led</w:t>
+            </w:r>
+            <w:r>
+              <w:t xml:space="preserve"> the move toward </w:t>
+            </w:r>
+            <w:r>
+              <w:t xml:space="preserve">using </w:t>
+            </w:r>
+            <w:proofErr w:type="spellStart"/>
+            <w:r>
+              <w:t>RabbitMQ</w:t>
+            </w:r>
+            <w:proofErr w:type="spellEnd"/>
+            <w:r>
+              <w:t xml:space="preserve"> and </w:t>
+            </w:r>
+            <w:r>
+              <w:t xml:space="preserve">Microsoft Azure </w:t>
+            </w:r>
+            <w:r>
+              <w:t>to host</w:t>
+            </w:r>
+            <w:r>
+              <w:t xml:space="preserve"> web apps and workers</w:t>
+            </w:r>
+            <w:r>
+              <w:t xml:space="preserve"> that were decoupled from the main codebase</w:t>
+            </w:r>
+          </w:p>
+          <w:p>
+            <w:pPr>
+              <w:pStyle w:val="Achievement"/>
+              <w:numPr>
+                <w:ilvl w:val="0"/>
+                <w:numId w:val="2"/>
+              </w:numPr>
+              <w:ind w:left="374"/>
+            </w:pPr>
+            <w:r>
+              <w:t>Extensive work using refactoring, clean API layers, and good old code-deletion to improve a legacy codebase</w:t>
+            </w:r>
+          </w:p>
+          <w:p>
+            <w:pPr>
+              <w:pStyle w:val="Achievement"/>
+              <w:numPr>
+                <w:ilvl w:val="0"/>
+                <w:numId w:val="2"/>
+              </w:numPr>
+              <w:ind w:left="374"/>
+            </w:pPr>
+            <w:r>
               <w:t>U</w:t>
             </w:r>
             <w:r>
@@ -979,7 +1107,11 @@
               <w:t xml:space="preserve">, ensuring kosher source control history </w:t>
             </w:r>
             <w:r>
-              <w:t>and solving problems for my team and others</w:t>
+              <w:t xml:space="preserve">and solving </w:t>
+            </w:r>
+            <w:r>
+              <w:lastRenderedPageBreak/>
+              <w:t>problems for my team and others</w:t>
             </w:r>
           </w:p>
           <w:p>
@@ -1055,13 +1187,22 @@
               <w:ind w:left="374"/>
             </w:pPr>
             <w:r>
-              <w:t>Recruited and conducted interviews</w:t>
+              <w:t xml:space="preserve">Recruited and conducted </w:t>
+            </w:r>
+            <w:r>
+              <w:t xml:space="preserve">dozens of </w:t>
+            </w:r>
+            <w:r>
+              <w:t>interviews</w:t>
             </w:r>
             <w:r>
               <w:t xml:space="preserve"> for software engineers, </w:t>
             </w:r>
             <w:r>
-              <w:t>interns, software engineers in test</w:t>
+              <w:t xml:space="preserve">interns, </w:t>
+            </w:r>
+            <w:r>
+              <w:t xml:space="preserve">automated testing engineers </w:t>
             </w:r>
           </w:p>
           <w:p>
@@ -1895,12 +2036,7 @@
               <w:t xml:space="preserve"> m</w:t>
             </w:r>
             <w:r>
-              <w:t>erit-base</w:t>
-            </w:r>
-            <w:bookmarkStart w:id="0" w:name="_GoBack"/>
-            <w:bookmarkEnd w:id="0"/>
-            <w:r>
-              <w:t>d full tuitio</w:t>
+              <w:t>erit-based full tuitio</w:t>
             </w:r>
             <w:r>
               <w:t xml:space="preserve">n scholarship, total value </w:t>

</xml_diff>

<commit_message>
Commence next phase of greg
</commit_message>
<xml_diff>
--- a/GregShapiro_Resume.docx
+++ b/GregShapiro_Resume.docx
@@ -217,7 +217,15 @@
               <w:t>Product Architect</w:t>
             </w:r>
             <w:r>
-              <w:t xml:space="preserve">                      05/2015 – present</w:t>
+              <w:t xml:space="preserve">       </w:t>
+            </w:r>
+            <w:r>
+              <w:t xml:space="preserve">               05/2015 – 04</w:t>
+            </w:r>
+            <w:bookmarkStart w:id="0" w:name="_GoBack"/>
+            <w:bookmarkEnd w:id="0"/>
+            <w:r>
+              <w:t>/2016</w:t>
             </w:r>
           </w:p>
           <w:p>
@@ -741,8 +749,6 @@
             <w:r>
               <w:t>Led the development of browser based products taking into account desktop, tablet and mobile users</w:t>
             </w:r>
-            <w:bookmarkStart w:id="0" w:name="_GoBack"/>
-            <w:bookmarkEnd w:id="0"/>
           </w:p>
           <w:p>
             <w:pPr>

</xml_diff>

<commit_message>
Fix metadata for document contents and author
</commit_message>
<xml_diff>
--- a/GregShapiro_Resume.docx
+++ b/GregShapiro_Resume.docx
@@ -13,6 +13,8 @@
           <w:sz w:val="26"/>
         </w:rPr>
       </w:pPr>
+      <w:bookmarkStart w:id="0" w:name="_GoBack"/>
+      <w:bookmarkEnd w:id="0"/>
       <w:r>
         <w:rPr>
           <w:b/>
@@ -220,12 +222,7 @@
               <w:t xml:space="preserve">       </w:t>
             </w:r>
             <w:r>
-              <w:t xml:space="preserve">               05/2015 – 04</w:t>
-            </w:r>
-            <w:bookmarkStart w:id="0" w:name="_GoBack"/>
-            <w:bookmarkEnd w:id="0"/>
-            <w:r>
-              <w:t>/2016</w:t>
+              <w:t xml:space="preserve">               05/2015 – 04/2016</w:t>
             </w:r>
           </w:p>
           <w:p>

</xml_diff>

<commit_message>
2016: Back at NGPVAN
</commit_message>
<xml_diff>
--- a/GregShapiro_Resume.docx
+++ b/GregShapiro_Resume.docx
@@ -13,8 +13,6 @@
           <w:sz w:val="26"/>
         </w:rPr>
       </w:pPr>
-      <w:bookmarkStart w:id="0" w:name="_GoBack"/>
-      <w:bookmarkEnd w:id="0"/>
       <w:r>
         <w:rPr>
           <w:b/>
@@ -190,11 +188,115 @@
             <w:tcW w:w="4721" w:type="pct"/>
           </w:tcPr>
           <w:p>
-            <w:r>
+            <w:pPr>
+              <w:pStyle w:val="CompanyName"/>
+              <w:spacing w:before="120" w:after="120"/>
               <w:rPr>
                 <w:b/>
                 <w:bCs/>
               </w:rPr>
+            </w:pPr>
+            <w:r>
+              <w:rPr>
+                <w:b/>
+                <w:bCs/>
+              </w:rPr>
+              <w:t>NGP VAN</w:t>
+            </w:r>
+            <w:r>
+              <w:rPr>
+                <w:b/>
+              </w:rPr>
+              <w:t xml:space="preserve">, </w:t>
+            </w:r>
+            <w:proofErr w:type="spellStart"/>
+            <w:r>
+              <w:rPr>
+                <w:b/>
+              </w:rPr>
+              <w:t>Inc</w:t>
+            </w:r>
+            <w:proofErr w:type="spellEnd"/>
+            <w:r>
+              <w:t xml:space="preserve"> </w:t>
+            </w:r>
+            <w:r>
+              <w:t>Somerville</w:t>
+            </w:r>
+            <w:r>
+              <w:t xml:space="preserve">, </w:t>
+            </w:r>
+            <w:r>
+              <w:t>MA</w:t>
+            </w:r>
+            <w:r>
+              <w:t xml:space="preserve">, </w:t>
+            </w:r>
+            <w:r>
+              <w:rPr>
+                <w:i/>
+              </w:rPr>
+              <w:t>Software Engineering Team Lead</w:t>
+            </w:r>
+            <w:r>
+              <w:t xml:space="preserve">                               </w:t>
+            </w:r>
+            <w:r>
+              <w:t xml:space="preserve">                       </w:t>
+            </w:r>
+            <w:r>
+              <w:t>06</w:t>
+            </w:r>
+            <w:r>
+              <w:t>/20</w:t>
+            </w:r>
+            <w:r>
+              <w:t>16</w:t>
+            </w:r>
+            <w:r>
+              <w:t xml:space="preserve"> – </w:t>
+            </w:r>
+          </w:p>
+          <w:p>
+            <w:pPr>
+              <w:pStyle w:val="Achievement"/>
+              <w:numPr>
+                <w:ilvl w:val="0"/>
+                <w:numId w:val="2"/>
+              </w:numPr>
+              <w:ind w:left="374"/>
+            </w:pPr>
+            <w:r>
+              <w:t>Back at NGP VAN, advancing the leading edge of campaign technology for the 2016 election cycle</w:t>
+            </w:r>
+            <w:bookmarkStart w:id="0" w:name="_GoBack"/>
+            <w:bookmarkEnd w:id="0"/>
+            <w:r>
+              <w:t xml:space="preserve"> </w:t>
+            </w:r>
+          </w:p>
+          <w:p>
+            <w:pPr>
+              <w:rPr>
+                <w:b/>
+                <w:bCs/>
+              </w:rPr>
+            </w:pPr>
+          </w:p>
+          <w:p>
+            <w:pPr>
+              <w:rPr>
+                <w:b/>
+                <w:bCs/>
+              </w:rPr>
+            </w:pPr>
+          </w:p>
+          <w:p>
+            <w:r>
+              <w:rPr>
+                <w:b/>
+                <w:bCs/>
+              </w:rPr>
               <w:t>Center for International Development, Harvard</w:t>
             </w:r>
             <w:r>
@@ -990,6 +1092,7 @@
               <w:ind w:left="374"/>
             </w:pPr>
             <w:r>
+              <w:lastRenderedPageBreak/>
               <w:t>Provide</w:t>
             </w:r>
             <w:r>
@@ -1110,11 +1213,7 @@
               <w:t xml:space="preserve">, ensuring kosher source control history </w:t>
             </w:r>
             <w:r>
-              <w:t xml:space="preserve">and solving </w:t>
-            </w:r>
-            <w:r>
-              <w:lastRenderedPageBreak/>
-              <w:t>problems for my team and others</w:t>
+              <w:t>and solving problems for my team and others</w:t>
             </w:r>
           </w:p>
           <w:p>

</xml_diff>

<commit_message>
2017 Some updates and adding pdf
</commit_message>
<xml_diff>
--- a/GregShapiro_Resume.docx
+++ b/GregShapiro_Resume.docx
@@ -160,6 +160,8 @@
               </w:rPr>
               <w:t xml:space="preserve"> Experience</w:t>
             </w:r>
+            <w:bookmarkStart w:id="0" w:name="_GoBack"/>
+            <w:bookmarkEnd w:id="0"/>
             <w:r>
               <w:rPr>
                 <w:sz w:val="22"/>
@@ -242,37 +244,50 @@
               <w:t xml:space="preserve">                               </w:t>
             </w:r>
             <w:r>
-              <w:t xml:space="preserve">                       </w:t>
-            </w:r>
-            <w:r>
-              <w:t>06</w:t>
-            </w:r>
-            <w:r>
-              <w:t>/20</w:t>
-            </w:r>
-            <w:r>
-              <w:t>16</w:t>
-            </w:r>
-            <w:r>
-              <w:t xml:space="preserve"> – </w:t>
-            </w:r>
-          </w:p>
-          <w:p>
-            <w:pPr>
-              <w:pStyle w:val="Achievement"/>
-              <w:numPr>
-                <w:ilvl w:val="0"/>
-                <w:numId w:val="2"/>
-              </w:numPr>
-              <w:ind w:left="374"/>
-            </w:pPr>
-            <w:r>
-              <w:t>Back at NGP VAN, advancing the leading edge of campaign technology for the 2016 election cycle</w:t>
-            </w:r>
-            <w:bookmarkStart w:id="0" w:name="_GoBack"/>
-            <w:bookmarkEnd w:id="0"/>
-            <w:r>
-              <w:t xml:space="preserve"> </w:t>
+              <w:t xml:space="preserve">                       06/2016 – </w:t>
+            </w:r>
+          </w:p>
+          <w:p>
+            <w:pPr>
+              <w:pStyle w:val="Achievement"/>
+              <w:numPr>
+                <w:ilvl w:val="0"/>
+                <w:numId w:val="2"/>
+              </w:numPr>
+              <w:ind w:left="374"/>
+            </w:pPr>
+            <w:r>
+              <w:t xml:space="preserve">Back at NGP VAN, advancing the leading edge of </w:t>
+            </w:r>
+            <w:r>
+              <w:t>progressive civic tech</w:t>
+            </w:r>
+            <w:r>
+              <w:t xml:space="preserve"> for the 2016 election cycle </w:t>
+            </w:r>
+            <w:r>
+              <w:t>and beyond</w:t>
+            </w:r>
+          </w:p>
+          <w:p>
+            <w:pPr>
+              <w:pStyle w:val="Achievement"/>
+              <w:numPr>
+                <w:ilvl w:val="0"/>
+                <w:numId w:val="2"/>
+              </w:numPr>
+              <w:ind w:left="374"/>
+            </w:pPr>
+            <w:r>
+              <w:t xml:space="preserve">Currently managing 6 engineers, responsible for </w:t>
+            </w:r>
+            <w:proofErr w:type="spellStart"/>
+            <w:r>
+              <w:t>iOS</w:t>
+            </w:r>
+            <w:proofErr w:type="spellEnd"/>
+            <w:r>
+              <w:t xml:space="preserve"> and Android native mobile apps along with associated data and servers</w:t>
             </w:r>
           </w:p>
           <w:p>
@@ -284,849 +299,792 @@
             </w:pPr>
           </w:p>
           <w:p>
-            <w:pPr>
+            <w:r>
               <w:rPr>
                 <w:b/>
                 <w:bCs/>
               </w:rPr>
-            </w:pPr>
-          </w:p>
-          <w:p>
-            <w:r>
+              <w:t>Center for International Development, Harvard</w:t>
+            </w:r>
+            <w:r>
+              <w:t xml:space="preserve"> </w:t>
+            </w:r>
+            <w:r>
+              <w:t>Cambridge</w:t>
+            </w:r>
+            <w:r>
+              <w:t xml:space="preserve">, </w:t>
+            </w:r>
+            <w:r>
+              <w:t>MA</w:t>
+            </w:r>
+            <w:r>
+              <w:t xml:space="preserve">, </w:t>
+            </w:r>
+            <w:r>
+              <w:rPr>
+                <w:i/>
+              </w:rPr>
+              <w:t>Product Architect</w:t>
+            </w:r>
+            <w:r>
+              <w:t xml:space="preserve">       </w:t>
+            </w:r>
+            <w:r>
+              <w:t xml:space="preserve">               05/2015 – 04/2016</w:t>
+            </w:r>
+          </w:p>
+          <w:p>
+            <w:pPr>
+              <w:pStyle w:val="Achievement"/>
+              <w:numPr>
+                <w:ilvl w:val="0"/>
+                <w:numId w:val="2"/>
+              </w:numPr>
+              <w:ind w:left="374"/>
+            </w:pPr>
+            <w:r>
+              <w:t>My team of software engineers, user experience designers</w:t>
+            </w:r>
+            <w:r>
+              <w:t xml:space="preserve">, </w:t>
+            </w:r>
+            <w:r>
+              <w:t>and visualization experts in an environment that mixed academic research, public facing tools, and high level government consulting</w:t>
+            </w:r>
+          </w:p>
+          <w:p>
+            <w:pPr>
+              <w:pStyle w:val="Achievement"/>
+              <w:numPr>
+                <w:ilvl w:val="0"/>
+                <w:numId w:val="2"/>
+              </w:numPr>
+              <w:ind w:left="374"/>
+            </w:pPr>
+            <w:r>
+              <w:t xml:space="preserve">When I joined CID, </w:t>
+            </w:r>
+            <w:r>
+              <w:t xml:space="preserve">I took </w:t>
+            </w:r>
+            <w:r>
+              <w:t xml:space="preserve">over </w:t>
+            </w:r>
+            <w:r>
+              <w:t>three</w:t>
+            </w:r>
+            <w:r>
+              <w:t xml:space="preserve"> software </w:t>
+            </w:r>
+            <w:r>
+              <w:t xml:space="preserve">and data </w:t>
+            </w:r>
+            <w:r>
+              <w:t xml:space="preserve">projects that were </w:t>
+            </w:r>
+            <w:r>
+              <w:t>almost a year behind</w:t>
+            </w:r>
+            <w:r>
+              <w:t xml:space="preserve"> schedule and slipping fast</w:t>
+            </w:r>
+            <w:r>
+              <w:t>.</w:t>
+            </w:r>
+            <w:r>
+              <w:t xml:space="preserve"> </w:t>
+            </w:r>
+            <w:r>
+              <w:t>After learning</w:t>
+            </w:r>
+            <w:r>
+              <w:t xml:space="preserve"> </w:t>
+            </w:r>
+            <w:r>
+              <w:t>what contractual deadlines and commitments were already in place,</w:t>
+            </w:r>
+            <w:r>
+              <w:t xml:space="preserve"> I worked with the team to focus and protect the most important aspects for creating a viable product.</w:t>
+            </w:r>
+            <w:r>
+              <w:t xml:space="preserve"> </w:t>
+            </w:r>
+            <w:r>
+              <w:t xml:space="preserve">Between May and October, </w:t>
+            </w:r>
+            <w:r>
+              <w:t>my team</w:t>
+            </w:r>
+            <w:r>
+              <w:t xml:space="preserve"> got the projects back on track</w:t>
+            </w:r>
+            <w:r>
+              <w:t>,</w:t>
+            </w:r>
+            <w:r>
+              <w:t xml:space="preserve"> eventually</w:t>
+            </w:r>
+            <w:r>
+              <w:t xml:space="preserve"> launching data driven, </w:t>
+            </w:r>
+            <w:r>
+              <w:t xml:space="preserve">visualization intensive, English/Spanish </w:t>
+            </w:r>
+            <w:r>
+              <w:t xml:space="preserve">internationalized web apps for use by researchers </w:t>
+            </w:r>
+            <w:r>
+              <w:t xml:space="preserve">and </w:t>
+            </w:r>
+            <w:r>
+              <w:t>policymakers in Mexico and Colombia</w:t>
+            </w:r>
+            <w:r>
+              <w:t>, along with launching smaller experimental visualizations along the way.</w:t>
+            </w:r>
+          </w:p>
+          <w:p>
+            <w:pPr>
+              <w:pStyle w:val="Achievement"/>
+              <w:numPr>
+                <w:ilvl w:val="0"/>
+                <w:numId w:val="2"/>
+              </w:numPr>
+              <w:ind w:left="960"/>
+            </w:pPr>
+            <w:r>
+              <w:t>Oversaw fast-paced greenfield development for complejidad.datos.gob.mx and datlascolombia.com</w:t>
+            </w:r>
+          </w:p>
+          <w:p>
+            <w:pPr>
+              <w:pStyle w:val="Achievement"/>
+              <w:numPr>
+                <w:ilvl w:val="0"/>
+                <w:numId w:val="2"/>
+              </w:numPr>
+              <w:ind w:left="960"/>
+            </w:pPr>
+            <w:r>
+              <w:t xml:space="preserve">Worked with the team on architectural planning and code review across multiple codebases and systems using python, </w:t>
+            </w:r>
+            <w:proofErr w:type="spellStart"/>
+            <w:r>
+              <w:t>EmberJs</w:t>
+            </w:r>
+            <w:proofErr w:type="spellEnd"/>
+            <w:r>
+              <w:t>, D3.js, Sass, AWS</w:t>
+            </w:r>
+          </w:p>
+          <w:p>
+            <w:pPr>
+              <w:pStyle w:val="Achievement"/>
+              <w:numPr>
+                <w:ilvl w:val="0"/>
+                <w:numId w:val="2"/>
+              </w:numPr>
+              <w:ind w:left="374"/>
+            </w:pPr>
+            <w:r>
+              <w:t xml:space="preserve">While the team was </w:t>
+            </w:r>
+            <w:r>
+              <w:t xml:space="preserve">already </w:t>
+            </w:r>
+            <w:r>
+              <w:t xml:space="preserve">using </w:t>
+            </w:r>
+            <w:proofErr w:type="spellStart"/>
+            <w:r>
+              <w:t>Git</w:t>
+            </w:r>
+            <w:proofErr w:type="spellEnd"/>
+            <w:r>
+              <w:t xml:space="preserve"> for most projects, I wrote up </w:t>
+            </w:r>
+            <w:r>
+              <w:t>a standard</w:t>
+            </w:r>
+            <w:r>
+              <w:t xml:space="preserve"> workflow so that </w:t>
+            </w:r>
+            <w:r>
+              <w:t>all developers could use the same</w:t>
+            </w:r>
+            <w:r>
+              <w:t xml:space="preserve"> branching,</w:t>
+            </w:r>
+            <w:r>
+              <w:t xml:space="preserve"> naming, and merging strategies</w:t>
+            </w:r>
+          </w:p>
+          <w:p>
+            <w:pPr>
+              <w:pStyle w:val="Achievement"/>
+              <w:numPr>
+                <w:ilvl w:val="0"/>
+                <w:numId w:val="2"/>
+              </w:numPr>
+              <w:ind w:left="374"/>
+            </w:pPr>
+            <w:r>
+              <w:t xml:space="preserve">Established the sprints, planning meetings, retrospectives, story point estimating, and the first estimates of project completion based on team velocity </w:t>
+            </w:r>
+          </w:p>
+          <w:p>
+            <w:pPr>
+              <w:pStyle w:val="Achievement"/>
+              <w:numPr>
+                <w:ilvl w:val="0"/>
+                <w:numId w:val="2"/>
+              </w:numPr>
+              <w:ind w:left="374"/>
+            </w:pPr>
+            <w:r>
+              <w:t xml:space="preserve">Acted as an </w:t>
+            </w:r>
+            <w:proofErr w:type="gramStart"/>
+            <w:r>
+              <w:t>Agile</w:t>
+            </w:r>
+            <w:proofErr w:type="gramEnd"/>
+            <w:r>
+              <w:t xml:space="preserve"> coach, setting up process and culture around sprint planning, retrospectives, work tracking and dashboards with</w:t>
+            </w:r>
+            <w:r>
+              <w:t xml:space="preserve"> JIRA and </w:t>
+            </w:r>
+            <w:proofErr w:type="spellStart"/>
+            <w:r>
+              <w:t>G</w:t>
+            </w:r>
+            <w:r>
+              <w:t>ithub</w:t>
+            </w:r>
+            <w:proofErr w:type="spellEnd"/>
+            <w:r>
+              <w:t xml:space="preserve"> integration</w:t>
+            </w:r>
+            <w:r>
+              <w:t xml:space="preserve">. </w:t>
+            </w:r>
+          </w:p>
+          <w:p>
+            <w:pPr>
+              <w:pStyle w:val="Achievement"/>
+              <w:numPr>
+                <w:ilvl w:val="0"/>
+                <w:numId w:val="2"/>
+              </w:numPr>
+              <w:ind w:left="374"/>
+            </w:pPr>
+            <w:r>
+              <w:t>Moved</w:t>
+            </w:r>
+            <w:r>
+              <w:t xml:space="preserve"> work culture from individual tasks to cohesive team planning</w:t>
+            </w:r>
+          </w:p>
+          <w:p>
+            <w:pPr>
+              <w:pStyle w:val="Achievement"/>
+              <w:numPr>
+                <w:ilvl w:val="0"/>
+                <w:numId w:val="2"/>
+              </w:numPr>
+              <w:ind w:left="374"/>
+            </w:pPr>
+            <w:r>
+              <w:t>Created single roadmap and cohesive planning for all software projects, where</w:t>
+            </w:r>
+            <w:r>
+              <w:t>as</w:t>
+            </w:r>
+            <w:r>
+              <w:t xml:space="preserve"> before the same team was working on multiple projects without </w:t>
+            </w:r>
+            <w:r>
+              <w:t>consideration</w:t>
+            </w:r>
+            <w:r>
+              <w:t xml:space="preserve"> for overlapping capacity or competing deadlines</w:t>
+            </w:r>
+          </w:p>
+          <w:p>
+            <w:pPr>
+              <w:pStyle w:val="Achievement"/>
+              <w:numPr>
+                <w:ilvl w:val="0"/>
+                <w:numId w:val="2"/>
+              </w:numPr>
+              <w:ind w:left="374"/>
+            </w:pPr>
+            <w:r>
+              <w:t>Gathered requirements and performed usability testing with lead investigator, researchers, potential users, and project sponsors from Mexico, Colombia and Peru</w:t>
+            </w:r>
+          </w:p>
+          <w:p/>
+          <w:p>
+            <w:pPr>
+              <w:pStyle w:val="CompanyName"/>
+              <w:spacing w:before="120" w:after="120"/>
               <w:rPr>
                 <w:b/>
                 <w:bCs/>
               </w:rPr>
-              <w:t>Center for International Development, Harvard</w:t>
-            </w:r>
-            <w:r>
-              <w:t xml:space="preserve"> </w:t>
-            </w:r>
-            <w:r>
-              <w:t>Cambridge</w:t>
-            </w:r>
-            <w:r>
-              <w:t xml:space="preserve">, </w:t>
-            </w:r>
-            <w:r>
-              <w:t>MA</w:t>
-            </w:r>
-            <w:r>
-              <w:t xml:space="preserve">, </w:t>
-            </w:r>
-            <w:r>
-              <w:rPr>
-                <w:i/>
-              </w:rPr>
-              <w:t>Product Architect</w:t>
-            </w:r>
-            <w:r>
-              <w:t xml:space="preserve">       </w:t>
-            </w:r>
-            <w:r>
-              <w:t xml:space="preserve">               05/2015 – 04/2016</w:t>
-            </w:r>
-          </w:p>
-          <w:p>
-            <w:pPr>
-              <w:pStyle w:val="Achievement"/>
-              <w:numPr>
-                <w:ilvl w:val="0"/>
-                <w:numId w:val="2"/>
-              </w:numPr>
-              <w:ind w:left="374"/>
-            </w:pPr>
-            <w:r>
-              <w:t>Le</w:t>
-            </w:r>
-            <w:r>
-              <w:t>d</w:t>
-            </w:r>
-            <w:r>
-              <w:t xml:space="preserve"> </w:t>
-            </w:r>
-            <w:r>
-              <w:t>a</w:t>
-            </w:r>
-            <w:r>
-              <w:t xml:space="preserve"> geographically dispersed </w:t>
-            </w:r>
-            <w:r>
-              <w:t>team of</w:t>
-            </w:r>
-            <w:r>
-              <w:t xml:space="preserve"> 3</w:t>
-            </w:r>
-            <w:r>
-              <w:t xml:space="preserve"> software engineers, UX /</w:t>
-            </w:r>
-            <w:r>
-              <w:t xml:space="preserve">UI </w:t>
-            </w:r>
-            <w:r>
-              <w:t>designer</w:t>
-            </w:r>
-            <w:r>
-              <w:t>, visualization researcher</w:t>
-            </w:r>
-          </w:p>
-          <w:p>
-            <w:pPr>
-              <w:pStyle w:val="Achievement"/>
-              <w:numPr>
-                <w:ilvl w:val="0"/>
-                <w:numId w:val="2"/>
-              </w:numPr>
-              <w:ind w:left="374"/>
-            </w:pPr>
-            <w:r>
-              <w:t xml:space="preserve">When I joined CID, </w:t>
-            </w:r>
-            <w:r>
-              <w:t xml:space="preserve">I took </w:t>
-            </w:r>
-            <w:r>
-              <w:t xml:space="preserve">over </w:t>
-            </w:r>
-            <w:r>
-              <w:t>two</w:t>
-            </w:r>
-            <w:r>
-              <w:t xml:space="preserve"> software </w:t>
-            </w:r>
-            <w:r>
-              <w:t xml:space="preserve">and data </w:t>
-            </w:r>
-            <w:r>
-              <w:t xml:space="preserve">projects that were </w:t>
-            </w:r>
-            <w:r>
-              <w:t>almost a year behind</w:t>
-            </w:r>
-            <w:r>
-              <w:t xml:space="preserve"> schedule and slipping fast</w:t>
-            </w:r>
-            <w:r>
-              <w:t>.</w:t>
-            </w:r>
-            <w:r>
-              <w:t xml:space="preserve"> </w:t>
-            </w:r>
-            <w:r>
-              <w:t>After learning</w:t>
-            </w:r>
-            <w:r>
-              <w:t xml:space="preserve"> </w:t>
-            </w:r>
-            <w:r>
-              <w:t>what contractual deadlines and commitments were already in place,</w:t>
-            </w:r>
-            <w:r>
-              <w:t xml:space="preserve"> I worked with the team to focus and protect the most important aspects for creating a viable product.</w:t>
-            </w:r>
-            <w:r>
-              <w:t xml:space="preserve"> </w:t>
-            </w:r>
-            <w:r>
-              <w:t xml:space="preserve">Between May and October, </w:t>
-            </w:r>
-            <w:r>
-              <w:t>my team</w:t>
-            </w:r>
-            <w:r>
-              <w:t xml:space="preserve"> got the projects back on track</w:t>
-            </w:r>
-            <w:r>
-              <w:t>,</w:t>
-            </w:r>
-            <w:r>
-              <w:t xml:space="preserve"> eventually</w:t>
-            </w:r>
-            <w:r>
-              <w:t xml:space="preserve"> launching data driven, </w:t>
-            </w:r>
-            <w:r>
-              <w:t xml:space="preserve">visualization intensive, English/Spanish </w:t>
-            </w:r>
-            <w:r>
-              <w:t xml:space="preserve">internationalized web apps for use by researchers </w:t>
-            </w:r>
-            <w:r>
-              <w:t xml:space="preserve">and </w:t>
-            </w:r>
-            <w:r>
-              <w:t>policymakers in Mexico and Colombia</w:t>
-            </w:r>
-            <w:r>
-              <w:t>, along with launching smaller experimental visualizations along the way.</w:t>
-            </w:r>
-          </w:p>
-          <w:p>
-            <w:pPr>
-              <w:pStyle w:val="Achievement"/>
-              <w:numPr>
-                <w:ilvl w:val="0"/>
-                <w:numId w:val="2"/>
-              </w:numPr>
-              <w:ind w:left="960"/>
-            </w:pPr>
-            <w:r>
-              <w:t>Oversaw fast-paced greenfield development for complejidad.datos.gob.mx and datlascolombia.com</w:t>
-            </w:r>
-          </w:p>
-          <w:p>
-            <w:pPr>
-              <w:pStyle w:val="Achievement"/>
-              <w:numPr>
-                <w:ilvl w:val="0"/>
-                <w:numId w:val="2"/>
-              </w:numPr>
-              <w:ind w:left="960"/>
-            </w:pPr>
-            <w:r>
-              <w:t xml:space="preserve">Worked with the team on architectural planning and code review across multiple codebases and systems using python, </w:t>
-            </w:r>
-            <w:proofErr w:type="spellStart"/>
-            <w:r>
-              <w:t>EmberJs</w:t>
-            </w:r>
-            <w:proofErr w:type="spellEnd"/>
-            <w:r>
-              <w:t>, D3.js, Sass, AWS</w:t>
-            </w:r>
-          </w:p>
-          <w:p>
-            <w:pPr>
-              <w:pStyle w:val="Achievement"/>
-              <w:numPr>
-                <w:ilvl w:val="0"/>
-                <w:numId w:val="2"/>
-              </w:numPr>
-              <w:ind w:left="374"/>
-            </w:pPr>
-            <w:r>
-              <w:t xml:space="preserve">While the team was using </w:t>
-            </w:r>
-            <w:proofErr w:type="spellStart"/>
-            <w:r>
-              <w:t>Git</w:t>
-            </w:r>
-            <w:proofErr w:type="spellEnd"/>
-            <w:r>
-              <w:t xml:space="preserve"> for most projects, I wrote up </w:t>
-            </w:r>
-            <w:r>
-              <w:t>a standard</w:t>
-            </w:r>
-            <w:r>
-              <w:t xml:space="preserve"> workflow so that </w:t>
-            </w:r>
-            <w:r>
-              <w:t>all developers could use the same</w:t>
-            </w:r>
-            <w:r>
-              <w:t xml:space="preserve"> branching,</w:t>
-            </w:r>
-            <w:r>
-              <w:t xml:space="preserve"> naming, and merging strategies</w:t>
-            </w:r>
-          </w:p>
-          <w:p>
-            <w:pPr>
-              <w:pStyle w:val="Achievement"/>
-              <w:numPr>
-                <w:ilvl w:val="0"/>
-                <w:numId w:val="2"/>
-              </w:numPr>
-              <w:ind w:left="374"/>
-            </w:pPr>
-            <w:r>
-              <w:t xml:space="preserve">Established the sprints, planning meetings, retrospectives, story point estimating, and the first estimates of project completion based on team velocity </w:t>
-            </w:r>
-          </w:p>
-          <w:p>
-            <w:pPr>
-              <w:pStyle w:val="Achievement"/>
-              <w:numPr>
-                <w:ilvl w:val="0"/>
-                <w:numId w:val="2"/>
-              </w:numPr>
-              <w:ind w:left="374"/>
-            </w:pPr>
-            <w:r>
-              <w:t xml:space="preserve">Acted as an </w:t>
-            </w:r>
-            <w:proofErr w:type="gramStart"/>
-            <w:r>
-              <w:t>Agile</w:t>
-            </w:r>
-            <w:proofErr w:type="gramEnd"/>
-            <w:r>
-              <w:t xml:space="preserve"> coach, setting up process and culture around sprint planning, retrospectives, work tracking and dashboards with</w:t>
-            </w:r>
-            <w:r>
-              <w:t xml:space="preserve"> JIRA and </w:t>
-            </w:r>
-            <w:proofErr w:type="spellStart"/>
-            <w:r>
-              <w:t>G</w:t>
-            </w:r>
-            <w:r>
-              <w:t>ithub</w:t>
-            </w:r>
-            <w:proofErr w:type="spellEnd"/>
-            <w:r>
-              <w:t xml:space="preserve"> integration</w:t>
-            </w:r>
-            <w:r>
-              <w:t xml:space="preserve">. </w:t>
-            </w:r>
-          </w:p>
-          <w:p>
-            <w:pPr>
-              <w:pStyle w:val="Achievement"/>
-              <w:numPr>
-                <w:ilvl w:val="0"/>
-                <w:numId w:val="2"/>
-              </w:numPr>
-              <w:ind w:left="374"/>
-            </w:pPr>
-            <w:r>
-              <w:t>Changed work culture from individual tasks to cohesive team planning</w:t>
-            </w:r>
-          </w:p>
-          <w:p>
-            <w:pPr>
-              <w:pStyle w:val="Achievement"/>
-              <w:numPr>
-                <w:ilvl w:val="0"/>
-                <w:numId w:val="2"/>
-              </w:numPr>
-              <w:ind w:left="374"/>
-            </w:pPr>
-            <w:r>
-              <w:t>Created single roadmap and cohesive planning for all software projects, where</w:t>
-            </w:r>
-            <w:r>
-              <w:t>as</w:t>
-            </w:r>
-            <w:r>
-              <w:t xml:space="preserve"> before the same team was working on multiple projects without </w:t>
-            </w:r>
-            <w:r>
-              <w:t>consideration</w:t>
-            </w:r>
-            <w:r>
-              <w:t xml:space="preserve"> for overlapping capacity or competing deadlines</w:t>
-            </w:r>
-          </w:p>
-          <w:p>
-            <w:pPr>
-              <w:pStyle w:val="Achievement"/>
-              <w:numPr>
-                <w:ilvl w:val="0"/>
-                <w:numId w:val="2"/>
-              </w:numPr>
-              <w:ind w:left="374"/>
-            </w:pPr>
-            <w:r>
-              <w:t>Gathered requirements and performed usability testing with lead investigator, researchers, potential users, and project sponsors from Mexico, Colombia and Peru</w:t>
-            </w:r>
-          </w:p>
-          <w:p>
-            <w:pPr>
-              <w:pStyle w:val="Achievement"/>
-              <w:numPr>
-                <w:ilvl w:val="0"/>
-                <w:numId w:val="0"/>
-              </w:numPr>
-              <w:ind w:left="134"/>
-            </w:pPr>
-          </w:p>
-          <w:p/>
-          <w:p>
-            <w:pPr>
-              <w:pStyle w:val="CompanyName"/>
-              <w:spacing w:before="120" w:after="120"/>
+            </w:pPr>
+            <w:r>
               <w:rPr>
                 <w:b/>
                 <w:bCs/>
               </w:rPr>
-            </w:pPr>
+              <w:t>NGP VAN</w:t>
+            </w:r>
             <w:r>
               <w:rPr>
                 <w:b/>
-                <w:bCs/>
-              </w:rPr>
-              <w:t>NGP VAN</w:t>
+              </w:rPr>
+              <w:t>,</w:t>
             </w:r>
             <w:r>
               <w:rPr>
                 <w:b/>
               </w:rPr>
-              <w:t>,</w:t>
-            </w:r>
+              <w:t xml:space="preserve"> </w:t>
+            </w:r>
+            <w:proofErr w:type="spellStart"/>
             <w:r>
               <w:rPr>
                 <w:b/>
               </w:rPr>
+              <w:t>Inc</w:t>
+            </w:r>
+            <w:proofErr w:type="spellEnd"/>
+            <w:r>
               <w:t xml:space="preserve"> </w:t>
             </w:r>
+            <w:r>
+              <w:t>Somerville</w:t>
+            </w:r>
+            <w:r>
+              <w:t xml:space="preserve">, </w:t>
+            </w:r>
+            <w:r>
+              <w:t>M</w:t>
+            </w:r>
+            <w:r>
+              <w:t>A</w:t>
+            </w:r>
+            <w:r>
+              <w:t xml:space="preserve">, </w:t>
+            </w:r>
+            <w:r>
+              <w:rPr>
+                <w:i/>
+              </w:rPr>
+              <w:t>Software Engineering</w:t>
+            </w:r>
+            <w:r>
+              <w:rPr>
+                <w:i/>
+              </w:rPr>
+              <w:t xml:space="preserve"> T</w:t>
+            </w:r>
+            <w:r>
+              <w:rPr>
+                <w:i/>
+              </w:rPr>
+              <w:t>eam Lead</w:t>
+            </w:r>
+            <w:r>
+              <w:t xml:space="preserve">                               </w:t>
+            </w:r>
+            <w:r>
+              <w:t xml:space="preserve">                    </w:t>
+            </w:r>
+            <w:r>
+              <w:t xml:space="preserve">   </w:t>
+            </w:r>
+            <w:r>
+              <w:t>11/2011</w:t>
+            </w:r>
+            <w:r>
+              <w:t xml:space="preserve"> </w:t>
+            </w:r>
+            <w:r>
+              <w:t>–</w:t>
+            </w:r>
+            <w:r>
+              <w:t xml:space="preserve"> </w:t>
+            </w:r>
+            <w:r>
+              <w:t>05/2015</w:t>
+            </w:r>
+          </w:p>
+          <w:p>
+            <w:pPr>
+              <w:pStyle w:val="Achievement"/>
+              <w:numPr>
+                <w:ilvl w:val="0"/>
+                <w:numId w:val="2"/>
+              </w:numPr>
+              <w:ind w:left="374"/>
+            </w:pPr>
+            <w:r>
+              <w:t>Technical lead of</w:t>
+            </w:r>
+            <w:r>
+              <w:t xml:space="preserve"> a geographically dispersed team of software engineers, </w:t>
+            </w:r>
+            <w:r>
+              <w:t>UI developers</w:t>
+            </w:r>
+            <w:r>
+              <w:t xml:space="preserve">, and </w:t>
+            </w:r>
+            <w:r>
+              <w:t>QA/automated test engineers</w:t>
+            </w:r>
+            <w:r>
+              <w:t xml:space="preserve"> in a</w:t>
+            </w:r>
+            <w:r>
+              <w:t xml:space="preserve"> mostly Agile Scrum</w:t>
+            </w:r>
+            <w:r>
+              <w:t xml:space="preserve"> environment. </w:t>
+            </w:r>
+          </w:p>
+          <w:p>
+            <w:pPr>
+              <w:pStyle w:val="Achievement"/>
+              <w:numPr>
+                <w:ilvl w:val="0"/>
+                <w:numId w:val="2"/>
+              </w:numPr>
+              <w:ind w:left="374"/>
+            </w:pPr>
+            <w:r>
+              <w:t>Promoted twice, 2</w:t>
+            </w:r>
+            <w:r>
+              <w:rPr>
+                <w:vertAlign w:val="superscript"/>
+              </w:rPr>
+              <w:t>nd</w:t>
+            </w:r>
+            <w:r>
+              <w:t xml:space="preserve"> time resulting in the team lead position</w:t>
+            </w:r>
+          </w:p>
+          <w:p>
+            <w:pPr>
+              <w:pStyle w:val="Achievement"/>
+              <w:numPr>
+                <w:ilvl w:val="0"/>
+                <w:numId w:val="2"/>
+              </w:numPr>
+              <w:ind w:left="374"/>
+            </w:pPr>
+            <w:r>
+              <w:t>Planned, designed, coded and code reviewed work ranging from yearlong projects to emergency production bugs</w:t>
+            </w:r>
+          </w:p>
+          <w:p>
+            <w:pPr>
+              <w:pStyle w:val="Achievement"/>
+              <w:numPr>
+                <w:ilvl w:val="0"/>
+                <w:numId w:val="2"/>
+              </w:numPr>
+              <w:ind w:left="374"/>
+            </w:pPr>
+            <w:r>
+              <w:t xml:space="preserve">Most of my work was in C# or VB, asp.net, .net Web API, </w:t>
+            </w:r>
             <w:proofErr w:type="spellStart"/>
             <w:r>
-              <w:rPr>
-                <w:b/>
-              </w:rPr>
-              <w:t>Inc</w:t>
+              <w:t>AngularJS</w:t>
             </w:r>
             <w:proofErr w:type="spellEnd"/>
             <w:r>
+              <w:t xml:space="preserve">, SQL Server, </w:t>
+            </w:r>
+            <w:proofErr w:type="spellStart"/>
+            <w:r>
+              <w:t>RabbitMQ</w:t>
+            </w:r>
+            <w:proofErr w:type="spellEnd"/>
+          </w:p>
+          <w:p>
+            <w:pPr>
+              <w:pStyle w:val="Achievement"/>
+              <w:numPr>
+                <w:ilvl w:val="0"/>
+                <w:numId w:val="2"/>
+              </w:numPr>
+              <w:ind w:left="374"/>
+            </w:pPr>
+            <w:r>
+              <w:t>Played a major role in development of a next generation bulk email system. Along the way developed standards for cloud-based</w:t>
+            </w:r>
+            <w:r>
               <w:t xml:space="preserve"> </w:t>
             </w:r>
-            <w:r>
-              <w:t>Somerville</w:t>
-            </w:r>
-            <w:r>
-              <w:t xml:space="preserve">, </w:t>
-            </w:r>
-            <w:r>
-              <w:t>M</w:t>
-            </w:r>
-            <w:r>
-              <w:t>A</w:t>
-            </w:r>
-            <w:r>
-              <w:t xml:space="preserve">, </w:t>
-            </w:r>
-            <w:r>
-              <w:rPr>
-                <w:i/>
-              </w:rPr>
-              <w:t>Software Engineering</w:t>
-            </w:r>
-            <w:r>
-              <w:rPr>
-                <w:i/>
-              </w:rPr>
-              <w:t xml:space="preserve"> T</w:t>
-            </w:r>
-            <w:r>
-              <w:rPr>
-                <w:i/>
-              </w:rPr>
-              <w:t>eam Lead</w:t>
-            </w:r>
-            <w:r>
-              <w:t xml:space="preserve">                               </w:t>
-            </w:r>
-            <w:r>
-              <w:t xml:space="preserve">                    </w:t>
-            </w:r>
-            <w:r>
-              <w:t xml:space="preserve">   </w:t>
-            </w:r>
-            <w:r>
-              <w:t>11/2011</w:t>
+            <w:proofErr w:type="spellStart"/>
+            <w:r>
+              <w:t>RabbitMQ</w:t>
+            </w:r>
+            <w:proofErr w:type="spellEnd"/>
+            <w:r>
+              <w:t xml:space="preserve"> and </w:t>
+            </w:r>
+            <w:r>
+              <w:t xml:space="preserve">Microsoft Azure </w:t>
+            </w:r>
+            <w:r>
+              <w:t>to host</w:t>
+            </w:r>
+            <w:r>
+              <w:t xml:space="preserve"> web apps and workers</w:t>
+            </w:r>
+            <w:r>
+              <w:t xml:space="preserve"> that were decoupled from the main codebase</w:t>
+            </w:r>
+          </w:p>
+          <w:p>
+            <w:pPr>
+              <w:pStyle w:val="Achievement"/>
+              <w:numPr>
+                <w:ilvl w:val="0"/>
+                <w:numId w:val="2"/>
+              </w:numPr>
+              <w:ind w:left="374"/>
+            </w:pPr>
+            <w:r>
+              <w:t>Extensive work using refactoring, clean API layers, and good old code-deletion to improve a legacy codebase</w:t>
+            </w:r>
+          </w:p>
+          <w:p>
+            <w:pPr>
+              <w:pStyle w:val="Achievement"/>
+              <w:numPr>
+                <w:ilvl w:val="0"/>
+                <w:numId w:val="2"/>
+              </w:numPr>
+              <w:ind w:left="374"/>
+            </w:pPr>
+            <w:r>
+              <w:t>U</w:t>
+            </w:r>
+            <w:r>
+              <w:t>ltimately responsible for making sure we produce</w:t>
+            </w:r>
+            <w:r>
+              <w:t>d</w:t>
+            </w:r>
+            <w:r>
+              <w:t xml:space="preserve"> fast</w:t>
+            </w:r>
+            <w:r>
+              <w:t xml:space="preserve"> iterations of product featu</w:t>
+            </w:r>
+            <w:r>
+              <w:t>res and technical improvements while maintaining a well crafted codebase with pragmatic architecture choices</w:t>
+            </w:r>
+            <w:r>
+              <w:t>.</w:t>
+            </w:r>
+          </w:p>
+          <w:p>
+            <w:pPr>
+              <w:pStyle w:val="Achievement"/>
+              <w:numPr>
+                <w:ilvl w:val="0"/>
+                <w:numId w:val="2"/>
+              </w:numPr>
+              <w:ind w:left="374"/>
+            </w:pPr>
+            <w:r>
+              <w:t>Negotiating</w:t>
+            </w:r>
+            <w:r>
+              <w:t xml:space="preserve"> with </w:t>
+            </w:r>
+            <w:r>
+              <w:t xml:space="preserve">our </w:t>
+            </w:r>
+            <w:r>
+              <w:t xml:space="preserve">product </w:t>
+            </w:r>
+            <w:r>
+              <w:t xml:space="preserve">team, </w:t>
+            </w:r>
+            <w:r>
+              <w:t>client services</w:t>
+            </w:r>
+            <w:r>
+              <w:t>, and other stakeholders</w:t>
+            </w:r>
+            <w:r>
+              <w:t>, I work</w:t>
+            </w:r>
+            <w:r>
+              <w:t>ed</w:t>
+            </w:r>
+            <w:r>
+              <w:t xml:space="preserve"> to </w:t>
+            </w:r>
+            <w:r>
+              <w:t xml:space="preserve">determine minimum viable </w:t>
+            </w:r>
+            <w:r>
+              <w:t>products that satisfied</w:t>
+            </w:r>
+            <w:r>
+              <w:t xml:space="preserve"> our most important user </w:t>
+            </w:r>
+            <w:r>
+              <w:t>stories</w:t>
+            </w:r>
+            <w:r>
+              <w:t xml:space="preserve">. Sometimes this </w:t>
+            </w:r>
+            <w:r>
+              <w:t>meant</w:t>
+            </w:r>
+            <w:r>
+              <w:t xml:space="preserve"> finding a way for clients to satisfy their needs using exist</w:t>
+            </w:r>
+            <w:r>
+              <w:t>ing features, sometimes it meant</w:t>
+            </w:r>
+            <w:r>
+              <w:t xml:space="preserve"> building something </w:t>
+            </w:r>
+            <w:r>
+              <w:t xml:space="preserve">small </w:t>
+            </w:r>
+            <w:r>
+              <w:t>that solved</w:t>
+            </w:r>
+            <w:r>
+              <w:t xml:space="preserve"> the most important 80% of user stories, </w:t>
+            </w:r>
+            <w:r>
+              <w:t xml:space="preserve">and </w:t>
+            </w:r>
+            <w:r>
+              <w:t>someti</w:t>
+            </w:r>
+            <w:r>
+              <w:t>mes it meant</w:t>
+            </w:r>
+            <w:r>
+              <w:t xml:space="preserve"> breaking a</w:t>
+            </w:r>
+            <w:r>
+              <w:t xml:space="preserve"> necessarily</w:t>
+            </w:r>
+            <w:r>
+              <w:t xml:space="preserve"> large project into small chunks that we </w:t>
+            </w:r>
+            <w:r>
+              <w:t>could</w:t>
             </w:r>
             <w:r>
               <w:t xml:space="preserve"> </w:t>
             </w:r>
             <w:r>
-              <w:t>–</w:t>
+              <w:t>iteratively</w:t>
             </w:r>
             <w:r>
               <w:t xml:space="preserve"> </w:t>
             </w:r>
             <w:r>
-              <w:t>05/2015</w:t>
-            </w:r>
-          </w:p>
-          <w:p>
-            <w:pPr>
-              <w:pStyle w:val="Achievement"/>
-              <w:numPr>
-                <w:ilvl w:val="0"/>
-                <w:numId w:val="2"/>
-              </w:numPr>
-              <w:ind w:left="374"/>
-            </w:pPr>
-            <w:r>
-              <w:t>Technical lead of</w:t>
-            </w:r>
-            <w:r>
-              <w:t xml:space="preserve"> a geographically dispersed team of software engineers, </w:t>
-            </w:r>
-            <w:r>
-              <w:t>UI developers</w:t>
-            </w:r>
-            <w:r>
-              <w:t xml:space="preserve">, and </w:t>
-            </w:r>
-            <w:r>
-              <w:t>QA/automated test engineers</w:t>
-            </w:r>
-            <w:r>
-              <w:t xml:space="preserve"> in a</w:t>
-            </w:r>
-            <w:r>
-              <w:t xml:space="preserve"> mostly Agile Scrum</w:t>
-            </w:r>
-            <w:r>
-              <w:t xml:space="preserve"> environment. </w:t>
-            </w:r>
-          </w:p>
-          <w:p>
-            <w:pPr>
-              <w:pStyle w:val="Achievement"/>
-              <w:numPr>
-                <w:ilvl w:val="0"/>
-                <w:numId w:val="2"/>
-              </w:numPr>
-              <w:ind w:left="374"/>
-            </w:pPr>
-            <w:r>
-              <w:t>Promoted twice, 2</w:t>
-            </w:r>
-            <w:r>
-              <w:rPr>
-                <w:vertAlign w:val="superscript"/>
-              </w:rPr>
-              <w:t>nd</w:t>
-            </w:r>
-            <w:r>
-              <w:t xml:space="preserve"> time resulting in the team lead position</w:t>
-            </w:r>
-          </w:p>
-          <w:p>
-            <w:pPr>
-              <w:pStyle w:val="Achievement"/>
-              <w:numPr>
-                <w:ilvl w:val="0"/>
-                <w:numId w:val="2"/>
-              </w:numPr>
-              <w:ind w:left="374"/>
-            </w:pPr>
-            <w:r>
-              <w:t>Planned, designed, coded and code reviewed work ranging from yearlong projects to emergency production bugs</w:t>
-            </w:r>
-          </w:p>
-          <w:p>
-            <w:pPr>
-              <w:pStyle w:val="Achievement"/>
-              <w:numPr>
-                <w:ilvl w:val="0"/>
-                <w:numId w:val="2"/>
-              </w:numPr>
-              <w:ind w:left="374"/>
-            </w:pPr>
-            <w:r>
-              <w:t xml:space="preserve">Most of my work was in C# or VB, asp.net, .net Web API, </w:t>
-            </w:r>
-            <w:proofErr w:type="spellStart"/>
-            <w:r>
-              <w:t>AngularJS</w:t>
-            </w:r>
-            <w:proofErr w:type="spellEnd"/>
-            <w:r>
-              <w:t xml:space="preserve">, SQL Server, </w:t>
-            </w:r>
-            <w:proofErr w:type="spellStart"/>
-            <w:r>
-              <w:t>RabbitMQ</w:t>
-            </w:r>
-            <w:proofErr w:type="spellEnd"/>
-          </w:p>
-          <w:p>
-            <w:pPr>
-              <w:pStyle w:val="Achievement"/>
-              <w:numPr>
-                <w:ilvl w:val="0"/>
-                <w:numId w:val="2"/>
-              </w:numPr>
-              <w:ind w:left="374"/>
-            </w:pPr>
-            <w:r>
-              <w:t>Led the development of browser based products taking into account desktop, tablet and mobile users</w:t>
-            </w:r>
-          </w:p>
-          <w:p>
-            <w:pPr>
-              <w:pStyle w:val="Achievement"/>
-              <w:numPr>
-                <w:ilvl w:val="0"/>
-                <w:numId w:val="2"/>
-              </w:numPr>
-              <w:ind w:left="374"/>
-            </w:pPr>
-            <w:r>
-              <w:t>My team led</w:t>
-            </w:r>
-            <w:r>
-              <w:t xml:space="preserve"> the move toward </w:t>
-            </w:r>
-            <w:r>
-              <w:t xml:space="preserve">using </w:t>
-            </w:r>
-            <w:proofErr w:type="spellStart"/>
-            <w:r>
-              <w:t>RabbitMQ</w:t>
-            </w:r>
-            <w:proofErr w:type="spellEnd"/>
-            <w:r>
-              <w:t xml:space="preserve"> and </w:t>
-            </w:r>
-            <w:r>
-              <w:t xml:space="preserve">Microsoft Azure </w:t>
-            </w:r>
-            <w:r>
-              <w:t>to host</w:t>
-            </w:r>
-            <w:r>
-              <w:t xml:space="preserve"> web apps and workers</w:t>
-            </w:r>
-            <w:r>
-              <w:t xml:space="preserve"> that were decoupled from the main codebase</w:t>
-            </w:r>
-          </w:p>
-          <w:p>
-            <w:pPr>
-              <w:pStyle w:val="Achievement"/>
-              <w:numPr>
-                <w:ilvl w:val="0"/>
-                <w:numId w:val="2"/>
-              </w:numPr>
-              <w:ind w:left="374"/>
-            </w:pPr>
-            <w:r>
-              <w:t>Extensive work using refactoring, clean API layers, and good old code-deletion to improve a legacy codebase</w:t>
-            </w:r>
-          </w:p>
-          <w:p>
-            <w:pPr>
-              <w:pStyle w:val="Achievement"/>
-              <w:numPr>
-                <w:ilvl w:val="0"/>
-                <w:numId w:val="2"/>
-              </w:numPr>
-              <w:ind w:left="374"/>
-            </w:pPr>
-            <w:r>
-              <w:t>U</w:t>
-            </w:r>
-            <w:r>
-              <w:t>ltimately responsible for making sure we produce</w:t>
+              <w:t>deliver.</w:t>
+            </w:r>
+          </w:p>
+          <w:p>
+            <w:pPr>
+              <w:pStyle w:val="Achievement"/>
+              <w:numPr>
+                <w:ilvl w:val="0"/>
+                <w:numId w:val="2"/>
+              </w:numPr>
+              <w:ind w:left="374"/>
+            </w:pPr>
+            <w:r>
+              <w:t>Mentored developers and worked on process improvements to balance short term business needs with peer code review, refactoring and prototyping opportunities, and professional development</w:t>
+            </w:r>
+            <w:r>
+              <w:t xml:space="preserve"> </w:t>
+            </w:r>
+            <w:r>
+              <w:t xml:space="preserve"> </w:t>
+            </w:r>
+          </w:p>
+          <w:p>
+            <w:pPr>
+              <w:pStyle w:val="Achievement"/>
+              <w:numPr>
+                <w:ilvl w:val="0"/>
+                <w:numId w:val="2"/>
+              </w:numPr>
+              <w:ind w:left="374"/>
+            </w:pPr>
+            <w:r>
+              <w:t>Protect</w:t>
+            </w:r>
+            <w:r>
+              <w:t>ed</w:t>
+            </w:r>
+            <w:r>
+              <w:t xml:space="preserve"> the momentum of my team by planning around blockages, rejecting scope creep, appropriately </w:t>
+            </w:r>
+            <w:r>
+              <w:lastRenderedPageBreak/>
+              <w:t xml:space="preserve">prioritizing production incidents, and providing a line of defense between the team and </w:t>
+            </w:r>
+            <w:r>
+              <w:t>unexpected challenges</w:t>
+            </w:r>
+          </w:p>
+          <w:p>
+            <w:pPr>
+              <w:pStyle w:val="Achievement"/>
+              <w:numPr>
+                <w:ilvl w:val="0"/>
+                <w:numId w:val="2"/>
+              </w:numPr>
+              <w:ind w:left="374"/>
+            </w:pPr>
+            <w:r>
+              <w:t>Provide</w:t>
             </w:r>
             <w:r>
               <w:t>d</w:t>
             </w:r>
             <w:r>
-              <w:t xml:space="preserve"> fast</w:t>
-            </w:r>
-            <w:r>
-              <w:t xml:space="preserve"> iterations of product featu</w:t>
-            </w:r>
-            <w:r>
-              <w:t>res and technical improvements while maintaining a well crafted codebase with pragmatic architecture choices</w:t>
-            </w:r>
-            <w:r>
-              <w:t>.</w:t>
-            </w:r>
-          </w:p>
-          <w:p>
-            <w:pPr>
-              <w:pStyle w:val="Achievement"/>
-              <w:numPr>
-                <w:ilvl w:val="0"/>
-                <w:numId w:val="2"/>
-              </w:numPr>
-              <w:ind w:left="374"/>
-            </w:pPr>
-            <w:r>
-              <w:t>Negotiating</w:t>
-            </w:r>
-            <w:r>
-              <w:t xml:space="preserve"> with </w:t>
-            </w:r>
-            <w:r>
-              <w:t xml:space="preserve">our </w:t>
-            </w:r>
-            <w:r>
-              <w:t xml:space="preserve">product </w:t>
-            </w:r>
-            <w:r>
-              <w:t xml:space="preserve">team, </w:t>
-            </w:r>
-            <w:r>
-              <w:t>client services</w:t>
-            </w:r>
-            <w:r>
-              <w:t>, and other stakeholders</w:t>
-            </w:r>
-            <w:r>
-              <w:t>, I work</w:t>
-            </w:r>
-            <w:r>
-              <w:t>ed</w:t>
-            </w:r>
-            <w:r>
-              <w:t xml:space="preserve"> to </w:t>
-            </w:r>
-            <w:r>
-              <w:t xml:space="preserve">determine minimum viable </w:t>
-            </w:r>
-            <w:r>
-              <w:t>products that satisfied</w:t>
-            </w:r>
-            <w:r>
-              <w:t xml:space="preserve"> our most important user </w:t>
-            </w:r>
-            <w:r>
-              <w:t>stories</w:t>
-            </w:r>
-            <w:r>
-              <w:t xml:space="preserve">. Sometimes this </w:t>
-            </w:r>
-            <w:r>
-              <w:t>meant</w:t>
-            </w:r>
-            <w:r>
-              <w:t xml:space="preserve"> finding a way for clients to satisfy their needs using exist</w:t>
-            </w:r>
-            <w:r>
-              <w:t>ing features, sometimes it meant</w:t>
-            </w:r>
-            <w:r>
-              <w:t xml:space="preserve"> building something </w:t>
-            </w:r>
-            <w:r>
-              <w:t xml:space="preserve">small </w:t>
-            </w:r>
-            <w:r>
-              <w:t>that solved</w:t>
-            </w:r>
-            <w:r>
-              <w:t xml:space="preserve"> the most important 80% of user stories, </w:t>
-            </w:r>
-            <w:r>
-              <w:t xml:space="preserve">and </w:t>
-            </w:r>
-            <w:r>
-              <w:t>someti</w:t>
-            </w:r>
-            <w:r>
-              <w:t>mes it meant</w:t>
-            </w:r>
-            <w:r>
-              <w:t xml:space="preserve"> breaking a</w:t>
-            </w:r>
-            <w:r>
-              <w:t xml:space="preserve"> necessarily</w:t>
-            </w:r>
-            <w:r>
-              <w:t xml:space="preserve"> large project into small chunks that we </w:t>
-            </w:r>
-            <w:r>
-              <w:t>could</w:t>
+              <w:t xml:space="preserve"> architectural direction and rapid prototypes for long term projects</w:t>
+            </w:r>
+          </w:p>
+          <w:p>
+            <w:pPr>
+              <w:pStyle w:val="Achievement"/>
+              <w:numPr>
+                <w:ilvl w:val="0"/>
+                <w:numId w:val="2"/>
+              </w:numPr>
+              <w:ind w:left="374"/>
+            </w:pPr>
+            <w:r>
+              <w:t>Designed and implemented the first D3 visualizations in</w:t>
             </w:r>
             <w:r>
               <w:t xml:space="preserve"> </w:t>
-            </w:r>
-            <w:r>
-              <w:t>iteratively</w:t>
-            </w:r>
-            <w:r>
-              <w:t xml:space="preserve"> </w:t>
-            </w:r>
-            <w:r>
-              <w:t>deliver.</w:t>
-            </w:r>
-          </w:p>
-          <w:p>
-            <w:pPr>
-              <w:pStyle w:val="Achievement"/>
-              <w:numPr>
-                <w:ilvl w:val="0"/>
-                <w:numId w:val="2"/>
-              </w:numPr>
-              <w:ind w:left="374"/>
-            </w:pPr>
-            <w:r>
-              <w:t>Mentored developers and worked on process improvements to balance short term business needs with peer code review, refactoring and prototyping opportunities, and professional development</w:t>
-            </w:r>
-            <w:r>
-              <w:t xml:space="preserve"> </w:t>
-            </w:r>
-            <w:r>
-              <w:t xml:space="preserve"> </w:t>
-            </w:r>
-          </w:p>
-          <w:p>
-            <w:pPr>
-              <w:pStyle w:val="Achievement"/>
-              <w:numPr>
-                <w:ilvl w:val="0"/>
-                <w:numId w:val="2"/>
-              </w:numPr>
-              <w:ind w:left="374"/>
-            </w:pPr>
-            <w:r>
-              <w:t>Protect</w:t>
-            </w:r>
-            <w:r>
-              <w:t>ed</w:t>
-            </w:r>
-            <w:r>
-              <w:t xml:space="preserve"> the momentum of my team by planning around blockages, rejecting scope creep, appropriately prioritizing production incidents, and providing a line of defense between the team and </w:t>
-            </w:r>
-            <w:r>
-              <w:t>unexpected challenges</w:t>
-            </w:r>
-          </w:p>
-          <w:p>
-            <w:pPr>
-              <w:pStyle w:val="Achievement"/>
-              <w:numPr>
-                <w:ilvl w:val="0"/>
-                <w:numId w:val="2"/>
-              </w:numPr>
-              <w:ind w:left="374"/>
-            </w:pPr>
-            <w:r>
-              <w:lastRenderedPageBreak/>
-              <w:t>Provide</w:t>
-            </w:r>
-            <w:r>
-              <w:t>d</w:t>
-            </w:r>
-            <w:r>
-              <w:t xml:space="preserve"> architectural direction and rapid prototypes for long term projects</w:t>
-            </w:r>
-          </w:p>
-          <w:p>
-            <w:pPr>
-              <w:pStyle w:val="Achievement"/>
-              <w:numPr>
-                <w:ilvl w:val="0"/>
-                <w:numId w:val="2"/>
-              </w:numPr>
-              <w:ind w:left="374"/>
-            </w:pPr>
-            <w:r>
-              <w:t xml:space="preserve">As a proponent of using D3 + </w:t>
-            </w:r>
-            <w:proofErr w:type="spellStart"/>
-            <w:r>
-              <w:t>AngularJs</w:t>
-            </w:r>
-            <w:proofErr w:type="spellEnd"/>
-            <w:r>
-              <w:t xml:space="preserve"> for visualizations, I shipped the first such visualization</w:t>
-            </w:r>
-            <w:r>
-              <w:t xml:space="preserve"> </w:t>
-            </w:r>
-            <w:r>
-              <w:t xml:space="preserve">in </w:t>
             </w:r>
             <w:proofErr w:type="spellStart"/>
             <w:r>
@@ -2118,12 +2076,11 @@
               <w:pStyle w:val="Achievement"/>
               <w:numPr>
                 <w:ilvl w:val="0"/>
-                <w:numId w:val="24"/>
+                <w:numId w:val="0"/>
               </w:numPr>
               <w:tabs>
                 <w:tab w:val="left" w:pos="360"/>
               </w:tabs>
-              <w:ind w:left="374" w:hanging="270"/>
             </w:pPr>
             <w:r>
               <w:t xml:space="preserve">Awarded </w:t>
@@ -2235,22 +2192,13 @@
               <w:t xml:space="preserve">: </w:t>
             </w:r>
             <w:r>
-              <w:t xml:space="preserve">C#, SQL, JavaScript, Python, </w:t>
-            </w:r>
-            <w:r>
-              <w:t xml:space="preserve">still a </w:t>
+              <w:t xml:space="preserve">C#, SQL, Python, </w:t>
             </w:r>
             <w:proofErr w:type="spellStart"/>
             <w:r>
-              <w:t>noob</w:t>
+              <w:t>Javascript</w:t>
             </w:r>
             <w:proofErr w:type="spellEnd"/>
-            <w:r>
-              <w:t xml:space="preserve"> at </w:t>
-            </w:r>
-            <w:r>
-              <w:t>HTML+CSS</w:t>
-            </w:r>
           </w:p>
           <w:p>
             <w:r>
@@ -2282,7 +2230,10 @@
               <w:t>.</w:t>
             </w:r>
             <w:r>
-              <w:t>Net MVC, Web API and Web Forms, not afraid of SOAP APIs though I prefer not to go there</w:t>
+              <w:t xml:space="preserve">Net </w:t>
+            </w:r>
+            <w:r>
+              <w:t>Web API and Web Forms, not afraid of SOAP APIs though I prefer not to go there</w:t>
             </w:r>
           </w:p>
           <w:p>
@@ -2323,12 +2274,24 @@
               <w:rPr>
                 <w:b/>
               </w:rPr>
-              <w:t>Collaboration Tools:</w:t>
+              <w:t>Collaboration</w:t>
             </w:r>
             <w:r>
               <w:rPr>
                 <w:b/>
               </w:rPr>
+              <w:t xml:space="preserve"> &amp; Planning</w:t>
+            </w:r>
+            <w:r>
+              <w:rPr>
+                <w:b/>
+              </w:rPr>
+              <w:t xml:space="preserve"> Tools:</w:t>
+            </w:r>
+            <w:r>
+              <w:rPr>
+                <w:b/>
+              </w:rPr>
               <w:t xml:space="preserve"> </w:t>
             </w:r>
             <w:proofErr w:type="spellStart"/>
@@ -2353,26 +2316,21 @@
             <w:r>
               <w:t xml:space="preserve">, </w:t>
             </w:r>
+            <w:r>
+              <w:t>Once upon a time</w:t>
+            </w:r>
+            <w:r>
+              <w:t xml:space="preserve"> I did</w:t>
+            </w:r>
+            <w:r>
+              <w:t xml:space="preserve"> lots of </w:t>
+            </w:r>
             <w:proofErr w:type="spellStart"/>
             <w:r>
-              <w:t>Hipchat</w:t>
+              <w:t>MSBuild</w:t>
             </w:r>
             <w:proofErr w:type="spellEnd"/>
             <w:r>
-              <w:t xml:space="preserve"> &amp; API, Once upon a time</w:t>
-            </w:r>
-            <w:r>
-              <w:t xml:space="preserve"> I did</w:t>
-            </w:r>
-            <w:r>
-              <w:t xml:space="preserve"> lots of </w:t>
-            </w:r>
-            <w:proofErr w:type="spellStart"/>
-            <w:r>
-              <w:t>MSBuild</w:t>
-            </w:r>
-            <w:proofErr w:type="spellEnd"/>
-            <w:r>
               <w:t xml:space="preserve"> and </w:t>
             </w:r>
             <w:r>
@@ -2420,124 +2378,6 @@
             </w:r>
             <w:r>
               <w:t xml:space="preserve">spoken proficiency </w:t>
-            </w:r>
-          </w:p>
-        </w:tc>
-      </w:tr>
-      <w:tr>
-        <w:trPr>
-          <w:cantSplit/>
-          <w:trHeight w:val="324"/>
-        </w:trPr>
-        <w:tc>
-          <w:tcPr>
-            <w:tcW w:w="5000" w:type="pct"/>
-            <w:gridSpan w:val="2"/>
-          </w:tcPr>
-          <w:p>
-            <w:pPr>
-              <w:pStyle w:val="SectionTitle"/>
-              <w:tabs>
-                <w:tab w:val="left" w:pos="1387"/>
-              </w:tabs>
-              <w:spacing w:before="80"/>
-              <w:rPr>
-                <w:sz w:val="22"/>
-              </w:rPr>
-            </w:pPr>
-            <w:r>
-              <w:rPr>
-                <w:sz w:val="22"/>
-              </w:rPr>
-              <w:t>Community</w:t>
-            </w:r>
-            <w:r>
-              <w:rPr>
-                <w:sz w:val="22"/>
-              </w:rPr>
-              <w:tab/>
-            </w:r>
-          </w:p>
-        </w:tc>
-      </w:tr>
-      <w:tr>
-        <w:trPr>
-          <w:trHeight w:val="1107"/>
-        </w:trPr>
-        <w:tc>
-          <w:tcPr>
-            <w:tcW w:w="279" w:type="pct"/>
-          </w:tcPr>
-          <w:p>
-            <w:pPr>
-              <w:pStyle w:val="NoTitle"/>
-              <w:rPr>
-                <w:sz w:val="22"/>
-              </w:rPr>
-            </w:pPr>
-          </w:p>
-        </w:tc>
-        <w:tc>
-          <w:tcPr>
-            <w:tcW w:w="4721" w:type="pct"/>
-          </w:tcPr>
-          <w:p>
-            <w:pPr>
-              <w:ind w:left="720"/>
-              <w:rPr>
-                <w:b/>
-                <w:sz w:val="8"/>
-              </w:rPr>
-            </w:pPr>
-          </w:p>
-          <w:p>
-            <w:r>
-              <w:rPr>
-                <w:b/>
-              </w:rPr>
-              <w:t>Cambridge School Volunteers</w:t>
-            </w:r>
-            <w:r>
-              <w:t xml:space="preserve">: </w:t>
-            </w:r>
-            <w:r>
-              <w:t>Tutor</w:t>
-            </w:r>
-            <w:r>
-              <w:t>ing</w:t>
-            </w:r>
-            <w:r>
-              <w:t xml:space="preserve"> comp </w:t>
-            </w:r>
-            <w:proofErr w:type="spellStart"/>
-            <w:r>
-              <w:t>sci</w:t>
-            </w:r>
-            <w:proofErr w:type="spellEnd"/>
-            <w:r>
-              <w:t>, math, ESL and other subjects at Cambridge Rindge &amp; Latin</w:t>
-            </w:r>
-          </w:p>
-          <w:p>
-            <w:proofErr w:type="spellStart"/>
-            <w:r>
-              <w:rPr>
-                <w:b/>
-              </w:rPr>
-              <w:t>Carrol</w:t>
-            </w:r>
-            <w:proofErr w:type="spellEnd"/>
-            <w:r>
-              <w:rPr>
-                <w:b/>
-              </w:rPr>
-              <w:t xml:space="preserve"> Center for the Blind/Courageous Sailing Center</w:t>
-            </w:r>
-            <w:r>
-              <w:t xml:space="preserve">: </w:t>
-            </w:r>
-            <w:r>
-              <w:t>Sighted guide for blind sailboat racing</w:t>
             </w:r>
           </w:p>
         </w:tc>

</xml_diff>